<commit_message>
Actualizo Memoria. Faltan apartados por terminar.
</commit_message>
<xml_diff>
--- a/Memoria Proyecto DIW.docx
+++ b/Memoria Proyecto DIW.docx
@@ -1,6 +1,6 @@
 
 <file path=word/document.xml><?xml version="1.0" encoding="utf-8"?>
-<w:document xmlns:wpc="http://schemas.microsoft.com/office/word/2010/wordprocessingCanvas" xmlns:mc="http://schemas.openxmlformats.org/markup-compatibility/2006" xmlns:o="urn:schemas-microsoft-com:office:office" xmlns:r="http://schemas.openxmlformats.org/officeDocument/2006/relationships" xmlns:m="http://schemas.openxmlformats.org/officeDocument/2006/math" xmlns:v="urn:schemas-microsoft-com:vml" xmlns:wp14="http://schemas.microsoft.com/office/word/2010/wordprocessingDrawing" xmlns:wp="http://schemas.openxmlformats.org/drawingml/2006/wordprocessingDrawing" xmlns:w10="urn:schemas-microsoft-com:office:word" xmlns:w="http://schemas.openxmlformats.org/wordprocessingml/2006/main" xmlns:w14="http://schemas.microsoft.com/office/word/2010/wordml" xmlns:wpg="http://schemas.microsoft.com/office/word/2010/wordprocessingGroup" xmlns:wpi="http://schemas.microsoft.com/office/word/2010/wordprocessingInk" xmlns:wne="http://schemas.microsoft.com/office/word/2006/wordml" xmlns:wps="http://schemas.microsoft.com/office/word/2010/wordprocessingShape" mc:Ignorable="w14 wp14">
+<w:document xmlns:wpc="http://schemas.microsoft.com/office/word/2010/wordprocessingCanvas" xmlns:cx="http://schemas.microsoft.com/office/drawing/2014/chartex" xmlns:cx1="http://schemas.microsoft.com/office/drawing/2015/9/8/chartex" xmlns:cx2="http://schemas.microsoft.com/office/drawing/2015/10/21/chartex" xmlns:cx3="http://schemas.microsoft.com/office/drawing/2016/5/9/chartex" xmlns:cx4="http://schemas.microsoft.com/office/drawing/2016/5/10/chartex" xmlns:cx5="http://schemas.microsoft.com/office/drawing/2016/5/11/chartex" xmlns:cx6="http://schemas.microsoft.com/office/drawing/2016/5/12/chartex" xmlns:cx7="http://schemas.microsoft.com/office/drawing/2016/5/13/chartex" xmlns:cx8="http://schemas.microsoft.com/office/drawing/2016/5/14/chartex" xmlns:mc="http://schemas.openxmlformats.org/markup-compatibility/2006" xmlns:aink="http://schemas.microsoft.com/office/drawing/2016/ink" xmlns:am3d="http://schemas.microsoft.com/office/drawing/2017/model3d" xmlns:o="urn:schemas-microsoft-com:office:office" xmlns:oel="http://schemas.microsoft.com/office/2019/extlst" xmlns:r="http://schemas.openxmlformats.org/officeDocument/2006/relationships" xmlns:m="http://schemas.openxmlformats.org/officeDocument/2006/math" xmlns:v="urn:schemas-microsoft-com:vml" xmlns:wp14="http://schemas.microsoft.com/office/word/2010/wordprocessingDrawing" xmlns:wp="http://schemas.openxmlformats.org/drawingml/2006/wordprocessingDrawing" xmlns:w10="urn:schemas-microsoft-com:office:word" xmlns:w="http://schemas.openxmlformats.org/wordprocessingml/2006/main" xmlns:w14="http://schemas.microsoft.com/office/word/2010/wordml" xmlns:w15="http://schemas.microsoft.com/office/word/2012/wordml" xmlns:w16cex="http://schemas.microsoft.com/office/word/2018/wordml/cex" xmlns:w16cid="http://schemas.microsoft.com/office/word/2016/wordml/cid" xmlns:w16="http://schemas.microsoft.com/office/word/2018/wordml" xmlns:w16sdtdh="http://schemas.microsoft.com/office/word/2020/wordml/sdtdatahash" xmlns:w16se="http://schemas.microsoft.com/office/word/2015/wordml/symex" xmlns:wpg="http://schemas.microsoft.com/office/word/2010/wordprocessingGroup" xmlns:wpi="http://schemas.microsoft.com/office/word/2010/wordprocessingInk" xmlns:wne="http://schemas.microsoft.com/office/word/2006/wordml" xmlns:wps="http://schemas.microsoft.com/office/word/2010/wordprocessingShape" mc:Ignorable="w14 w15 w16se w16cid w16 w16cex w16sdtdh wp14">
   <w:body>
     <w:p>
       <w:pPr>
@@ -60,7 +60,6 @@
           <w:szCs w:val="80"/>
         </w:rPr>
       </w:pPr>
-      <w:bookmarkStart w:id="0" w:name="_GoBack"/>
       <w:r>
         <w:rPr>
           <w:b/>
@@ -69,7 +68,7 @@
           <w:szCs w:val="80"/>
         </w:rPr>
         <w:drawing>
-          <wp:inline distT="0" distB="0" distL="0" distR="0">
+          <wp:inline distT="0" distB="0" distL="0" distR="0" wp14:anchorId="0CA0C176" wp14:editId="0E2A953A">
             <wp:extent cx="1186851" cy="1209675"/>
             <wp:effectExtent l="0" t="0" r="0" b="0"/>
             <wp:docPr id="2" name="Picture 2" descr="C:\xampp\htdocs\EjerciciosPHP\proyectoDIW\LOGO\favicon.png"/>
@@ -86,7 +85,7 @@
                     </pic:cNvPicPr>
                   </pic:nvPicPr>
                   <pic:blipFill>
-                    <a:blip r:embed="rId8">
+                    <a:blip r:embed="rId7">
                       <a:extLst>
                         <a:ext uri="{28A0092B-C50C-407E-A947-70E740481C1C}">
                           <a14:useLocalDpi xmlns:a14="http://schemas.microsoft.com/office/drawing/2010/main" val="0"/>
@@ -117,7 +116,6 @@
           </wp:inline>
         </w:drawing>
       </w:r>
-      <w:bookmarkEnd w:id="0"/>
     </w:p>
     <w:p>
       <w:pPr>
@@ -202,24 +200,21 @@
         <w:spacing w:line="360" w:lineRule="auto"/>
         <w:jc w:val="both"/>
         <w:rPr>
-          <w:b/>
+          <w:color w:val="F79646" w:themeColor="accent6"/>
+          <w:sz w:val="24"/>
+          <w:szCs w:val="24"/>
           <w:u w:val="single"/>
         </w:rPr>
       </w:pPr>
-    </w:p>
-    <w:p>
-      <w:pPr>
-        <w:spacing w:line="360" w:lineRule="auto"/>
-        <w:jc w:val="both"/>
-        <w:rPr>
+      <w:r>
+        <w:rPr>
+          <w:b/>
+          <w:color w:val="F79646" w:themeColor="accent6"/>
+          <w:sz w:val="24"/>
+          <w:szCs w:val="24"/>
           <w:u w:val="single"/>
         </w:rPr>
-      </w:pPr>
-      <w:r>
-        <w:rPr>
-          <w:b/>
-          <w:u w:val="single"/>
-        </w:rPr>
+        <w:lastRenderedPageBreak/>
         <w:t>ÍNDICE</w:t>
       </w:r>
     </w:p>
@@ -227,10 +222,18 @@
       <w:pPr>
         <w:spacing w:line="360" w:lineRule="auto"/>
         <w:jc w:val="both"/>
-      </w:pPr>
-      <w:r>
-        <w:rPr>
-          <w:b/>
+        <w:rPr>
+          <w:color w:val="F79646" w:themeColor="accent6"/>
+          <w:sz w:val="24"/>
+          <w:szCs w:val="24"/>
+        </w:rPr>
+      </w:pPr>
+      <w:r>
+        <w:rPr>
+          <w:b/>
+          <w:color w:val="F79646" w:themeColor="accent6"/>
+          <w:sz w:val="24"/>
+          <w:szCs w:val="24"/>
         </w:rPr>
         <w:t xml:space="preserve">1. INTRODUCCIÓN </w:t>
       </w:r>
@@ -239,12 +242,21 @@
       <w:pPr>
         <w:spacing w:line="360" w:lineRule="auto"/>
         <w:jc w:val="both"/>
+        <w:rPr>
+          <w:color w:val="948A54" w:themeColor="background2" w:themeShade="80"/>
+        </w:rPr>
       </w:pPr>
       <w:r>
         <w:rPr>
           <w:b/>
         </w:rPr>
         <w:tab/>
+      </w:r>
+      <w:r>
+        <w:rPr>
+          <w:b/>
+          <w:color w:val="948A54" w:themeColor="background2" w:themeShade="80"/>
+        </w:rPr>
         <w:t xml:space="preserve">1.1. Justificación </w:t>
       </w:r>
     </w:p>
@@ -252,10 +264,14 @@
       <w:pPr>
         <w:spacing w:line="360" w:lineRule="auto"/>
         <w:jc w:val="both"/>
-      </w:pPr>
-      <w:r>
-        <w:rPr>
-          <w:b/>
+        <w:rPr>
+          <w:color w:val="948A54" w:themeColor="background2" w:themeShade="80"/>
+        </w:rPr>
+      </w:pPr>
+      <w:r>
+        <w:rPr>
+          <w:b/>
+          <w:color w:val="948A54" w:themeColor="background2" w:themeShade="80"/>
         </w:rPr>
         <w:tab/>
         <w:t xml:space="preserve">1.2. Objetivos </w:t>
@@ -265,10 +281,14 @@
       <w:pPr>
         <w:spacing w:line="360" w:lineRule="auto"/>
         <w:jc w:val="both"/>
-      </w:pPr>
-      <w:r>
-        <w:rPr>
-          <w:b/>
+        <w:rPr>
+          <w:color w:val="948A54" w:themeColor="background2" w:themeShade="80"/>
+        </w:rPr>
+      </w:pPr>
+      <w:r>
+        <w:rPr>
+          <w:b/>
+          <w:color w:val="948A54" w:themeColor="background2" w:themeShade="80"/>
         </w:rPr>
         <w:t xml:space="preserve">                      1.2.1. Características de la aplicación</w:t>
       </w:r>
@@ -277,10 +297,14 @@
       <w:pPr>
         <w:spacing w:line="360" w:lineRule="auto"/>
         <w:jc w:val="both"/>
-      </w:pPr>
-      <w:r>
-        <w:rPr>
-          <w:b/>
+        <w:rPr>
+          <w:color w:val="948A54" w:themeColor="background2" w:themeShade="80"/>
+        </w:rPr>
+      </w:pPr>
+      <w:r>
+        <w:rPr>
+          <w:b/>
+          <w:color w:val="948A54" w:themeColor="background2" w:themeShade="80"/>
         </w:rPr>
         <w:t xml:space="preserve">              1.3. Comparativa</w:t>
       </w:r>
@@ -289,10 +313,18 @@
       <w:pPr>
         <w:spacing w:line="360" w:lineRule="auto"/>
         <w:jc w:val="both"/>
-      </w:pPr>
-      <w:r>
-        <w:rPr>
-          <w:b/>
+        <w:rPr>
+          <w:color w:val="F79646" w:themeColor="accent6"/>
+          <w:sz w:val="24"/>
+          <w:szCs w:val="24"/>
+        </w:rPr>
+      </w:pPr>
+      <w:r>
+        <w:rPr>
+          <w:b/>
+          <w:color w:val="F79646" w:themeColor="accent6"/>
+          <w:sz w:val="24"/>
+          <w:szCs w:val="24"/>
         </w:rPr>
         <w:t xml:space="preserve">2. ANÁLISIS Y PLANIFICACIÓN </w:t>
       </w:r>
@@ -301,12 +333,21 @@
       <w:pPr>
         <w:spacing w:line="360" w:lineRule="auto"/>
         <w:jc w:val="both"/>
+        <w:rPr>
+          <w:color w:val="948A54" w:themeColor="background2" w:themeShade="80"/>
+        </w:rPr>
       </w:pPr>
       <w:r>
         <w:rPr>
           <w:b/>
         </w:rPr>
         <w:tab/>
+      </w:r>
+      <w:r>
+        <w:rPr>
+          <w:b/>
+          <w:color w:val="948A54" w:themeColor="background2" w:themeShade="80"/>
+        </w:rPr>
         <w:t xml:space="preserve">2.1. Análisis </w:t>
       </w:r>
     </w:p>
@@ -314,10 +355,14 @@
       <w:pPr>
         <w:spacing w:line="360" w:lineRule="auto"/>
         <w:jc w:val="both"/>
-      </w:pPr>
-      <w:r>
-        <w:rPr>
-          <w:b/>
+        <w:rPr>
+          <w:color w:val="948A54" w:themeColor="background2" w:themeShade="80"/>
+        </w:rPr>
+      </w:pPr>
+      <w:r>
+        <w:rPr>
+          <w:b/>
+          <w:color w:val="948A54" w:themeColor="background2" w:themeShade="80"/>
         </w:rPr>
         <w:t xml:space="preserve">                    2.1.1. Requisitos funcionales de los usuarios </w:t>
       </w:r>
@@ -326,10 +371,14 @@
       <w:pPr>
         <w:spacing w:line="360" w:lineRule="auto"/>
         <w:jc w:val="both"/>
-      </w:pPr>
-      <w:r>
-        <w:rPr>
-          <w:b/>
+        <w:rPr>
+          <w:color w:val="948A54" w:themeColor="background2" w:themeShade="80"/>
+        </w:rPr>
+      </w:pPr>
+      <w:r>
+        <w:rPr>
+          <w:b/>
+          <w:color w:val="948A54" w:themeColor="background2" w:themeShade="80"/>
         </w:rPr>
         <w:t xml:space="preserve">                    2.1.2. Requisitos de la aplicación </w:t>
       </w:r>
@@ -338,10 +387,14 @@
       <w:pPr>
         <w:spacing w:line="360" w:lineRule="auto"/>
         <w:jc w:val="both"/>
-      </w:pPr>
-      <w:r>
-        <w:rPr>
-          <w:b/>
+        <w:rPr>
+          <w:color w:val="948A54" w:themeColor="background2" w:themeShade="80"/>
+        </w:rPr>
+      </w:pPr>
+      <w:r>
+        <w:rPr>
+          <w:b/>
+          <w:color w:val="948A54" w:themeColor="background2" w:themeShade="80"/>
         </w:rPr>
         <w:t xml:space="preserve">                    2.1.2. Lenguaje en la parte cliente </w:t>
       </w:r>
@@ -352,11 +405,13 @@
         <w:jc w:val="both"/>
         <w:rPr>
           <w:b/>
-        </w:rPr>
-      </w:pPr>
-      <w:r>
-        <w:rPr>
-          <w:b/>
+          <w:color w:val="948A54" w:themeColor="background2" w:themeShade="80"/>
+        </w:rPr>
+      </w:pPr>
+      <w:r>
+        <w:rPr>
+          <w:b/>
+          <w:color w:val="948A54" w:themeColor="background2" w:themeShade="80"/>
         </w:rPr>
         <w:tab/>
         <w:t xml:space="preserve">2.2. Planificación y fases del desarrollo </w:t>
@@ -366,10 +421,18 @@
       <w:pPr>
         <w:spacing w:line="360" w:lineRule="auto"/>
         <w:jc w:val="both"/>
-      </w:pPr>
-      <w:r>
-        <w:rPr>
-          <w:b/>
+        <w:rPr>
+          <w:color w:val="F79646" w:themeColor="accent6"/>
+          <w:sz w:val="24"/>
+          <w:szCs w:val="24"/>
+        </w:rPr>
+      </w:pPr>
+      <w:r>
+        <w:rPr>
+          <w:b/>
+          <w:color w:val="F79646" w:themeColor="accent6"/>
+          <w:sz w:val="24"/>
+          <w:szCs w:val="24"/>
         </w:rPr>
         <w:t xml:space="preserve">3. DESARROLLO </w:t>
       </w:r>
@@ -378,12 +441,21 @@
       <w:pPr>
         <w:spacing w:line="360" w:lineRule="auto"/>
         <w:jc w:val="both"/>
+        <w:rPr>
+          <w:color w:val="948A54" w:themeColor="background2" w:themeShade="80"/>
+        </w:rPr>
       </w:pPr>
       <w:r>
         <w:rPr>
           <w:b/>
         </w:rPr>
         <w:tab/>
+      </w:r>
+      <w:r>
+        <w:rPr>
+          <w:b/>
+          <w:color w:val="948A54" w:themeColor="background2" w:themeShade="80"/>
+        </w:rPr>
         <w:t>3.1. Diseño y mockups</w:t>
       </w:r>
     </w:p>
@@ -391,10 +463,14 @@
       <w:pPr>
         <w:spacing w:line="360" w:lineRule="auto"/>
         <w:jc w:val="both"/>
-      </w:pPr>
-      <w:r>
-        <w:rPr>
-          <w:b/>
+        <w:rPr>
+          <w:color w:val="948A54" w:themeColor="background2" w:themeShade="80"/>
+        </w:rPr>
+      </w:pPr>
+      <w:r>
+        <w:rPr>
+          <w:b/>
+          <w:color w:val="948A54" w:themeColor="background2" w:themeShade="80"/>
         </w:rPr>
         <w:tab/>
         <w:t xml:space="preserve">3.2. Funcionalidad </w:t>
@@ -404,10 +480,14 @@
       <w:pPr>
         <w:spacing w:line="360" w:lineRule="auto"/>
         <w:jc w:val="both"/>
-      </w:pPr>
-      <w:r>
-        <w:rPr>
-          <w:b/>
+        <w:rPr>
+          <w:color w:val="948A54" w:themeColor="background2" w:themeShade="80"/>
+        </w:rPr>
+      </w:pPr>
+      <w:r>
+        <w:rPr>
+          <w:b/>
+          <w:color w:val="948A54" w:themeColor="background2" w:themeShade="80"/>
         </w:rPr>
         <w:tab/>
         <w:t xml:space="preserve">3.3. Codificación </w:t>
@@ -419,11 +499,13 @@
         <w:jc w:val="both"/>
         <w:rPr>
           <w:b/>
-        </w:rPr>
-      </w:pPr>
-      <w:r>
-        <w:rPr>
-          <w:b/>
+          <w:color w:val="948A54" w:themeColor="background2" w:themeShade="80"/>
+        </w:rPr>
+      </w:pPr>
+      <w:r>
+        <w:rPr>
+          <w:b/>
+          <w:color w:val="948A54" w:themeColor="background2" w:themeShade="80"/>
         </w:rPr>
         <w:tab/>
         <w:t xml:space="preserve"> 3.4. Mantenimiento </w:t>
@@ -433,10 +515,18 @@
       <w:pPr>
         <w:spacing w:line="360" w:lineRule="auto"/>
         <w:jc w:val="both"/>
-      </w:pPr>
-      <w:r>
-        <w:rPr>
-          <w:b/>
+        <w:rPr>
+          <w:color w:val="F79646" w:themeColor="accent6"/>
+          <w:sz w:val="24"/>
+          <w:szCs w:val="24"/>
+        </w:rPr>
+      </w:pPr>
+      <w:r>
+        <w:rPr>
+          <w:b/>
+          <w:color w:val="F79646" w:themeColor="accent6"/>
+          <w:sz w:val="24"/>
+          <w:szCs w:val="24"/>
         </w:rPr>
         <w:t xml:space="preserve">4. AMPLIACIONES </w:t>
       </w:r>
@@ -445,12 +535,21 @@
       <w:pPr>
         <w:spacing w:line="360" w:lineRule="auto"/>
         <w:jc w:val="both"/>
+        <w:rPr>
+          <w:color w:val="948A54" w:themeColor="background2" w:themeShade="80"/>
+        </w:rPr>
       </w:pPr>
       <w:r>
         <w:rPr>
           <w:b/>
         </w:rPr>
         <w:tab/>
+      </w:r>
+      <w:r>
+        <w:rPr>
+          <w:b/>
+          <w:color w:val="948A54" w:themeColor="background2" w:themeShade="80"/>
+        </w:rPr>
         <w:t xml:space="preserve">4.1. Mejora de código </w:t>
       </w:r>
     </w:p>
@@ -458,10 +557,14 @@
       <w:pPr>
         <w:spacing w:line="360" w:lineRule="auto"/>
         <w:jc w:val="both"/>
-      </w:pPr>
-      <w:r>
-        <w:rPr>
-          <w:b/>
+        <w:rPr>
+          <w:color w:val="948A54" w:themeColor="background2" w:themeShade="80"/>
+        </w:rPr>
+      </w:pPr>
+      <w:r>
+        <w:rPr>
+          <w:b/>
+          <w:color w:val="948A54" w:themeColor="background2" w:themeShade="80"/>
         </w:rPr>
         <w:tab/>
         <w:t xml:space="preserve">4.2. Soporte de idiomas </w:t>
@@ -471,10 +574,18 @@
       <w:pPr>
         <w:spacing w:line="360" w:lineRule="auto"/>
         <w:jc w:val="both"/>
-      </w:pPr>
-      <w:r>
-        <w:rPr>
-          <w:b/>
+        <w:rPr>
+          <w:color w:val="F79646" w:themeColor="accent6"/>
+          <w:sz w:val="24"/>
+          <w:szCs w:val="24"/>
+        </w:rPr>
+      </w:pPr>
+      <w:r>
+        <w:rPr>
+          <w:b/>
+          <w:color w:val="F79646" w:themeColor="accent6"/>
+          <w:sz w:val="24"/>
+          <w:szCs w:val="24"/>
         </w:rPr>
         <w:t xml:space="preserve">5. EVALUACIÓN Y CONCLUSIONES FINALES </w:t>
       </w:r>
@@ -485,70 +596,111 @@
         <w:jc w:val="both"/>
         <w:rPr>
           <w:b/>
-        </w:rPr>
-      </w:pPr>
-      <w:r>
-        <w:rPr>
-          <w:b/>
+          <w:color w:val="F79646" w:themeColor="accent6"/>
+          <w:sz w:val="24"/>
+          <w:szCs w:val="24"/>
+        </w:rPr>
+      </w:pPr>
+      <w:r>
+        <w:rPr>
+          <w:b/>
+          <w:color w:val="F79646" w:themeColor="accent6"/>
+          <w:sz w:val="24"/>
+          <w:szCs w:val="24"/>
         </w:rPr>
         <w:t xml:space="preserve">6. REFERENCIAS </w:t>
       </w:r>
     </w:p>
     <w:p>
       <w:pPr>
-        <w:pStyle w:val="ListParagraph"/>
+        <w:spacing w:line="360" w:lineRule="auto"/>
+        <w:jc w:val="both"/>
+        <w:rPr>
+          <w:b/>
+        </w:rPr>
+      </w:pPr>
+    </w:p>
+    <w:p>
+      <w:pPr>
+        <w:spacing w:line="360" w:lineRule="auto"/>
+        <w:jc w:val="both"/>
+        <w:rPr>
+          <w:b/>
+        </w:rPr>
+      </w:pPr>
+    </w:p>
+    <w:p>
+      <w:pPr>
+        <w:pStyle w:val="Prrafodelista"/>
         <w:numPr>
           <w:ilvl w:val="0"/>
           <w:numId w:val="1"/>
         </w:numPr>
         <w:rPr>
           <w:b/>
-        </w:rPr>
-      </w:pPr>
-      <w:r>
-        <w:rPr>
-          <w:b/>
-        </w:rPr>
+          <w:color w:val="F79646" w:themeColor="accent6"/>
+          <w:sz w:val="28"/>
+          <w:szCs w:val="28"/>
+          <w:u w:val="single"/>
+        </w:rPr>
+      </w:pPr>
+      <w:r>
+        <w:rPr>
+          <w:b/>
+          <w:color w:val="F79646" w:themeColor="accent6"/>
+          <w:sz w:val="28"/>
+          <w:szCs w:val="28"/>
+          <w:u w:val="single"/>
+        </w:rPr>
+        <w:lastRenderedPageBreak/>
         <w:t>INTRODUCCION</w:t>
       </w:r>
     </w:p>
     <w:p>
       <w:pPr>
-        <w:pStyle w:val="ListParagraph"/>
-        <w:rPr>
-          <w:b/>
-        </w:rPr>
-      </w:pPr>
-    </w:p>
-    <w:p>
-      <w:pPr>
-        <w:pStyle w:val="ListParagraph"/>
-        <w:rPr>
-          <w:b/>
-        </w:rPr>
-      </w:pPr>
-    </w:p>
-    <w:p>
-      <w:pPr>
-        <w:pStyle w:val="ListParagraph"/>
+        <w:pStyle w:val="Prrafodelista"/>
+        <w:rPr>
+          <w:b/>
+        </w:rPr>
+      </w:pPr>
+    </w:p>
+    <w:p>
+      <w:pPr>
+        <w:pStyle w:val="Prrafodelista"/>
+        <w:rPr>
+          <w:b/>
+        </w:rPr>
+      </w:pPr>
+    </w:p>
+    <w:p>
+      <w:pPr>
+        <w:pStyle w:val="Prrafodelista"/>
         <w:numPr>
           <w:ilvl w:val="1"/>
           <w:numId w:val="1"/>
         </w:numPr>
-        <w:rPr>
-          <w:b/>
-        </w:rPr>
-      </w:pPr>
-      <w:r>
-        <w:rPr>
-          <w:b/>
+        <w:spacing w:line="360" w:lineRule="auto"/>
+        <w:rPr>
+          <w:b/>
+          <w:color w:val="948A54" w:themeColor="background2" w:themeShade="80"/>
+          <w:sz w:val="24"/>
+          <w:szCs w:val="24"/>
+        </w:rPr>
+      </w:pPr>
+      <w:r>
+        <w:rPr>
+          <w:b/>
+          <w:color w:val="948A54" w:themeColor="background2" w:themeShade="80"/>
+          <w:sz w:val="24"/>
+          <w:szCs w:val="24"/>
         </w:rPr>
         <w:t>JUSTIFICACION</w:t>
       </w:r>
     </w:p>
     <w:p>
       <w:pPr>
-        <w:pStyle w:val="ListParagraph"/>
+        <w:pStyle w:val="Prrafodelista"/>
+        <w:spacing w:line="360" w:lineRule="auto"/>
         <w:ind w:left="1080" w:firstLine="336"/>
         <w:jc w:val="both"/>
       </w:pPr>
@@ -568,48 +720,92 @@
         <w:t xml:space="preserve"> </w:t>
       </w:r>
       <w:r>
-        <w:t xml:space="preserve"> Paco trabaja de escaparatista en una empresa</w:t>
-      </w:r>
-      <w:r>
-        <w:t>. S</w:t>
-      </w:r>
-      <w:r>
-        <w:t xml:space="preserve">u principal afición es el dibujo que, en muchas ocasiones une al mundo fallero, otro de sus grandes hobbies. </w:t>
-      </w:r>
-    </w:p>
-    <w:p>
-      <w:pPr>
-        <w:pStyle w:val="ListParagraph"/>
+        <w:t xml:space="preserve"> </w:t>
+      </w:r>
+      <w:r>
+        <w:t xml:space="preserve">En el momento que hablamos con él para realizar este proyecto, </w:t>
+      </w:r>
+      <w:r>
+        <w:t>Paco trabaja</w:t>
+      </w:r>
+      <w:r>
+        <w:t>ba</w:t>
+      </w:r>
+      <w:r>
+        <w:t xml:space="preserve"> de escaparatista en una empresa</w:t>
+      </w:r>
+      <w:r>
+        <w:t>, le gustaba su trabajo aunque s</w:t>
+      </w:r>
+      <w:r>
+        <w:t xml:space="preserve">u principal afición es el </w:t>
+      </w:r>
+      <w:r>
+        <w:t xml:space="preserve">arte y </w:t>
+      </w:r>
+      <w:r>
+        <w:t>el</w:t>
+      </w:r>
+      <w:r>
+        <w:t xml:space="preserve"> </w:t>
+      </w:r>
+      <w:r>
+        <w:t xml:space="preserve">dibujo que, en muchas ocasiones une al mundo fallero, otro de sus grandes hobbies. </w:t>
+      </w:r>
+    </w:p>
+    <w:p>
+      <w:pPr>
+        <w:pStyle w:val="Prrafodelista"/>
+        <w:spacing w:line="360" w:lineRule="auto"/>
+        <w:ind w:left="1080" w:firstLine="336"/>
+        <w:jc w:val="both"/>
+      </w:pPr>
+      <w:r>
+        <w:t>A día de hoy, Paco ha apostado por cambiar de trayectoria profesional y dedicarse de manera íntegra a su pasión, dejando su trabajo de escaparatista en el que llevaba casi 30 años.</w:t>
+      </w:r>
+    </w:p>
+    <w:p>
+      <w:pPr>
+        <w:pStyle w:val="Prrafodelista"/>
+        <w:spacing w:line="360" w:lineRule="auto"/>
         <w:ind w:left="1080"/>
       </w:pPr>
     </w:p>
     <w:p>
       <w:pPr>
-        <w:pStyle w:val="ListParagraph"/>
+        <w:pStyle w:val="Prrafodelista"/>
         <w:ind w:left="1080"/>
       </w:pPr>
     </w:p>
     <w:p>
       <w:pPr>
-        <w:pStyle w:val="ListParagraph"/>
+        <w:pStyle w:val="Prrafodelista"/>
         <w:numPr>
           <w:ilvl w:val="1"/>
           <w:numId w:val="1"/>
         </w:numPr>
-        <w:rPr>
-          <w:b/>
-        </w:rPr>
-      </w:pPr>
-      <w:r>
-        <w:rPr>
-          <w:b/>
+        <w:spacing w:line="360" w:lineRule="auto"/>
+        <w:rPr>
+          <w:b/>
+          <w:color w:val="948A54" w:themeColor="background2" w:themeShade="80"/>
+          <w:sz w:val="24"/>
+          <w:szCs w:val="24"/>
+        </w:rPr>
+      </w:pPr>
+      <w:r>
+        <w:rPr>
+          <w:b/>
+          <w:color w:val="948A54" w:themeColor="background2" w:themeShade="80"/>
+          <w:sz w:val="24"/>
+          <w:szCs w:val="24"/>
         </w:rPr>
         <w:t>OBJETIVOS</w:t>
       </w:r>
     </w:p>
     <w:p>
       <w:pPr>
-        <w:pStyle w:val="ListParagraph"/>
+        <w:pStyle w:val="Prrafodelista"/>
+        <w:spacing w:line="360" w:lineRule="auto"/>
         <w:ind w:left="1080" w:firstLine="336"/>
         <w:jc w:val="both"/>
       </w:pPr>
@@ -620,54 +816,65 @@
         <w:t xml:space="preserve">propio </w:t>
       </w:r>
       <w:r>
-        <w:t>sitio web para dar a conocer sus creaciones y así ampliar la oportunidad de recibir más encargos</w:t>
-      </w:r>
-      <w:r>
-        <w:t xml:space="preserve"> y si todo fuera bien</w:t>
-      </w:r>
-      <w:r>
-        <w:t>,</w:t>
-      </w:r>
-      <w:r>
-        <w:t xml:space="preserve"> conseguir que ésta sea su</w:t>
-      </w:r>
-      <w:r>
-        <w:t xml:space="preserve"> profesión principal.</w:t>
-      </w:r>
-    </w:p>
-    <w:p>
-      <w:pPr>
-        <w:pStyle w:val="ListParagraph"/>
+        <w:t xml:space="preserve">sitio web para </w:t>
+      </w:r>
+      <w:r>
+        <w:t>darle visibilidad a</w:t>
+      </w:r>
+      <w:r>
+        <w:t xml:space="preserve"> sus creaciones y así </w:t>
+      </w:r>
+      <w:r>
+        <w:t>mejorar</w:t>
+      </w:r>
+      <w:r>
+        <w:t xml:space="preserve"> la oportunidad de </w:t>
+      </w:r>
+      <w:r>
+        <w:t>aumentar su cartera de clientes.</w:t>
+      </w:r>
+    </w:p>
+    <w:p>
+      <w:pPr>
+        <w:pStyle w:val="Prrafodelista"/>
         <w:ind w:left="1080" w:firstLine="336"/>
       </w:pPr>
     </w:p>
     <w:p>
       <w:pPr>
-        <w:pStyle w:val="ListParagraph"/>
+        <w:pStyle w:val="Prrafodelista"/>
         <w:ind w:left="1080" w:firstLine="336"/>
       </w:pPr>
     </w:p>
     <w:p>
       <w:pPr>
-        <w:pStyle w:val="ListParagraph"/>
+        <w:pStyle w:val="Prrafodelista"/>
         <w:numPr>
           <w:ilvl w:val="2"/>
           <w:numId w:val="1"/>
         </w:numPr>
-        <w:rPr>
-          <w:b/>
-        </w:rPr>
-      </w:pPr>
-      <w:r>
-        <w:rPr>
-          <w:b/>
+        <w:spacing w:line="360" w:lineRule="auto"/>
+        <w:rPr>
+          <w:b/>
+          <w:color w:val="948A54" w:themeColor="background2" w:themeShade="80"/>
+          <w:sz w:val="24"/>
+          <w:szCs w:val="24"/>
+        </w:rPr>
+      </w:pPr>
+      <w:r>
+        <w:rPr>
+          <w:b/>
+          <w:color w:val="948A54" w:themeColor="background2" w:themeShade="80"/>
+          <w:sz w:val="24"/>
+          <w:szCs w:val="24"/>
         </w:rPr>
         <w:t>CARACTERÍSTICAS DE LA APLICACIÓN</w:t>
       </w:r>
     </w:p>
     <w:p>
       <w:pPr>
-        <w:pStyle w:val="ListParagraph"/>
+        <w:pStyle w:val="Prrafodelista"/>
+        <w:spacing w:line="360" w:lineRule="auto"/>
         <w:ind w:left="1080"/>
       </w:pPr>
       <w:r>
@@ -675,70 +882,231 @@
       </w:r>
       <w:r>
         <w:tab/>
-        <w:t>&lt;&lt; Descripción de la página principal&gt;&gt;</w:t>
-      </w:r>
-    </w:p>
-    <w:p>
-      <w:pPr>
-        <w:pStyle w:val="ListParagraph"/>
+      </w:r>
+      <w:r>
+        <w:t>La aplicación tiene diversos apartados:</w:t>
+      </w:r>
+    </w:p>
+    <w:p>
+      <w:pPr>
+        <w:pStyle w:val="Prrafodelista"/>
+        <w:numPr>
+          <w:ilvl w:val="0"/>
+          <w:numId w:val="3"/>
+        </w:numPr>
+        <w:spacing w:line="360" w:lineRule="auto"/>
+        <w:ind w:left="1418"/>
+      </w:pPr>
+      <w:r>
+        <w:t>Una pequeña descripción sobre él</w:t>
+      </w:r>
+    </w:p>
+    <w:p>
+      <w:pPr>
+        <w:pStyle w:val="Prrafodelista"/>
+        <w:numPr>
+          <w:ilvl w:val="0"/>
+          <w:numId w:val="3"/>
+        </w:numPr>
+        <w:spacing w:line="360" w:lineRule="auto"/>
+        <w:ind w:left="1418"/>
+      </w:pPr>
+      <w:r>
+        <w:t xml:space="preserve">Un blog porque le gusta contar experiencias, anécdotas o mostrar alguno de sus trabajos </w:t>
+      </w:r>
+      <w:r>
+        <w:t>de manera más explicativa.</w:t>
+      </w:r>
+    </w:p>
+    <w:p>
+      <w:pPr>
+        <w:pStyle w:val="Prrafodelista"/>
+        <w:numPr>
+          <w:ilvl w:val="0"/>
+          <w:numId w:val="3"/>
+        </w:numPr>
+        <w:spacing w:line="360" w:lineRule="auto"/>
+        <w:ind w:left="1418"/>
+      </w:pPr>
+      <w:r>
+        <w:t>Zona de Merchandising para mostrar los ejemplos de los trabajos que puede realizar para todo tipo de superficies y totalmente personalizado.</w:t>
+      </w:r>
+    </w:p>
+    <w:p>
+      <w:pPr>
+        <w:pStyle w:val="Prrafodelista"/>
+        <w:numPr>
+          <w:ilvl w:val="0"/>
+          <w:numId w:val="3"/>
+        </w:numPr>
+        <w:spacing w:line="360" w:lineRule="auto"/>
+        <w:ind w:left="1418"/>
+      </w:pPr>
+      <w:r>
+        <w:t>Galería con imágenes de retratos, bocetos, lettering y vídeos</w:t>
+      </w:r>
+    </w:p>
+    <w:p>
+      <w:pPr>
+        <w:pStyle w:val="Prrafodelista"/>
+        <w:numPr>
+          <w:ilvl w:val="0"/>
+          <w:numId w:val="3"/>
+        </w:numPr>
+        <w:spacing w:line="360" w:lineRule="auto"/>
+        <w:ind w:left="1418"/>
+      </w:pPr>
+      <w:r>
+        <w:t>Formulario para contactar con él</w:t>
+      </w:r>
+      <w:r>
+        <w:t xml:space="preserve"> </w:t>
+      </w:r>
+    </w:p>
+    <w:p>
+      <w:pPr>
+        <w:pStyle w:val="Prrafodelista"/>
+        <w:numPr>
+          <w:ilvl w:val="0"/>
+          <w:numId w:val="3"/>
+        </w:numPr>
+        <w:spacing w:line="360" w:lineRule="auto"/>
+        <w:ind w:left="1418"/>
+      </w:pPr>
+      <w:r>
+        <w:t>iFrame de Ubicación</w:t>
+      </w:r>
+    </w:p>
+    <w:p>
+      <w:pPr>
+        <w:pStyle w:val="Prrafodelista"/>
+        <w:numPr>
+          <w:ilvl w:val="0"/>
+          <w:numId w:val="3"/>
+        </w:numPr>
+        <w:spacing w:line="360" w:lineRule="auto"/>
+        <w:ind w:left="1418"/>
+      </w:pPr>
+      <w:r>
+        <w:t>Footer con los accesos a sus redes sociales</w:t>
+      </w:r>
+    </w:p>
+    <w:p>
+      <w:pPr>
+        <w:pStyle w:val="Prrafodelista"/>
+        <w:ind w:left="1416"/>
+      </w:pPr>
+    </w:p>
+    <w:p>
+      <w:pPr>
+        <w:pStyle w:val="Prrafodelista"/>
+        <w:ind w:left="1416"/>
+      </w:pPr>
+    </w:p>
+    <w:p>
+      <w:pPr>
+        <w:pStyle w:val="Prrafodelista"/>
+        <w:ind w:left="1416"/>
+      </w:pPr>
+    </w:p>
+    <w:p>
+      <w:pPr>
+        <w:pStyle w:val="Prrafodelista"/>
+        <w:ind w:left="1416"/>
+      </w:pPr>
+    </w:p>
+    <w:p>
+      <w:pPr>
+        <w:pStyle w:val="Prrafodelista"/>
+        <w:ind w:left="1416"/>
+      </w:pPr>
+    </w:p>
+    <w:p>
+      <w:pPr>
+        <w:pStyle w:val="Prrafodelista"/>
+        <w:ind w:left="1416"/>
+      </w:pPr>
+    </w:p>
+    <w:p>
+      <w:pPr>
+        <w:pStyle w:val="Prrafodelista"/>
         <w:ind w:left="1080"/>
       </w:pPr>
     </w:p>
     <w:p>
       <w:pPr>
-        <w:pStyle w:val="ListParagraph"/>
-        <w:ind w:left="1080"/>
-      </w:pPr>
-    </w:p>
-    <w:p>
-      <w:pPr>
-        <w:pStyle w:val="ListParagraph"/>
+        <w:pStyle w:val="Prrafodelista"/>
         <w:numPr>
           <w:ilvl w:val="1"/>
           <w:numId w:val="1"/>
         </w:numPr>
-        <w:rPr>
-          <w:b/>
-        </w:rPr>
-      </w:pPr>
-      <w:r>
-        <w:rPr>
-          <w:b/>
-        </w:rPr>
+        <w:spacing w:line="360" w:lineRule="auto"/>
+        <w:rPr>
+          <w:b/>
+          <w:color w:val="948A54" w:themeColor="background2" w:themeShade="80"/>
+        </w:rPr>
+      </w:pPr>
+      <w:r>
+        <w:rPr>
+          <w:b/>
+          <w:color w:val="948A54" w:themeColor="background2" w:themeShade="80"/>
+        </w:rPr>
+        <w:lastRenderedPageBreak/>
         <w:t>COMPARATIVA</w:t>
       </w:r>
     </w:p>
     <w:p>
       <w:pPr>
-        <w:pStyle w:val="ListParagraph"/>
-      </w:pPr>
-    </w:p>
-    <w:p>
-      <w:pPr>
-        <w:pStyle w:val="ListParagraph"/>
+        <w:pStyle w:val="Prrafodelista"/>
+        <w:spacing w:line="360" w:lineRule="auto"/>
         <w:ind w:left="1080"/>
-      </w:pPr>
-      <w:r>
-        <w:t>&lt;&lt; Más ejemplos de páginas &gt;&gt;</w:t>
-      </w:r>
-    </w:p>
-    <w:p>
-      <w:pPr>
-        <w:pStyle w:val="ListParagraph"/>
-        <w:ind w:left="1080"/>
-      </w:pPr>
-    </w:p>
-    <w:p>
-      <w:pPr>
-        <w:pStyle w:val="ListParagraph"/>
-      </w:pPr>
-      <w:r>
-        <w:t xml:space="preserve">Diseño minimalista y dónde hemos cogido una pequeña inspiración </w:t>
-      </w:r>
-      <w:hyperlink r:id="rId9" w:history="1">
+        <w:rPr>
+          <w:b/>
+          <w:color w:val="948A54" w:themeColor="background2" w:themeShade="80"/>
+        </w:rPr>
+      </w:pPr>
+    </w:p>
+    <w:p>
+      <w:pPr>
+        <w:pStyle w:val="Prrafodelista"/>
+        <w:spacing w:line="360" w:lineRule="auto"/>
+        <w:ind w:firstLine="696"/>
+      </w:pPr>
+      <w:r>
+        <w:t>Paco quería un d</w:t>
+      </w:r>
+      <w:r>
+        <w:t>iseño</w:t>
+      </w:r>
+      <w:r>
+        <w:t xml:space="preserve"> limpio y</w:t>
+      </w:r>
+      <w:r>
+        <w:t xml:space="preserve"> minimalista</w:t>
+      </w:r>
+      <w:r>
+        <w:t>. Hemos cogido pequeñas inspiraciones de las siguientes páginas:</w:t>
+      </w:r>
+      <w:r>
+        <w:t xml:space="preserve"> </w:t>
+      </w:r>
+    </w:p>
+    <w:p>
+      <w:pPr>
+        <w:pStyle w:val="Prrafodelista"/>
+        <w:spacing w:line="360" w:lineRule="auto"/>
+      </w:pPr>
+    </w:p>
+    <w:p>
+      <w:pPr>
+        <w:pStyle w:val="Prrafodelista"/>
+        <w:spacing w:line="360" w:lineRule="auto"/>
+      </w:pPr>
+      <w:hyperlink r:id="rId8" w:history="1">
         <w:r>
           <w:rPr>
-            <w:rStyle w:val="Hyperlink"/>
+            <w:rStyle w:val="Hipervnculo"/>
+            <w:color w:val="auto"/>
           </w:rPr>
           <w:t>https://www.pedrocampos.net/paintings</w:t>
         </w:r>
@@ -746,17 +1114,24 @@
     </w:p>
     <w:p>
       <w:pPr>
-        <w:pStyle w:val="ListParagraph"/>
-      </w:pPr>
-    </w:p>
-    <w:p>
-      <w:pPr>
-        <w:pStyle w:val="ListParagraph"/>
-      </w:pPr>
-      <w:hyperlink r:id="rId10" w:history="1">
+        <w:pStyle w:val="Prrafodelista"/>
+        <w:spacing w:line="360" w:lineRule="auto"/>
+      </w:pPr>
+    </w:p>
+    <w:p>
+      <w:pPr>
+        <w:pStyle w:val="Prrafodelista"/>
+        <w:spacing w:line="360" w:lineRule="auto"/>
+        <w:rPr>
+          <w:rStyle w:val="Hipervnculo"/>
+          <w:color w:val="auto"/>
+        </w:rPr>
+      </w:pPr>
+      <w:hyperlink r:id="rId9" w:history="1">
         <w:r>
           <w:rPr>
-            <w:rStyle w:val="Hyperlink"/>
+            <w:rStyle w:val="Hipervnculo"/>
+            <w:color w:val="auto"/>
           </w:rPr>
           <w:t>https://www.artbyalef.com/</w:t>
         </w:r>
@@ -764,112 +1139,62 @@
     </w:p>
     <w:p>
       <w:pPr>
-        <w:pStyle w:val="ListParagraph"/>
-      </w:pPr>
-    </w:p>
-    <w:p>
-      <w:pPr>
-        <w:pStyle w:val="ListParagraph"/>
-      </w:pPr>
-    </w:p>
-    <w:p>
-      <w:pPr>
-        <w:pStyle w:val="ListParagraph"/>
-      </w:pPr>
-    </w:p>
-    <w:p>
-      <w:pPr>
-        <w:pStyle w:val="ListParagraph"/>
-      </w:pPr>
-    </w:p>
-    <w:p>
-      <w:pPr>
-        <w:pStyle w:val="ListParagraph"/>
-      </w:pPr>
-    </w:p>
-    <w:p>
-      <w:pPr>
-        <w:pStyle w:val="ListParagraph"/>
-      </w:pPr>
-    </w:p>
-    <w:p>
-      <w:pPr>
-        <w:pStyle w:val="ListParagraph"/>
-      </w:pPr>
-    </w:p>
-    <w:p>
-      <w:pPr>
-        <w:pStyle w:val="ListParagraph"/>
-      </w:pPr>
-    </w:p>
-    <w:p>
-      <w:pPr>
-        <w:pStyle w:val="ListParagraph"/>
-      </w:pPr>
-    </w:p>
-    <w:p>
-      <w:pPr>
-        <w:pStyle w:val="ListParagraph"/>
-      </w:pPr>
-    </w:p>
-    <w:p>
-      <w:pPr>
-        <w:pStyle w:val="ListParagraph"/>
-      </w:pPr>
-    </w:p>
-    <w:p>
-      <w:pPr>
-        <w:pStyle w:val="ListParagraph"/>
-      </w:pPr>
-    </w:p>
-    <w:p>
-      <w:pPr>
-        <w:pStyle w:val="ListParagraph"/>
-      </w:pPr>
-    </w:p>
-    <w:p>
-      <w:pPr>
-        <w:pStyle w:val="ListParagraph"/>
-      </w:pPr>
-    </w:p>
-    <w:p>
-      <w:pPr>
-        <w:pStyle w:val="ListParagraph"/>
-      </w:pPr>
-    </w:p>
-    <w:p>
-      <w:pPr>
-        <w:pStyle w:val="ListParagraph"/>
-      </w:pPr>
-    </w:p>
-    <w:p>
-      <w:pPr>
-        <w:pStyle w:val="ListParagraph"/>
-      </w:pPr>
-    </w:p>
-    <w:p>
-      <w:pPr>
-        <w:pStyle w:val="ListParagraph"/>
-      </w:pPr>
-    </w:p>
-    <w:p>
-      <w:pPr>
-        <w:pStyle w:val="ListParagraph"/>
-      </w:pPr>
-    </w:p>
-    <w:p>
-      <w:pPr>
-        <w:pStyle w:val="ListParagraph"/>
-      </w:pPr>
-    </w:p>
-    <w:p>
-      <w:pPr>
-        <w:spacing w:line="360" w:lineRule="auto"/>
-        <w:jc w:val="both"/>
-      </w:pPr>
-      <w:r>
-        <w:rPr>
-          <w:b/>
+        <w:pStyle w:val="Prrafodelista"/>
+        <w:spacing w:line="360" w:lineRule="auto"/>
+        <w:rPr>
+          <w:rStyle w:val="Hipervnculo"/>
+          <w:color w:val="auto"/>
+        </w:rPr>
+      </w:pPr>
+    </w:p>
+    <w:p>
+      <w:pPr>
+        <w:pStyle w:val="Prrafodelista"/>
+        <w:spacing w:line="360" w:lineRule="auto"/>
+      </w:pPr>
+      <w:hyperlink r:id="rId10" w:history="1">
+        <w:r>
+          <w:rPr>
+            <w:rStyle w:val="Hipervnculo"/>
+            <w:color w:val="auto"/>
+          </w:rPr>
+          <w:t>https://preview.themeforest.net/item/elegance-wordpress-blog-theme/full_screen_preview/16046575?_ga=2.38397859.1081309067.1665340659-957992690.1665340659</w:t>
+        </w:r>
+      </w:hyperlink>
+    </w:p>
+    <w:p>
+      <w:pPr>
+        <w:pStyle w:val="Prrafodelista"/>
+      </w:pPr>
+    </w:p>
+    <w:p>
+      <w:pPr>
+        <w:pStyle w:val="Prrafodelista"/>
+      </w:pPr>
+    </w:p>
+    <w:p>
+      <w:pPr>
+        <w:pStyle w:val="Prrafodelista"/>
+      </w:pPr>
+    </w:p>
+    <w:p>
+      <w:pPr>
+        <w:spacing w:line="360" w:lineRule="auto"/>
+        <w:jc w:val="both"/>
+        <w:rPr>
+          <w:color w:val="F79646" w:themeColor="accent6"/>
+          <w:sz w:val="28"/>
+          <w:szCs w:val="28"/>
+          <w:u w:val="single"/>
+        </w:rPr>
+      </w:pPr>
+      <w:r>
+        <w:rPr>
+          <w:b/>
+          <w:color w:val="F79646" w:themeColor="accent6"/>
+          <w:sz w:val="28"/>
+          <w:szCs w:val="28"/>
+          <w:u w:val="single"/>
         </w:rPr>
         <w:t xml:space="preserve">2. ANÁLISIS Y PLANIFICACIÓN </w:t>
       </w:r>
@@ -878,12 +1203,15 @@
       <w:pPr>
         <w:spacing w:line="360" w:lineRule="auto"/>
         <w:jc w:val="both"/>
-      </w:pPr>
-      <w:r>
-        <w:rPr>
-          <w:b/>
-        </w:rPr>
-        <w:lastRenderedPageBreak/>
+        <w:rPr>
+          <w:color w:val="948A54" w:themeColor="background2" w:themeShade="80"/>
+        </w:rPr>
+      </w:pPr>
+      <w:r>
+        <w:rPr>
+          <w:b/>
+          <w:color w:val="948A54" w:themeColor="background2" w:themeShade="80"/>
+        </w:rPr>
         <w:tab/>
         <w:t xml:space="preserve">2.1. Análisis </w:t>
       </w:r>
@@ -894,11 +1222,13 @@
         <w:jc w:val="both"/>
         <w:rPr>
           <w:b/>
-        </w:rPr>
-      </w:pPr>
-      <w:r>
-        <w:rPr>
-          <w:b/>
+          <w:color w:val="948A54" w:themeColor="background2" w:themeShade="80"/>
+        </w:rPr>
+      </w:pPr>
+      <w:r>
+        <w:rPr>
+          <w:b/>
+          <w:color w:val="948A54" w:themeColor="background2" w:themeShade="80"/>
         </w:rPr>
         <w:t xml:space="preserve">                    2.1.1. Requisitos funcionales de los usuarios </w:t>
       </w:r>
@@ -906,115 +1236,130 @@
     <w:p>
       <w:pPr>
         <w:spacing w:line="360" w:lineRule="auto"/>
+        <w:ind w:left="1416" w:firstLine="708"/>
+        <w:jc w:val="both"/>
+      </w:pPr>
+      <w:r>
+        <w:t>Los requisitos para acceder a esta página web son mínimos, sólo se precisa de un dispositivo con conexión a internet. El sitio entero es bastante liviano y no precisa de grandes requerimientos.</w:t>
+      </w:r>
+    </w:p>
+    <w:p>
+      <w:pPr>
+        <w:spacing w:line="360" w:lineRule="auto"/>
+        <w:jc w:val="both"/>
+      </w:pPr>
+    </w:p>
+    <w:p>
+      <w:pPr>
+        <w:spacing w:line="360" w:lineRule="auto"/>
+        <w:jc w:val="both"/>
+        <w:rPr>
+          <w:b/>
+          <w:color w:val="948A54" w:themeColor="background2" w:themeShade="80"/>
+        </w:rPr>
+      </w:pPr>
+      <w:r>
+        <w:rPr>
+          <w:b/>
+          <w:color w:val="948A54" w:themeColor="background2" w:themeShade="80"/>
+        </w:rPr>
+        <w:t xml:space="preserve">                    2.1.2. Requisitos de la aplicación </w:t>
+      </w:r>
+    </w:p>
+    <w:p>
+      <w:pPr>
+        <w:spacing w:line="360" w:lineRule="auto"/>
+        <w:ind w:left="1416" w:firstLine="708"/>
+        <w:jc w:val="both"/>
+      </w:pPr>
+      <w:r>
+        <w:t xml:space="preserve">Para alojar y atender las peticiones de los clientes, será necesario un servidor para ubicar la web. En caso de tener más limitado este aspecto, se podrá hacer funcionar desde un ordenador con un Apache </w:t>
+      </w:r>
+      <w:r>
+        <w:t xml:space="preserve">Web </w:t>
+      </w:r>
+      <w:r>
+        <w:t>Server.</w:t>
+      </w:r>
+    </w:p>
+    <w:p>
+      <w:pPr>
+        <w:spacing w:line="360" w:lineRule="auto"/>
+        <w:ind w:left="1416"/>
+        <w:jc w:val="both"/>
+      </w:pPr>
+    </w:p>
+    <w:p>
+      <w:pPr>
+        <w:spacing w:line="360" w:lineRule="auto"/>
+        <w:jc w:val="both"/>
+        <w:rPr>
+          <w:b/>
+          <w:color w:val="948A54" w:themeColor="background2" w:themeShade="80"/>
+        </w:rPr>
+      </w:pPr>
+      <w:r>
+        <w:rPr>
+          <w:b/>
+          <w:color w:val="948A54" w:themeColor="background2" w:themeShade="80"/>
+        </w:rPr>
+        <w:t xml:space="preserve">                    2.1.2. Lenguaje en la parte cliente </w:t>
+      </w:r>
+    </w:p>
+    <w:p>
+      <w:pPr>
+        <w:spacing w:line="360" w:lineRule="auto"/>
+        <w:ind w:left="1416" w:firstLine="708"/>
+        <w:jc w:val="both"/>
+      </w:pPr>
+      <w:r>
+        <w:t xml:space="preserve">El sitio está desarrollado en varias páginas con lenguaje HTML5 y una hoja de estilos </w:t>
+      </w:r>
+      <w:r>
+        <w:t xml:space="preserve">CSS </w:t>
+      </w:r>
+      <w:r>
+        <w:t xml:space="preserve">para darle la </w:t>
+      </w:r>
+      <w:r>
+        <w:t>apariencia</w:t>
+      </w:r>
+      <w:r>
+        <w:t xml:space="preserve"> deseada</w:t>
+      </w:r>
+      <w:r>
+        <w:t>.</w:t>
+      </w:r>
+    </w:p>
+    <w:p>
+      <w:pPr>
+        <w:spacing w:line="360" w:lineRule="auto"/>
         <w:ind w:left="1410"/>
         <w:jc w:val="both"/>
       </w:pPr>
-      <w:r>
-        <w:t>Los requisitos para acceder a esta página web son mínimos, sólo se precisa de un dispositivo con conexión a internet. El sitio entero es bastante liviano y no precisa de grandes requerimientos.</w:t>
-      </w:r>
-    </w:p>
-    <w:p>
-      <w:pPr>
-        <w:spacing w:line="360" w:lineRule="auto"/>
-        <w:jc w:val="both"/>
-        <w:rPr>
-          <w:b/>
-        </w:rPr>
-      </w:pPr>
-      <w:r>
-        <w:rPr>
-          <w:b/>
-        </w:rPr>
-        <w:t xml:space="preserve">                    2.1.2. Requisitos de la aplicación </w:t>
-      </w:r>
-    </w:p>
-    <w:p>
-      <w:pPr>
-        <w:spacing w:line="360" w:lineRule="auto"/>
-        <w:ind w:left="1416"/>
-        <w:jc w:val="both"/>
-      </w:pPr>
-      <w:r>
-        <w:t xml:space="preserve">Para alojar y atender las peticiones de los clientes, será necesario un servidor para ubicar la web. En caso de tener más limitado este aspecto, se podrá hacer funcionar desde un ordenador con un Apache </w:t>
-      </w:r>
-      <w:r>
-        <w:t xml:space="preserve">Web </w:t>
-      </w:r>
-      <w:r>
-        <w:t>Server.</w:t>
-      </w:r>
-    </w:p>
-    <w:p>
-      <w:pPr>
-        <w:spacing w:line="360" w:lineRule="auto"/>
-        <w:ind w:left="1416"/>
-        <w:jc w:val="both"/>
-      </w:pPr>
-    </w:p>
-    <w:p>
-      <w:pPr>
-        <w:spacing w:line="360" w:lineRule="auto"/>
-        <w:jc w:val="both"/>
-        <w:rPr>
-          <w:b/>
-        </w:rPr>
-      </w:pPr>
-      <w:r>
-        <w:rPr>
-          <w:b/>
-        </w:rPr>
-        <w:t xml:space="preserve">                    2.1.2. Lenguaje en la parte cliente </w:t>
-      </w:r>
-    </w:p>
-    <w:p>
-      <w:pPr>
-        <w:spacing w:line="360" w:lineRule="auto"/>
-        <w:ind w:left="1410"/>
-        <w:jc w:val="both"/>
-      </w:pPr>
-      <w:r>
-        <w:t xml:space="preserve">El sitio está desarrollado en varias páginas con lenguaje HTML5 y una hoja de estilos </w:t>
-      </w:r>
-      <w:r>
-        <w:t xml:space="preserve">CSS </w:t>
-      </w:r>
-      <w:r>
-        <w:t xml:space="preserve">para darle la </w:t>
-      </w:r>
-      <w:r>
-        <w:t>apariencia</w:t>
-      </w:r>
-      <w:r>
-        <w:t xml:space="preserve"> deseada</w:t>
-      </w:r>
-      <w:r>
-        <w:t>.</w:t>
-      </w:r>
-    </w:p>
-    <w:p>
-      <w:pPr>
-        <w:spacing w:line="360" w:lineRule="auto"/>
-        <w:ind w:left="1410"/>
-        <w:jc w:val="both"/>
-      </w:pPr>
-    </w:p>
-    <w:p>
-      <w:pPr>
-        <w:spacing w:line="360" w:lineRule="auto"/>
-        <w:jc w:val="both"/>
-        <w:rPr>
-          <w:b/>
-        </w:rPr>
-      </w:pPr>
-      <w:r>
-        <w:rPr>
-          <w:b/>
+    </w:p>
+    <w:p>
+      <w:pPr>
+        <w:spacing w:line="360" w:lineRule="auto"/>
+        <w:jc w:val="both"/>
+        <w:rPr>
+          <w:b/>
+          <w:color w:val="948A54" w:themeColor="background2" w:themeShade="80"/>
+        </w:rPr>
+      </w:pPr>
+      <w:r>
+        <w:rPr>
+          <w:b/>
+          <w:color w:val="948A54" w:themeColor="background2" w:themeShade="80"/>
         </w:rPr>
         <w:tab/>
         <w:t xml:space="preserve">2.2. Planificación y fases del desarrollo </w:t>
       </w:r>
     </w:p>
     <w:p>
+      <w:pPr>
+        <w:spacing w:line="360" w:lineRule="auto"/>
+      </w:pPr>
       <w:r>
         <w:t>La planificación para llevar a cabo</w:t>
       </w:r>
@@ -1033,11 +1378,12 @@
     </w:p>
     <w:p>
       <w:pPr>
-        <w:pStyle w:val="ListParagraph"/>
+        <w:pStyle w:val="Prrafodelista"/>
         <w:numPr>
           <w:ilvl w:val="0"/>
           <w:numId w:val="2"/>
         </w:numPr>
+        <w:spacing w:line="360" w:lineRule="auto"/>
       </w:pPr>
       <w:r>
         <w:t>2 días para decidir cómo enfocar el proyecto y el tema sobre el que versará.</w:t>
@@ -1045,23 +1391,31 @@
     </w:p>
     <w:p>
       <w:pPr>
-        <w:pStyle w:val="ListParagraph"/>
+        <w:pStyle w:val="Prrafodelista"/>
         <w:numPr>
           <w:ilvl w:val="0"/>
           <w:numId w:val="2"/>
         </w:numPr>
-      </w:pPr>
-      <w:r>
-        <w:t>4 días para recopilar información sobre las herramientas a utilizar  y aprender su manejo.</w:t>
-      </w:r>
-    </w:p>
-    <w:p>
-      <w:pPr>
-        <w:pStyle w:val="ListParagraph"/>
+        <w:spacing w:line="360" w:lineRule="auto"/>
+      </w:pPr>
+      <w:r>
+        <w:t xml:space="preserve">4 días para recopilar información sobre las herramientas a </w:t>
+      </w:r>
+      <w:r>
+        <w:t>utilizar y</w:t>
+      </w:r>
+      <w:r>
+        <w:t xml:space="preserve"> aprender su manejo.</w:t>
+      </w:r>
+    </w:p>
+    <w:p>
+      <w:pPr>
+        <w:pStyle w:val="Prrafodelista"/>
         <w:numPr>
           <w:ilvl w:val="0"/>
           <w:numId w:val="2"/>
         </w:numPr>
+        <w:spacing w:line="360" w:lineRule="auto"/>
       </w:pPr>
       <w:r>
         <w:t>2 días de búsqueda de páginas similares para recoger ideas</w:t>
@@ -1069,11 +1423,12 @@
     </w:p>
     <w:p>
       <w:pPr>
-        <w:pStyle w:val="ListParagraph"/>
+        <w:pStyle w:val="Prrafodelista"/>
         <w:numPr>
           <w:ilvl w:val="0"/>
           <w:numId w:val="2"/>
         </w:numPr>
+        <w:spacing w:line="360" w:lineRule="auto"/>
       </w:pPr>
       <w:r>
         <w:t>3 días para realizar el Mocku</w:t>
@@ -1082,19 +1437,30 @@
         <w:t>p del Index: diseño, información, menús, colorimetría…</w:t>
       </w:r>
     </w:p>
-    <w:p/>
-    <w:p>
+    <w:p>
+      <w:pPr>
+        <w:spacing w:line="360" w:lineRule="auto"/>
+        <w:rPr>
+          <w:color w:val="4A442A" w:themeColor="background2" w:themeShade="40"/>
+        </w:rPr>
+      </w:pPr>
+    </w:p>
+    <w:p>
+      <w:pPr>
+        <w:spacing w:line="360" w:lineRule="auto"/>
+      </w:pPr>
       <w:r>
         <w:t>Fase Index.html</w:t>
       </w:r>
     </w:p>
     <w:p>
       <w:pPr>
-        <w:pStyle w:val="ListParagraph"/>
+        <w:pStyle w:val="Prrafodelista"/>
         <w:numPr>
           <w:ilvl w:val="0"/>
           <w:numId w:val="2"/>
         </w:numPr>
+        <w:spacing w:line="360" w:lineRule="auto"/>
       </w:pPr>
       <w:r>
         <w:t>Recopilación de material por parte del artista</w:t>
@@ -1102,11 +1468,12 @@
     </w:p>
     <w:p>
       <w:pPr>
-        <w:pStyle w:val="ListParagraph"/>
+        <w:pStyle w:val="Prrafodelista"/>
         <w:numPr>
           <w:ilvl w:val="0"/>
           <w:numId w:val="2"/>
         </w:numPr>
+        <w:spacing w:line="360" w:lineRule="auto"/>
       </w:pPr>
       <w:r>
         <w:t>Elaboración del Index</w:t>
@@ -1114,11 +1481,12 @@
     </w:p>
     <w:p>
       <w:pPr>
-        <w:pStyle w:val="ListParagraph"/>
+        <w:pStyle w:val="Prrafodelista"/>
         <w:numPr>
           <w:ilvl w:val="0"/>
           <w:numId w:val="2"/>
         </w:numPr>
+        <w:spacing w:line="360" w:lineRule="auto"/>
       </w:pPr>
       <w:r>
         <w:t>Elaboración del CSS</w:t>
@@ -1126,20 +1494,50 @@
     </w:p>
     <w:p>
       <w:pPr>
-        <w:pStyle w:val="ListParagraph"/>
+        <w:pStyle w:val="Prrafodelista"/>
         <w:numPr>
           <w:ilvl w:val="0"/>
           <w:numId w:val="2"/>
         </w:numPr>
+        <w:spacing w:line="360" w:lineRule="auto"/>
       </w:pPr>
       <w:r>
         <w:t>Mostrar al cliente y realizar cambios en el Index. Repetimos 2 veces más.</w:t>
       </w:r>
     </w:p>
-    <w:p/>
-    <w:p>
-      <w:r>
-        <w:t>Fase de realización de las páginas html del resto del Proyecto.</w:t>
+    <w:p>
+      <w:pPr>
+        <w:spacing w:line="360" w:lineRule="auto"/>
+      </w:pPr>
+    </w:p>
+    <w:p>
+      <w:pPr>
+        <w:spacing w:line="360" w:lineRule="auto"/>
+      </w:pPr>
+      <w:r>
+        <w:t xml:space="preserve">Fase de realización de las páginas </w:t>
+      </w:r>
+      <w:proofErr w:type="spellStart"/>
+      <w:r>
+        <w:t>html</w:t>
+      </w:r>
+      <w:proofErr w:type="spellEnd"/>
+      <w:r>
+        <w:t xml:space="preserve"> del resto del Proyecto.</w:t>
+      </w:r>
+    </w:p>
+    <w:p>
+      <w:pPr>
+        <w:spacing w:line="360" w:lineRule="auto"/>
+      </w:pPr>
+      <w:r>
+        <w:t xml:space="preserve">Fase de realización </w:t>
+      </w:r>
+      <w:r>
+        <w:t>de la Memoria una vez finalizado el sitio web</w:t>
+      </w:r>
+      <w:r>
+        <w:t>.</w:t>
       </w:r>
     </w:p>
     <w:p/>
@@ -1148,12 +1546,21 @@
       <w:pPr>
         <w:spacing w:line="360" w:lineRule="auto"/>
         <w:jc w:val="both"/>
-      </w:pPr>
-      <w:r>
-        <w:rPr>
-          <w:b/>
-        </w:rPr>
-        <w:lastRenderedPageBreak/>
+        <w:rPr>
+          <w:color w:val="F79646" w:themeColor="accent6"/>
+          <w:sz w:val="24"/>
+          <w:szCs w:val="24"/>
+          <w:u w:val="single"/>
+        </w:rPr>
+      </w:pPr>
+      <w:r>
+        <w:rPr>
+          <w:b/>
+          <w:color w:val="F79646" w:themeColor="accent6"/>
+          <w:sz w:val="24"/>
+          <w:szCs w:val="24"/>
+          <w:u w:val="single"/>
+        </w:rPr>
         <w:t xml:space="preserve">3. DESARROLLO </w:t>
       </w:r>
     </w:p>
@@ -1163,11 +1570,13 @@
         <w:jc w:val="both"/>
         <w:rPr>
           <w:b/>
-        </w:rPr>
-      </w:pPr>
-      <w:r>
-        <w:rPr>
-          <w:b/>
+          <w:color w:val="948A54" w:themeColor="background2" w:themeShade="80"/>
+        </w:rPr>
+      </w:pPr>
+      <w:r>
+        <w:rPr>
+          <w:b/>
+          <w:color w:val="948A54" w:themeColor="background2" w:themeShade="80"/>
         </w:rPr>
         <w:tab/>
         <w:t>3.1. Diseño y mockups</w:t>
@@ -1179,68 +1588,115 @@
         <w:jc w:val="both"/>
       </w:pPr>
       <w:r>
-        <w:t>COLORES</w:t>
-      </w:r>
-      <w:r>
-        <w:t xml:space="preserve">. Poner paleta. </w:t>
-      </w:r>
-    </w:p>
-    <w:p>
-      <w:pPr>
-        <w:spacing w:line="360" w:lineRule="auto"/>
-        <w:jc w:val="both"/>
-      </w:pPr>
-      <w:r>
-        <w:t xml:space="preserve">Parte de inspiración con los toques de color </w:t>
-      </w:r>
-      <w:r>
-        <w:t>vienen de</w:t>
-      </w:r>
-      <w:r>
-        <w:t>l fuego de la cremà de las fallas</w:t>
-      </w:r>
-      <w:r>
-        <w:t xml:space="preserve"> de Valencia</w:t>
-      </w:r>
-      <w:r>
-        <w:t>. E</w:t>
-      </w:r>
-      <w:r>
-        <w:t>l gris y negro por las cenizas.</w:t>
-      </w:r>
-    </w:p>
-    <w:p>
-      <w:pPr>
-        <w:spacing w:line="360" w:lineRule="auto"/>
-        <w:jc w:val="both"/>
-      </w:pPr>
-      <w:r>
-        <w:t xml:space="preserve">FOTOS PROTOTIPOS DE LOS </w:t>
-      </w:r>
-      <w:r>
-        <w:t>LOGO</w:t>
-      </w:r>
-      <w:r>
-        <w:t>S. DISEÑO FINAL.</w:t>
-      </w:r>
-    </w:p>
-    <w:p>
-      <w:pPr>
-        <w:spacing w:line="360" w:lineRule="auto"/>
-        <w:jc w:val="both"/>
-      </w:pPr>
-    </w:p>
-    <w:p>
-      <w:pPr>
-        <w:spacing w:line="360" w:lineRule="auto"/>
-        <w:jc w:val="both"/>
-        <w:rPr>
-          <w:b/>
-        </w:rPr>
-      </w:pPr>
-      <w:r>
-        <w:rPr>
-          <w:b/>
+        <w:t xml:space="preserve">Aunque vinos varias paletas de colores, al final </w:t>
+      </w:r>
+      <w:r>
+        <w:t xml:space="preserve">hablando con el cliente quiso que la paleta de colores se basará en su amor a las fallas: colores que vienen del fuego de la </w:t>
+      </w:r>
+      <w:proofErr w:type="spellStart"/>
+      <w:r>
+        <w:t>Nit</w:t>
+      </w:r>
+      <w:proofErr w:type="spellEnd"/>
+      <w:r>
+        <w:t xml:space="preserve"> de la </w:t>
+      </w:r>
+      <w:proofErr w:type="spellStart"/>
+      <w:r>
+        <w:t>Cremà</w:t>
+      </w:r>
+      <w:proofErr w:type="spellEnd"/>
+      <w:r>
+        <w:t>: tonos naranjas por las llamas y tonos grises por las cenizas.</w:t>
+      </w:r>
+    </w:p>
+    <w:p>
+      <w:pPr>
+        <w:spacing w:line="360" w:lineRule="auto"/>
+        <w:jc w:val="both"/>
+      </w:pPr>
+      <w:r>
+        <w:rPr>
+          <w:noProof/>
+        </w:rPr>
+        <w:drawing>
+          <wp:inline distT="0" distB="0" distL="0" distR="0" wp14:anchorId="3FE5BB72" wp14:editId="0C5CE589">
+            <wp:extent cx="5760720" cy="988060"/>
+            <wp:effectExtent l="0" t="0" r="0" b="2540"/>
+            <wp:docPr id="5" name="Imagen 5"/>
+            <wp:cNvGraphicFramePr>
+              <a:graphicFrameLocks xmlns:a="http://schemas.openxmlformats.org/drawingml/2006/main" noChangeAspect="1"/>
+            </wp:cNvGraphicFramePr>
+            <a:graphic xmlns:a="http://schemas.openxmlformats.org/drawingml/2006/main">
+              <a:graphicData uri="http://schemas.openxmlformats.org/drawingml/2006/picture">
+                <pic:pic xmlns:pic="http://schemas.openxmlformats.org/drawingml/2006/picture">
+                  <pic:nvPicPr>
+                    <pic:cNvPr id="1" name=""/>
+                    <pic:cNvPicPr/>
+                  </pic:nvPicPr>
+                  <pic:blipFill>
+                    <a:blip r:embed="rId11"/>
+                    <a:stretch>
+                      <a:fillRect/>
+                    </a:stretch>
+                  </pic:blipFill>
+                  <pic:spPr>
+                    <a:xfrm>
+                      <a:off x="0" y="0"/>
+                      <a:ext cx="5760720" cy="988060"/>
+                    </a:xfrm>
+                    <a:prstGeom prst="rect">
+                      <a:avLst/>
+                    </a:prstGeom>
+                  </pic:spPr>
+                </pic:pic>
+              </a:graphicData>
+            </a:graphic>
+          </wp:inline>
+        </w:drawing>
+      </w:r>
+    </w:p>
+    <w:p>
+      <w:pPr>
+        <w:spacing w:line="360" w:lineRule="auto"/>
+        <w:jc w:val="both"/>
+        <w:rPr>
+          <w:b/>
+          <w:color w:val="948A54" w:themeColor="background2" w:themeShade="80"/>
+        </w:rPr>
+      </w:pPr>
+      <w:r>
+        <w:rPr>
+          <w:b/>
+          <w:color w:val="948A54" w:themeColor="background2" w:themeShade="80"/>
+        </w:rPr>
+        <w:lastRenderedPageBreak/>
+        <w:t>FALTA AÑADIR MOCKUPS</w:t>
+      </w:r>
+    </w:p>
+    <w:p>
+      <w:pPr>
+        <w:spacing w:line="360" w:lineRule="auto"/>
+        <w:jc w:val="both"/>
+        <w:rPr>
+          <w:b/>
+          <w:color w:val="948A54" w:themeColor="background2" w:themeShade="80"/>
+        </w:rPr>
+      </w:pPr>
+    </w:p>
+    <w:p>
+      <w:pPr>
+        <w:spacing w:line="360" w:lineRule="auto"/>
+        <w:jc w:val="both"/>
+        <w:rPr>
+          <w:b/>
+          <w:color w:val="948A54" w:themeColor="background2" w:themeShade="80"/>
+        </w:rPr>
+      </w:pPr>
+      <w:r>
+        <w:rPr>
+          <w:b/>
+          <w:color w:val="948A54" w:themeColor="background2" w:themeShade="80"/>
         </w:rPr>
         <w:tab/>
         <w:t xml:space="preserve">3.2. Funcionalidad </w:t>
@@ -1258,11 +1714,13 @@
         <w:jc w:val="both"/>
         <w:rPr>
           <w:b/>
-        </w:rPr>
-      </w:pPr>
-      <w:r>
-        <w:rPr>
-          <w:b/>
+          <w:color w:val="948A54" w:themeColor="background2" w:themeShade="80"/>
+        </w:rPr>
+      </w:pPr>
+      <w:r>
+        <w:rPr>
+          <w:b/>
+          <w:color w:val="948A54" w:themeColor="background2" w:themeShade="80"/>
         </w:rPr>
         <w:tab/>
         <w:t xml:space="preserve">3.3. Codificación </w:t>
@@ -1280,11 +1738,13 @@
         <w:jc w:val="both"/>
         <w:rPr>
           <w:b/>
-        </w:rPr>
-      </w:pPr>
-      <w:r>
-        <w:rPr>
-          <w:b/>
+          <w:color w:val="948A54" w:themeColor="background2" w:themeShade="80"/>
+        </w:rPr>
+      </w:pPr>
+      <w:r>
+        <w:rPr>
+          <w:b/>
+          <w:color w:val="948A54" w:themeColor="background2" w:themeShade="80"/>
         </w:rPr>
         <w:tab/>
         <w:t xml:space="preserve"> 3.4. Mantenimiento </w:t>
@@ -1297,7 +1757,19 @@
         <w:jc w:val="both"/>
       </w:pPr>
       <w:r>
-        <w:t>El mantenimiento dependerá del nivel de actualización de contenidos que desee el cliente, pudiendo realizarse cada vez que tenga una novedad que desee incluir o de manera periódica cada un tiempo determinado.</w:t>
+        <w:t>El mantenimiento dependerá del nivel de actualización de contenidos que desee el cliente, pudi</w:t>
+      </w:r>
+      <w:r>
+        <w:t>é</w:t>
+      </w:r>
+      <w:r>
+        <w:t>ndo</w:t>
+      </w:r>
+      <w:r>
+        <w:t>lo</w:t>
+      </w:r>
+      <w:r>
+        <w:t xml:space="preserve"> realizar cada vez que tenga una novedad que desee incluir o de manera periódica cada un tiempo determinado.</w:t>
       </w:r>
     </w:p>
     <w:p>
@@ -1325,9 +1797,8 @@
         <w:rPr>
           <w:noProof/>
         </w:rPr>
-        <w:lastRenderedPageBreak/>
         <w:drawing>
-          <wp:inline distT="0" distB="0" distL="0" distR="0" wp14:anchorId="61AC9993" wp14:editId="358C75CB">
+          <wp:inline distT="0" distB="0" distL="0" distR="0" wp14:anchorId="12AB7EE1" wp14:editId="582F490A">
             <wp:extent cx="5400040" cy="2792730"/>
             <wp:effectExtent l="0" t="0" r="0" b="7620"/>
             <wp:docPr id="1" name="Picture 1"/>
@@ -1342,7 +1813,7 @@
                     <pic:cNvPicPr/>
                   </pic:nvPicPr>
                   <pic:blipFill>
-                    <a:blip r:embed="rId11"/>
+                    <a:blip r:embed="rId12"/>
                     <a:stretch>
                       <a:fillRect/>
                     </a:stretch>
@@ -1369,10 +1840,18 @@
       <w:pPr>
         <w:spacing w:line="360" w:lineRule="auto"/>
         <w:jc w:val="both"/>
-      </w:pPr>
-      <w:r>
-        <w:rPr>
-          <w:b/>
+        <w:rPr>
+          <w:color w:val="F79646" w:themeColor="accent6"/>
+          <w:sz w:val="24"/>
+          <w:szCs w:val="24"/>
+        </w:rPr>
+      </w:pPr>
+      <w:r>
+        <w:rPr>
+          <w:b/>
+          <w:color w:val="F79646" w:themeColor="accent6"/>
+          <w:sz w:val="24"/>
+          <w:szCs w:val="24"/>
         </w:rPr>
         <w:t xml:space="preserve">4. AMPLIACIONES </w:t>
       </w:r>
@@ -1383,11 +1862,13 @@
         <w:jc w:val="both"/>
         <w:rPr>
           <w:b/>
-        </w:rPr>
-      </w:pPr>
-      <w:r>
-        <w:rPr>
-          <w:b/>
+          <w:color w:val="948A54" w:themeColor="background2" w:themeShade="80"/>
+        </w:rPr>
+      </w:pPr>
+      <w:r>
+        <w:rPr>
+          <w:b/>
+          <w:color w:val="948A54" w:themeColor="background2" w:themeShade="80"/>
         </w:rPr>
         <w:tab/>
         <w:t xml:space="preserve">4.1. Mejora de código </w:t>
@@ -1398,15 +1879,53 @@
         <w:spacing w:line="360" w:lineRule="auto"/>
         <w:jc w:val="both"/>
       </w:pPr>
-    </w:p>
-    <w:p>
-      <w:pPr>
-        <w:spacing w:line="360" w:lineRule="auto"/>
-        <w:jc w:val="both"/>
-      </w:pPr>
-      <w:r>
-        <w:rPr>
-          <w:b/>
+      <w:r>
+        <w:lastRenderedPageBreak/>
+        <w:tab/>
+      </w:r>
+      <w:r>
+        <w:t>Para mejorar la página web, podríamos crear un apartado de los estilos que utiliza a la hora de dibujar, con sus diferentes técnicas y fotos para mostrar el resultado.</w:t>
+      </w:r>
+    </w:p>
+    <w:p>
+      <w:pPr>
+        <w:spacing w:line="360" w:lineRule="auto"/>
+        <w:jc w:val="both"/>
+      </w:pPr>
+      <w:r>
+        <w:tab/>
+        <w:t>Mejorar el tema de las fotos (realmente se queda corto con todo lo que desarrolla Paco) pero es que no ha tenido más tiempo/momento de enviárnoslas.</w:t>
+      </w:r>
+    </w:p>
+    <w:p>
+      <w:pPr>
+        <w:spacing w:line="360" w:lineRule="auto"/>
+        <w:ind w:firstLine="708"/>
+        <w:jc w:val="both"/>
+      </w:pPr>
+      <w:r>
+        <w:t>Añadir una sección exclusiva de Fallas, donde se vea desde el inicio el bocetado de la falla o ninot, el tallado en corcho o cartón, la fase de pintura y el resultado final (con la posibilidad de añadir algún video del proceso).</w:t>
+      </w:r>
+    </w:p>
+    <w:p>
+      <w:pPr>
+        <w:spacing w:line="360" w:lineRule="auto"/>
+        <w:ind w:firstLine="708"/>
+        <w:jc w:val="both"/>
+      </w:pPr>
+    </w:p>
+    <w:p>
+      <w:pPr>
+        <w:spacing w:line="360" w:lineRule="auto"/>
+        <w:jc w:val="both"/>
+        <w:rPr>
+          <w:color w:val="948A54" w:themeColor="background2" w:themeShade="80"/>
+        </w:rPr>
+      </w:pPr>
+      <w:r>
+        <w:rPr>
+          <w:b/>
+          <w:color w:val="948A54" w:themeColor="background2" w:themeShade="80"/>
         </w:rPr>
         <w:tab/>
         <w:t xml:space="preserve">4.2. Soporte de idiomas </w:t>
@@ -1414,33 +1933,36 @@
     </w:p>
     <w:p>
       <w:pPr>
+        <w:spacing w:line="360" w:lineRule="auto"/>
         <w:ind w:firstLine="708"/>
       </w:pPr>
       <w:r>
-        <w:t xml:space="preserve">Aunque ahora mismo no es una prioridad para el cliente, sí contempla la posibilidad de </w:t>
-      </w:r>
-      <w:r>
-        <w:t>que su portfolio esté en inglés para llegar a una audiencia más global, aumentar su presencia en línea, y  creciendo así su visibilidad en los motores de búsqueda,  dando una imagen más profesional.</w:t>
-      </w:r>
-    </w:p>
-    <w:p>
-      <w:pPr>
-        <w:ind w:firstLine="708"/>
-      </w:pPr>
-      <w:r>
-        <w:t xml:space="preserve">Todavía no hemos realizado la versión en inglés pero sí le hemos mostrado a cliente cómo incluiríamos de manera sencilla este pequeño cambio acoplándolo al diseño actual. </w:t>
+        <w:t>Hemos realizado la página de Paco también en inglés p</w:t>
+      </w:r>
+      <w:r>
+        <w:t>ara llegar a una audiencia más global, aumentar su presencia en línea, creciendo así su visibilidad en los motores de búsqueda,  dando una imagen más profesional.</w:t>
       </w:r>
     </w:p>
     <w:p/>
     <w:p/>
-    <w:p>
-      <w:pPr>
-        <w:spacing w:line="360" w:lineRule="auto"/>
-        <w:jc w:val="both"/>
-      </w:pPr>
-      <w:r>
-        <w:rPr>
-          <w:b/>
+    <w:p/>
+    <w:p>
+      <w:pPr>
+        <w:spacing w:line="360" w:lineRule="auto"/>
+        <w:jc w:val="both"/>
+        <w:rPr>
+          <w:b/>
+          <w:color w:val="F79646" w:themeColor="accent6"/>
+          <w:sz w:val="28"/>
+          <w:szCs w:val="28"/>
+        </w:rPr>
+      </w:pPr>
+      <w:r>
+        <w:rPr>
+          <w:b/>
+          <w:color w:val="F79646" w:themeColor="accent6"/>
+          <w:sz w:val="28"/>
+          <w:szCs w:val="28"/>
         </w:rPr>
         <w:t xml:space="preserve">5. EVALUACIÓN Y CONCLUSIONES FINALES </w:t>
       </w:r>
@@ -1450,12 +1972,40 @@
         <w:spacing w:line="360" w:lineRule="auto"/>
         <w:jc w:val="both"/>
         <w:rPr>
-          <w:b/>
-        </w:rPr>
-      </w:pPr>
-      <w:r>
-        <w:rPr>
-          <w:b/>
+          <w:color w:val="F79646" w:themeColor="accent6"/>
+          <w:sz w:val="28"/>
+          <w:szCs w:val="28"/>
+        </w:rPr>
+      </w:pPr>
+    </w:p>
+    <w:p>
+      <w:pPr>
+        <w:spacing w:line="360" w:lineRule="auto"/>
+        <w:jc w:val="both"/>
+        <w:rPr>
+          <w:color w:val="F79646" w:themeColor="accent6"/>
+          <w:sz w:val="28"/>
+          <w:szCs w:val="28"/>
+        </w:rPr>
+      </w:pPr>
+    </w:p>
+    <w:p>
+      <w:pPr>
+        <w:spacing w:line="360" w:lineRule="auto"/>
+        <w:jc w:val="both"/>
+        <w:rPr>
+          <w:b/>
+          <w:color w:val="F79646" w:themeColor="accent6"/>
+          <w:sz w:val="28"/>
+          <w:szCs w:val="28"/>
+        </w:rPr>
+      </w:pPr>
+      <w:r>
+        <w:rPr>
+          <w:b/>
+          <w:color w:val="F79646" w:themeColor="accent6"/>
+          <w:sz w:val="28"/>
+          <w:szCs w:val="28"/>
         </w:rPr>
         <w:t xml:space="preserve">6. REFERENCIAS </w:t>
       </w:r>
@@ -1468,8 +2018,8 @@
       </w:pPr>
     </w:p>
     <w:sectPr>
-      <w:headerReference w:type="default" r:id="rId12"/>
-      <w:footerReference w:type="default" r:id="rId13"/>
+      <w:headerReference w:type="default" r:id="rId13"/>
+      <w:footerReference w:type="default" r:id="rId14"/>
       <w:pgSz w:w="11906" w:h="16838"/>
       <w:pgMar w:top="1843" w:right="1133" w:bottom="1417" w:left="1701" w:header="708" w:footer="168" w:gutter="0"/>
       <w:cols w:space="708"/>
@@ -1480,7 +2030,7 @@
 </file>
 
 <file path=word/endnotes.xml><?xml version="1.0" encoding="utf-8"?>
-<w:endnotes xmlns:wpc="http://schemas.microsoft.com/office/word/2010/wordprocessingCanvas" xmlns:mc="http://schemas.openxmlformats.org/markup-compatibility/2006" xmlns:o="urn:schemas-microsoft-com:office:office" xmlns:r="http://schemas.openxmlformats.org/officeDocument/2006/relationships" xmlns:m="http://schemas.openxmlformats.org/officeDocument/2006/math" xmlns:v="urn:schemas-microsoft-com:vml" xmlns:wp14="http://schemas.microsoft.com/office/word/2010/wordprocessingDrawing" xmlns:wp="http://schemas.openxmlformats.org/drawingml/2006/wordprocessingDrawing" xmlns:w10="urn:schemas-microsoft-com:office:word" xmlns:w="http://schemas.openxmlformats.org/wordprocessingml/2006/main" xmlns:w14="http://schemas.microsoft.com/office/word/2010/wordml" xmlns:wpg="http://schemas.microsoft.com/office/word/2010/wordprocessingGroup" xmlns:wpi="http://schemas.microsoft.com/office/word/2010/wordprocessingInk" xmlns:wne="http://schemas.microsoft.com/office/word/2006/wordml" xmlns:wps="http://schemas.microsoft.com/office/word/2010/wordprocessingShape" mc:Ignorable="w14 wp14">
+<w:endnotes xmlns:wpc="http://schemas.microsoft.com/office/word/2010/wordprocessingCanvas" xmlns:cx="http://schemas.microsoft.com/office/drawing/2014/chartex" xmlns:cx1="http://schemas.microsoft.com/office/drawing/2015/9/8/chartex" xmlns:cx2="http://schemas.microsoft.com/office/drawing/2015/10/21/chartex" xmlns:cx3="http://schemas.microsoft.com/office/drawing/2016/5/9/chartex" xmlns:cx4="http://schemas.microsoft.com/office/drawing/2016/5/10/chartex" xmlns:cx5="http://schemas.microsoft.com/office/drawing/2016/5/11/chartex" xmlns:cx6="http://schemas.microsoft.com/office/drawing/2016/5/12/chartex" xmlns:cx7="http://schemas.microsoft.com/office/drawing/2016/5/13/chartex" xmlns:cx8="http://schemas.microsoft.com/office/drawing/2016/5/14/chartex" xmlns:mc="http://schemas.openxmlformats.org/markup-compatibility/2006" xmlns:aink="http://schemas.microsoft.com/office/drawing/2016/ink" xmlns:am3d="http://schemas.microsoft.com/office/drawing/2017/model3d" xmlns:o="urn:schemas-microsoft-com:office:office" xmlns:oel="http://schemas.microsoft.com/office/2019/extlst" xmlns:r="http://schemas.openxmlformats.org/officeDocument/2006/relationships" xmlns:m="http://schemas.openxmlformats.org/officeDocument/2006/math" xmlns:v="urn:schemas-microsoft-com:vml" xmlns:wp14="http://schemas.microsoft.com/office/word/2010/wordprocessingDrawing" xmlns:wp="http://schemas.openxmlformats.org/drawingml/2006/wordprocessingDrawing" xmlns:w10="urn:schemas-microsoft-com:office:word" xmlns:w="http://schemas.openxmlformats.org/wordprocessingml/2006/main" xmlns:w14="http://schemas.microsoft.com/office/word/2010/wordml" xmlns:w15="http://schemas.microsoft.com/office/word/2012/wordml" xmlns:w16cex="http://schemas.microsoft.com/office/word/2018/wordml/cex" xmlns:w16cid="http://schemas.microsoft.com/office/word/2016/wordml/cid" xmlns:w16="http://schemas.microsoft.com/office/word/2018/wordml" xmlns:w16sdtdh="http://schemas.microsoft.com/office/word/2020/wordml/sdtdatahash" xmlns:w16se="http://schemas.microsoft.com/office/word/2015/wordml/symex" xmlns:wpg="http://schemas.microsoft.com/office/word/2010/wordprocessingGroup" xmlns:wpi="http://schemas.microsoft.com/office/word/2010/wordprocessingInk" xmlns:wne="http://schemas.microsoft.com/office/word/2006/wordml" xmlns:wps="http://schemas.microsoft.com/office/word/2010/wordprocessingShape" mc:Ignorable="w14 w15 w16se w16cid w16 w16cex w16sdtdh wp14">
   <w:endnote w:type="separator" w:id="-1">
     <w:p>
       <w:pPr>
@@ -1505,7 +2055,7 @@
 </file>
 
 <file path=word/footer1.xml><?xml version="1.0" encoding="utf-8"?>
-<w:ftr xmlns:wpc="http://schemas.microsoft.com/office/word/2010/wordprocessingCanvas" xmlns:mc="http://schemas.openxmlformats.org/markup-compatibility/2006" xmlns:o="urn:schemas-microsoft-com:office:office" xmlns:r="http://schemas.openxmlformats.org/officeDocument/2006/relationships" xmlns:m="http://schemas.openxmlformats.org/officeDocument/2006/math" xmlns:v="urn:schemas-microsoft-com:vml" xmlns:wp14="http://schemas.microsoft.com/office/word/2010/wordprocessingDrawing" xmlns:wp="http://schemas.openxmlformats.org/drawingml/2006/wordprocessingDrawing" xmlns:w10="urn:schemas-microsoft-com:office:word" xmlns:w="http://schemas.openxmlformats.org/wordprocessingml/2006/main" xmlns:w14="http://schemas.microsoft.com/office/word/2010/wordml" xmlns:wpg="http://schemas.microsoft.com/office/word/2010/wordprocessingGroup" xmlns:wpi="http://schemas.microsoft.com/office/word/2010/wordprocessingInk" xmlns:wne="http://schemas.microsoft.com/office/word/2006/wordml" xmlns:wps="http://schemas.microsoft.com/office/word/2010/wordprocessingShape" mc:Ignorable="w14 wp14">
+<w:ftr xmlns:wpc="http://schemas.microsoft.com/office/word/2010/wordprocessingCanvas" xmlns:cx="http://schemas.microsoft.com/office/drawing/2014/chartex" xmlns:cx1="http://schemas.microsoft.com/office/drawing/2015/9/8/chartex" xmlns:cx2="http://schemas.microsoft.com/office/drawing/2015/10/21/chartex" xmlns:cx3="http://schemas.microsoft.com/office/drawing/2016/5/9/chartex" xmlns:cx4="http://schemas.microsoft.com/office/drawing/2016/5/10/chartex" xmlns:cx5="http://schemas.microsoft.com/office/drawing/2016/5/11/chartex" xmlns:cx6="http://schemas.microsoft.com/office/drawing/2016/5/12/chartex" xmlns:cx7="http://schemas.microsoft.com/office/drawing/2016/5/13/chartex" xmlns:cx8="http://schemas.microsoft.com/office/drawing/2016/5/14/chartex" xmlns:mc="http://schemas.openxmlformats.org/markup-compatibility/2006" xmlns:aink="http://schemas.microsoft.com/office/drawing/2016/ink" xmlns:am3d="http://schemas.microsoft.com/office/drawing/2017/model3d" xmlns:o="urn:schemas-microsoft-com:office:office" xmlns:oel="http://schemas.microsoft.com/office/2019/extlst" xmlns:r="http://schemas.openxmlformats.org/officeDocument/2006/relationships" xmlns:m="http://schemas.openxmlformats.org/officeDocument/2006/math" xmlns:v="urn:schemas-microsoft-com:vml" xmlns:wp14="http://schemas.microsoft.com/office/word/2010/wordprocessingDrawing" xmlns:wp="http://schemas.openxmlformats.org/drawingml/2006/wordprocessingDrawing" xmlns:w10="urn:schemas-microsoft-com:office:word" xmlns:w="http://schemas.openxmlformats.org/wordprocessingml/2006/main" xmlns:w14="http://schemas.microsoft.com/office/word/2010/wordml" xmlns:w15="http://schemas.microsoft.com/office/word/2012/wordml" xmlns:w16cex="http://schemas.microsoft.com/office/word/2018/wordml/cex" xmlns:w16cid="http://schemas.microsoft.com/office/word/2016/wordml/cid" xmlns:w16="http://schemas.microsoft.com/office/word/2018/wordml" xmlns:w16sdtdh="http://schemas.microsoft.com/office/word/2020/wordml/sdtdatahash" xmlns:w16se="http://schemas.microsoft.com/office/word/2015/wordml/symex" xmlns:wpg="http://schemas.microsoft.com/office/word/2010/wordprocessingGroup" xmlns:wpi="http://schemas.microsoft.com/office/word/2010/wordprocessingInk" xmlns:wne="http://schemas.microsoft.com/office/word/2006/wordml" xmlns:wps="http://schemas.microsoft.com/office/word/2010/wordprocessingShape" mc:Ignorable="w14 w15 w16se w16cid w16 w16cex w16sdtdh wp14">
   <w:p>
     <w:pPr>
       <w:ind w:right="-567"/>
@@ -1526,7 +2076,7 @@
       <mc:AlternateContent>
         <mc:Choice Requires="wps">
           <w:drawing>
-            <wp:anchor distT="0" distB="0" distL="114300" distR="114300" simplePos="0" relativeHeight="251659264" behindDoc="0" locked="0" layoutInCell="1" allowOverlap="1" wp14:anchorId="694739D1" wp14:editId="6C820241">
+            <wp:anchor distT="0" distB="0" distL="114300" distR="114300" simplePos="0" relativeHeight="251659264" behindDoc="0" locked="0" layoutInCell="1" allowOverlap="1" wp14:anchorId="342B469B" wp14:editId="7B40854B">
               <wp:simplePos x="0" y="0"/>
               <wp:positionH relativeFrom="page">
                 <wp:posOffset>6431915</wp:posOffset>
@@ -1657,11 +2207,11 @@
         </mc:Choice>
         <mc:Fallback>
           <w:pict>
-            <v:shapetype id="_x0000_t202" coordsize="21600,21600" o:spt="202" path="m,l,21600r21600,l21600,xe">
+            <v:shapetype w14:anchorId="342B469B" id="_x0000_t202" coordsize="21600,21600" o:spt="202" path="m,l,21600r21600,l21600,xe">
               <v:stroke joinstyle="miter"/>
               <v:path gradientshapeok="t" o:connecttype="rect"/>
             </v:shapetype>
-            <v:shape id="Text Box 49" o:spid="_x0000_s1026" type="#_x0000_t202" style="position:absolute;left:0;text-align:left;margin-left:506.45pt;margin-top:785.95pt;width:30.6pt;height:24.65pt;z-index:251659264;visibility:visible;mso-wrap-style:square;mso-width-percent:50;mso-height-percent:50;mso-wrap-distance-left:9pt;mso-wrap-distance-top:0;mso-wrap-distance-right:9pt;mso-wrap-distance-bottom:0;mso-position-horizontal:absolute;mso-position-horizontal-relative:page;mso-position-vertical:absolute;mso-position-vertical-relative:page;mso-width-percent:50;mso-height-percent:50;mso-width-relative:page;mso-height-relative:page;v-text-anchor:middle" o:gfxdata="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" fillcolor="white [3201]" stroked="f" strokeweight=".5pt">
+            <v:shape id="Text Box 49" o:spid="_x0000_s1026" type="#_x0000_t202" style="position:absolute;left:0;text-align:left;margin-left:506.45pt;margin-top:785.95pt;width:30.6pt;height:24.65pt;z-index:251659264;visibility:visible;mso-wrap-style:square;mso-width-percent:50;mso-height-percent:50;mso-wrap-distance-left:9pt;mso-wrap-distance-top:0;mso-wrap-distance-right:9pt;mso-wrap-distance-bottom:0;mso-position-horizontal:absolute;mso-position-horizontal-relative:page;mso-position-vertical:absolute;mso-position-vertical-relative:page;mso-width-percent:50;mso-height-percent:50;mso-width-relative:page;mso-height-relative:page;v-text-anchor:middle" o:gfxdata="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" fillcolor="white [3201]" stroked="f" strokeweight=".5pt">
               <v:textbox style="mso-fit-shape-to-text:t" inset="0,,0">
                 <w:txbxContent>
                   <w:p>
@@ -1737,7 +2287,7 @@
         <w:noProof/>
       </w:rPr>
       <w:drawing>
-        <wp:inline distT="0" distB="0" distL="0" distR="0" wp14:anchorId="529D7711" wp14:editId="7DED9FF6">
+        <wp:inline distT="0" distB="0" distL="0" distR="0" wp14:anchorId="7546780B" wp14:editId="2B782A1F">
           <wp:extent cx="419100" cy="300044"/>
           <wp:effectExtent l="0" t="0" r="0" b="5080"/>
           <wp:docPr id="3" name="Picture 3" descr="C:\xampp\htdocs\EjerciciosPHP\proyectoDIW\LOGO\logoPeque.png"/>
@@ -1788,7 +2338,7 @@
   </w:p>
   <w:p>
     <w:pPr>
-      <w:pStyle w:val="Footer"/>
+      <w:pStyle w:val="Piedepgina"/>
       <w:jc w:val="right"/>
     </w:pPr>
   </w:p>
@@ -1796,7 +2346,7 @@
 </file>
 
 <file path=word/footnotes.xml><?xml version="1.0" encoding="utf-8"?>
-<w:footnotes xmlns:wpc="http://schemas.microsoft.com/office/word/2010/wordprocessingCanvas" xmlns:mc="http://schemas.openxmlformats.org/markup-compatibility/2006" xmlns:o="urn:schemas-microsoft-com:office:office" xmlns:r="http://schemas.openxmlformats.org/officeDocument/2006/relationships" xmlns:m="http://schemas.openxmlformats.org/officeDocument/2006/math" xmlns:v="urn:schemas-microsoft-com:vml" xmlns:wp14="http://schemas.microsoft.com/office/word/2010/wordprocessingDrawing" xmlns:wp="http://schemas.openxmlformats.org/drawingml/2006/wordprocessingDrawing" xmlns:w10="urn:schemas-microsoft-com:office:word" xmlns:w="http://schemas.openxmlformats.org/wordprocessingml/2006/main" xmlns:w14="http://schemas.microsoft.com/office/word/2010/wordml" xmlns:wpg="http://schemas.microsoft.com/office/word/2010/wordprocessingGroup" xmlns:wpi="http://schemas.microsoft.com/office/word/2010/wordprocessingInk" xmlns:wne="http://schemas.microsoft.com/office/word/2006/wordml" xmlns:wps="http://schemas.microsoft.com/office/word/2010/wordprocessingShape" mc:Ignorable="w14 wp14">
+<w:footnotes xmlns:wpc="http://schemas.microsoft.com/office/word/2010/wordprocessingCanvas" xmlns:cx="http://schemas.microsoft.com/office/drawing/2014/chartex" xmlns:cx1="http://schemas.microsoft.com/office/drawing/2015/9/8/chartex" xmlns:cx2="http://schemas.microsoft.com/office/drawing/2015/10/21/chartex" xmlns:cx3="http://schemas.microsoft.com/office/drawing/2016/5/9/chartex" xmlns:cx4="http://schemas.microsoft.com/office/drawing/2016/5/10/chartex" xmlns:cx5="http://schemas.microsoft.com/office/drawing/2016/5/11/chartex" xmlns:cx6="http://schemas.microsoft.com/office/drawing/2016/5/12/chartex" xmlns:cx7="http://schemas.microsoft.com/office/drawing/2016/5/13/chartex" xmlns:cx8="http://schemas.microsoft.com/office/drawing/2016/5/14/chartex" xmlns:mc="http://schemas.openxmlformats.org/markup-compatibility/2006" xmlns:aink="http://schemas.microsoft.com/office/drawing/2016/ink" xmlns:am3d="http://schemas.microsoft.com/office/drawing/2017/model3d" xmlns:o="urn:schemas-microsoft-com:office:office" xmlns:oel="http://schemas.microsoft.com/office/2019/extlst" xmlns:r="http://schemas.openxmlformats.org/officeDocument/2006/relationships" xmlns:m="http://schemas.openxmlformats.org/officeDocument/2006/math" xmlns:v="urn:schemas-microsoft-com:vml" xmlns:wp14="http://schemas.microsoft.com/office/word/2010/wordprocessingDrawing" xmlns:wp="http://schemas.openxmlformats.org/drawingml/2006/wordprocessingDrawing" xmlns:w10="urn:schemas-microsoft-com:office:word" xmlns:w="http://schemas.openxmlformats.org/wordprocessingml/2006/main" xmlns:w14="http://schemas.microsoft.com/office/word/2010/wordml" xmlns:w15="http://schemas.microsoft.com/office/word/2012/wordml" xmlns:w16cex="http://schemas.microsoft.com/office/word/2018/wordml/cex" xmlns:w16cid="http://schemas.microsoft.com/office/word/2016/wordml/cid" xmlns:w16="http://schemas.microsoft.com/office/word/2018/wordml" xmlns:w16sdtdh="http://schemas.microsoft.com/office/word/2020/wordml/sdtdatahash" xmlns:w16se="http://schemas.microsoft.com/office/word/2015/wordml/symex" xmlns:wpg="http://schemas.microsoft.com/office/word/2010/wordprocessingGroup" xmlns:wpi="http://schemas.microsoft.com/office/word/2010/wordprocessingInk" xmlns:wne="http://schemas.microsoft.com/office/word/2006/wordml" xmlns:wps="http://schemas.microsoft.com/office/word/2010/wordprocessingShape" mc:Ignorable="w14 w15 w16se w16cid w16 w16cex w16sdtdh wp14">
   <w:footnote w:type="separator" w:id="-1">
     <w:p>
       <w:pPr>
@@ -1821,10 +2371,10 @@
 </file>
 
 <file path=word/header1.xml><?xml version="1.0" encoding="utf-8"?>
-<w:hdr xmlns:wpc="http://schemas.microsoft.com/office/word/2010/wordprocessingCanvas" xmlns:mc="http://schemas.openxmlformats.org/markup-compatibility/2006" xmlns:o="urn:schemas-microsoft-com:office:office" xmlns:r="http://schemas.openxmlformats.org/officeDocument/2006/relationships" xmlns:m="http://schemas.openxmlformats.org/officeDocument/2006/math" xmlns:v="urn:schemas-microsoft-com:vml" xmlns:wp14="http://schemas.microsoft.com/office/word/2010/wordprocessingDrawing" xmlns:wp="http://schemas.openxmlformats.org/drawingml/2006/wordprocessingDrawing" xmlns:w10="urn:schemas-microsoft-com:office:word" xmlns:w="http://schemas.openxmlformats.org/wordprocessingml/2006/main" xmlns:w14="http://schemas.microsoft.com/office/word/2010/wordml" xmlns:wpg="http://schemas.microsoft.com/office/word/2010/wordprocessingGroup" xmlns:wpi="http://schemas.microsoft.com/office/word/2010/wordprocessingInk" xmlns:wne="http://schemas.microsoft.com/office/word/2006/wordml" xmlns:wps="http://schemas.microsoft.com/office/word/2010/wordprocessingShape" mc:Ignorable="w14 wp14">
+<w:hdr xmlns:wpc="http://schemas.microsoft.com/office/word/2010/wordprocessingCanvas" xmlns:cx="http://schemas.microsoft.com/office/drawing/2014/chartex" xmlns:cx1="http://schemas.microsoft.com/office/drawing/2015/9/8/chartex" xmlns:cx2="http://schemas.microsoft.com/office/drawing/2015/10/21/chartex" xmlns:cx3="http://schemas.microsoft.com/office/drawing/2016/5/9/chartex" xmlns:cx4="http://schemas.microsoft.com/office/drawing/2016/5/10/chartex" xmlns:cx5="http://schemas.microsoft.com/office/drawing/2016/5/11/chartex" xmlns:cx6="http://schemas.microsoft.com/office/drawing/2016/5/12/chartex" xmlns:cx7="http://schemas.microsoft.com/office/drawing/2016/5/13/chartex" xmlns:cx8="http://schemas.microsoft.com/office/drawing/2016/5/14/chartex" xmlns:mc="http://schemas.openxmlformats.org/markup-compatibility/2006" xmlns:aink="http://schemas.microsoft.com/office/drawing/2016/ink" xmlns:am3d="http://schemas.microsoft.com/office/drawing/2017/model3d" xmlns:o="urn:schemas-microsoft-com:office:office" xmlns:oel="http://schemas.microsoft.com/office/2019/extlst" xmlns:r="http://schemas.openxmlformats.org/officeDocument/2006/relationships" xmlns:m="http://schemas.openxmlformats.org/officeDocument/2006/math" xmlns:v="urn:schemas-microsoft-com:vml" xmlns:wp14="http://schemas.microsoft.com/office/word/2010/wordprocessingDrawing" xmlns:wp="http://schemas.openxmlformats.org/drawingml/2006/wordprocessingDrawing" xmlns:w10="urn:schemas-microsoft-com:office:word" xmlns:w="http://schemas.openxmlformats.org/wordprocessingml/2006/main" xmlns:w14="http://schemas.microsoft.com/office/word/2010/wordml" xmlns:w15="http://schemas.microsoft.com/office/word/2012/wordml" xmlns:w16cex="http://schemas.microsoft.com/office/word/2018/wordml/cex" xmlns:w16cid="http://schemas.microsoft.com/office/word/2016/wordml/cid" xmlns:w16="http://schemas.microsoft.com/office/word/2018/wordml" xmlns:w16sdtdh="http://schemas.microsoft.com/office/word/2020/wordml/sdtdatahash" xmlns:w16se="http://schemas.microsoft.com/office/word/2015/wordml/symex" xmlns:wpg="http://schemas.microsoft.com/office/word/2010/wordprocessingGroup" xmlns:wpi="http://schemas.microsoft.com/office/word/2010/wordprocessingInk" xmlns:wne="http://schemas.microsoft.com/office/word/2006/wordml" xmlns:wps="http://schemas.microsoft.com/office/word/2010/wordprocessingShape" mc:Ignorable="w14 w15 w16se w16cid w16 w16cex w16sdtdh wp14">
   <w:p>
     <w:pPr>
-      <w:pStyle w:val="Header"/>
+      <w:pStyle w:val="Encabezado"/>
       <w:jc w:val="center"/>
       <w:rPr>
         <w:sz w:val="16"/>
@@ -1852,7 +2402,21 @@
       <w:rPr>
         <w:sz w:val="16"/>
       </w:rPr>
-      <w:t>____Kiefer Martínez y Patricia Monreal [Proyecto de Interfaces Web 2º DAW]___________</w:t>
+      <w:t>____</w:t>
+    </w:r>
+    <w:proofErr w:type="spellStart"/>
+    <w:r>
+      <w:rPr>
+        <w:sz w:val="16"/>
+      </w:rPr>
+      <w:t>Kiefer</w:t>
+    </w:r>
+    <w:proofErr w:type="spellEnd"/>
+    <w:r>
+      <w:rPr>
+        <w:sz w:val="16"/>
+      </w:rPr>
+      <w:t xml:space="preserve"> Martínez y Patricia Monreal [Proyecto de Interfaces Web 2º DAW]___________</w:t>
     </w:r>
     <w:r>
       <w:rPr>
@@ -1865,8 +2429,8 @@
 </file>
 
 <file path=word/numbering.xml><?xml version="1.0" encoding="utf-8"?>
-<w:numbering xmlns:wpc="http://schemas.microsoft.com/office/word/2010/wordprocessingCanvas" xmlns:mc="http://schemas.openxmlformats.org/markup-compatibility/2006" xmlns:o="urn:schemas-microsoft-com:office:office" xmlns:r="http://schemas.openxmlformats.org/officeDocument/2006/relationships" xmlns:m="http://schemas.openxmlformats.org/officeDocument/2006/math" xmlns:v="urn:schemas-microsoft-com:vml" xmlns:wp14="http://schemas.microsoft.com/office/word/2010/wordprocessingDrawing" xmlns:wp="http://schemas.openxmlformats.org/drawingml/2006/wordprocessingDrawing" xmlns:w10="urn:schemas-microsoft-com:office:word" xmlns:w="http://schemas.openxmlformats.org/wordprocessingml/2006/main" xmlns:w14="http://schemas.microsoft.com/office/word/2010/wordml" xmlns:wpg="http://schemas.microsoft.com/office/word/2010/wordprocessingGroup" xmlns:wpi="http://schemas.microsoft.com/office/word/2010/wordprocessingInk" xmlns:wne="http://schemas.microsoft.com/office/word/2006/wordml" xmlns:wps="http://schemas.microsoft.com/office/word/2010/wordprocessingShape" mc:Ignorable="w14 wp14">
-  <w:abstractNum w:abstractNumId="0">
+<w:numbering xmlns:wpc="http://schemas.microsoft.com/office/word/2010/wordprocessingCanvas" xmlns:cx="http://schemas.microsoft.com/office/drawing/2014/chartex" xmlns:cx1="http://schemas.microsoft.com/office/drawing/2015/9/8/chartex" xmlns:cx2="http://schemas.microsoft.com/office/drawing/2015/10/21/chartex" xmlns:cx3="http://schemas.microsoft.com/office/drawing/2016/5/9/chartex" xmlns:cx4="http://schemas.microsoft.com/office/drawing/2016/5/10/chartex" xmlns:cx5="http://schemas.microsoft.com/office/drawing/2016/5/11/chartex" xmlns:cx6="http://schemas.microsoft.com/office/drawing/2016/5/12/chartex" xmlns:cx7="http://schemas.microsoft.com/office/drawing/2016/5/13/chartex" xmlns:cx8="http://schemas.microsoft.com/office/drawing/2016/5/14/chartex" xmlns:mc="http://schemas.openxmlformats.org/markup-compatibility/2006" xmlns:aink="http://schemas.microsoft.com/office/drawing/2016/ink" xmlns:am3d="http://schemas.microsoft.com/office/drawing/2017/model3d" xmlns:o="urn:schemas-microsoft-com:office:office" xmlns:oel="http://schemas.microsoft.com/office/2019/extlst" xmlns:r="http://schemas.openxmlformats.org/officeDocument/2006/relationships" xmlns:m="http://schemas.openxmlformats.org/officeDocument/2006/math" xmlns:v="urn:schemas-microsoft-com:vml" xmlns:wp14="http://schemas.microsoft.com/office/word/2010/wordprocessingDrawing" xmlns:wp="http://schemas.openxmlformats.org/drawingml/2006/wordprocessingDrawing" xmlns:w10="urn:schemas-microsoft-com:office:word" xmlns:w="http://schemas.openxmlformats.org/wordprocessingml/2006/main" xmlns:w14="http://schemas.microsoft.com/office/word/2010/wordml" xmlns:w15="http://schemas.microsoft.com/office/word/2012/wordml" xmlns:w16cex="http://schemas.microsoft.com/office/word/2018/wordml/cex" xmlns:w16cid="http://schemas.microsoft.com/office/word/2016/wordml/cid" xmlns:w16="http://schemas.microsoft.com/office/word/2018/wordml" xmlns:w16sdtdh="http://schemas.microsoft.com/office/word/2020/wordml/sdtdatahash" xmlns:w16se="http://schemas.microsoft.com/office/word/2015/wordml/symex" xmlns:wpg="http://schemas.microsoft.com/office/word/2010/wordprocessingGroup" xmlns:wpi="http://schemas.microsoft.com/office/word/2010/wordprocessingInk" xmlns:wne="http://schemas.microsoft.com/office/word/2006/wordml" xmlns:wps="http://schemas.microsoft.com/office/word/2010/wordprocessingShape" mc:Ignorable="w14 w15 w16se w16cid w16 w16cex w16sdtdh wp14">
+  <w:abstractNum w:abstractNumId="0" w15:restartNumberingAfterBreak="0">
     <w:nsid w:val="20547A45"/>
     <w:multiLevelType w:val="multilevel"/>
     <w:tmpl w:val="B96E2ADC"/>
@@ -1987,7 +2551,96 @@
       </w:rPr>
     </w:lvl>
   </w:abstractNum>
-  <w:abstractNum w:abstractNumId="1">
+  <w:abstractNum w:abstractNumId="1" w15:restartNumberingAfterBreak="0">
+    <w:nsid w:val="50A50304"/>
+    <w:multiLevelType w:val="hybridMultilevel"/>
+    <w:tmpl w:val="8B0A71AE"/>
+    <w:lvl w:ilvl="0" w:tplc="413AC66A">
+      <w:start w:val="1"/>
+      <w:numFmt w:val="decimal"/>
+      <w:lvlText w:val="%1)"/>
+      <w:lvlJc w:val="left"/>
+      <w:pPr>
+        <w:ind w:left="792" w:hanging="360"/>
+      </w:pPr>
+      <w:rPr>
+        <w:rFonts w:hint="default"/>
+      </w:rPr>
+    </w:lvl>
+    <w:lvl w:ilvl="1" w:tplc="0C0A0019" w:tentative="1">
+      <w:start w:val="1"/>
+      <w:numFmt w:val="lowerLetter"/>
+      <w:lvlText w:val="%2."/>
+      <w:lvlJc w:val="left"/>
+      <w:pPr>
+        <w:ind w:left="1512" w:hanging="360"/>
+      </w:pPr>
+    </w:lvl>
+    <w:lvl w:ilvl="2" w:tplc="0C0A001B" w:tentative="1">
+      <w:start w:val="1"/>
+      <w:numFmt w:val="lowerRoman"/>
+      <w:lvlText w:val="%3."/>
+      <w:lvlJc w:val="right"/>
+      <w:pPr>
+        <w:ind w:left="2232" w:hanging="180"/>
+      </w:pPr>
+    </w:lvl>
+    <w:lvl w:ilvl="3" w:tplc="0C0A000F" w:tentative="1">
+      <w:start w:val="1"/>
+      <w:numFmt w:val="decimal"/>
+      <w:lvlText w:val="%4."/>
+      <w:lvlJc w:val="left"/>
+      <w:pPr>
+        <w:ind w:left="2952" w:hanging="360"/>
+      </w:pPr>
+    </w:lvl>
+    <w:lvl w:ilvl="4" w:tplc="0C0A0019" w:tentative="1">
+      <w:start w:val="1"/>
+      <w:numFmt w:val="lowerLetter"/>
+      <w:lvlText w:val="%5."/>
+      <w:lvlJc w:val="left"/>
+      <w:pPr>
+        <w:ind w:left="3672" w:hanging="360"/>
+      </w:pPr>
+    </w:lvl>
+    <w:lvl w:ilvl="5" w:tplc="0C0A001B" w:tentative="1">
+      <w:start w:val="1"/>
+      <w:numFmt w:val="lowerRoman"/>
+      <w:lvlText w:val="%6."/>
+      <w:lvlJc w:val="right"/>
+      <w:pPr>
+        <w:ind w:left="4392" w:hanging="180"/>
+      </w:pPr>
+    </w:lvl>
+    <w:lvl w:ilvl="6" w:tplc="0C0A000F" w:tentative="1">
+      <w:start w:val="1"/>
+      <w:numFmt w:val="decimal"/>
+      <w:lvlText w:val="%7."/>
+      <w:lvlJc w:val="left"/>
+      <w:pPr>
+        <w:ind w:left="5112" w:hanging="360"/>
+      </w:pPr>
+    </w:lvl>
+    <w:lvl w:ilvl="7" w:tplc="0C0A0019" w:tentative="1">
+      <w:start w:val="1"/>
+      <w:numFmt w:val="lowerLetter"/>
+      <w:lvlText w:val="%8."/>
+      <w:lvlJc w:val="left"/>
+      <w:pPr>
+        <w:ind w:left="5832" w:hanging="360"/>
+      </w:pPr>
+    </w:lvl>
+    <w:lvl w:ilvl="8" w:tplc="0C0A001B" w:tentative="1">
+      <w:start w:val="1"/>
+      <w:numFmt w:val="lowerRoman"/>
+      <w:lvlText w:val="%9."/>
+      <w:lvlJc w:val="right"/>
+      <w:pPr>
+        <w:ind w:left="6552" w:hanging="180"/>
+      </w:pPr>
+    </w:lvl>
+  </w:abstractNum>
+  <w:abstractNum w:abstractNumId="2" w15:restartNumberingAfterBreak="0">
     <w:nsid w:val="6B24230C"/>
     <w:multiLevelType w:val="hybridMultilevel"/>
     <w:tmpl w:val="6A747D46"/>
@@ -2100,17 +2753,20 @@
       </w:rPr>
     </w:lvl>
   </w:abstractNum>
-  <w:num w:numId="1">
+  <w:num w:numId="1" w16cid:durableId="1565481323">
     <w:abstractNumId w:val="0"/>
   </w:num>
-  <w:num w:numId="2">
+  <w:num w:numId="2" w16cid:durableId="2136361855">
+    <w:abstractNumId w:val="2"/>
+  </w:num>
+  <w:num w:numId="3" w16cid:durableId="1068960552">
     <w:abstractNumId w:val="1"/>
   </w:num>
 </w:numbering>
 </file>
 
 <file path=word/styles.xml><?xml version="1.0" encoding="utf-8"?>
-<w:styles xmlns:mc="http://schemas.openxmlformats.org/markup-compatibility/2006" xmlns:r="http://schemas.openxmlformats.org/officeDocument/2006/relationships" xmlns:w="http://schemas.openxmlformats.org/wordprocessingml/2006/main" xmlns:w14="http://schemas.microsoft.com/office/word/2010/wordml" mc:Ignorable="w14">
+<w:styles xmlns:mc="http://schemas.openxmlformats.org/markup-compatibility/2006" xmlns:r="http://schemas.openxmlformats.org/officeDocument/2006/relationships" xmlns:w="http://schemas.openxmlformats.org/wordprocessingml/2006/main" xmlns:w14="http://schemas.microsoft.com/office/word/2010/wordml" xmlns:w15="http://schemas.microsoft.com/office/word/2012/wordml" xmlns:w16cex="http://schemas.microsoft.com/office/word/2018/wordml/cex" xmlns:w16cid="http://schemas.microsoft.com/office/word/2016/wordml/cid" xmlns:w16="http://schemas.microsoft.com/office/word/2018/wordml" xmlns:w16sdtdh="http://schemas.microsoft.com/office/word/2020/wordml/sdtdatahash" xmlns:w16se="http://schemas.microsoft.com/office/word/2015/wordml/symex" mc:Ignorable="w14 w15 w16se w16cid w16 w16cex w16sdtdh">
   <w:docDefaults>
     <w:rPrDefault>
       <w:rPr>
@@ -2126,144 +2782,383 @@
       </w:pPr>
     </w:pPrDefault>
   </w:docDefaults>
-  <w:latentStyles w:defLockedState="0" w:defUIPriority="99" w:defSemiHidden="1" w:defUnhideWhenUsed="1" w:defQFormat="0" w:count="267">
-    <w:lsdException w:name="Normal" w:semiHidden="0" w:uiPriority="0" w:unhideWhenUsed="0" w:qFormat="1"/>
-    <w:lsdException w:name="heading 1" w:semiHidden="0" w:uiPriority="9" w:unhideWhenUsed="0" w:qFormat="1"/>
-    <w:lsdException w:name="heading 2" w:uiPriority="9" w:qFormat="1"/>
-    <w:lsdException w:name="heading 3" w:uiPriority="9" w:qFormat="1"/>
-    <w:lsdException w:name="heading 4" w:uiPriority="9" w:qFormat="1"/>
-    <w:lsdException w:name="heading 5" w:uiPriority="9" w:qFormat="1"/>
-    <w:lsdException w:name="heading 6" w:uiPriority="9" w:qFormat="1"/>
-    <w:lsdException w:name="heading 7" w:uiPriority="9" w:qFormat="1"/>
-    <w:lsdException w:name="heading 8" w:uiPriority="9" w:qFormat="1"/>
-    <w:lsdException w:name="heading 9" w:uiPriority="9" w:qFormat="1"/>
-    <w:lsdException w:name="toc 1" w:uiPriority="39"/>
-    <w:lsdException w:name="toc 2" w:uiPriority="39"/>
-    <w:lsdException w:name="toc 3" w:uiPriority="39"/>
-    <w:lsdException w:name="toc 4" w:uiPriority="39"/>
-    <w:lsdException w:name="toc 5" w:uiPriority="39"/>
-    <w:lsdException w:name="toc 6" w:uiPriority="39"/>
-    <w:lsdException w:name="toc 7" w:uiPriority="39"/>
-    <w:lsdException w:name="toc 8" w:uiPriority="39"/>
-    <w:lsdException w:name="toc 9" w:uiPriority="39"/>
-    <w:lsdException w:name="caption" w:uiPriority="35" w:qFormat="1"/>
-    <w:lsdException w:name="Title" w:semiHidden="0" w:uiPriority="10" w:unhideWhenUsed="0" w:qFormat="1"/>
-    <w:lsdException w:name="Default Paragraph Font" w:uiPriority="1"/>
-    <w:lsdException w:name="Subtitle" w:semiHidden="0" w:uiPriority="11" w:unhideWhenUsed="0" w:qFormat="1"/>
-    <w:lsdException w:name="Strong" w:semiHidden="0" w:uiPriority="22" w:unhideWhenUsed="0" w:qFormat="1"/>
-    <w:lsdException w:name="Emphasis" w:semiHidden="0" w:uiPriority="20" w:unhideWhenUsed="0" w:qFormat="1"/>
-    <w:lsdException w:name="Table Grid" w:semiHidden="0" w:uiPriority="59" w:unhideWhenUsed="0"/>
-    <w:lsdException w:name="Placeholder Text" w:unhideWhenUsed="0"/>
-    <w:lsdException w:name="No Spacing" w:semiHidden="0" w:uiPriority="1" w:unhideWhenUsed="0" w:qFormat="1"/>
-    <w:lsdException w:name="Light Shading" w:semiHidden="0" w:uiPriority="60" w:unhideWhenUsed="0"/>
-    <w:lsdException w:name="Light List" w:semiHidden="0" w:uiPriority="61" w:unhideWhenUsed="0"/>
-    <w:lsdException w:name="Light Grid" w:semiHidden="0" w:uiPriority="62" w:unhideWhenUsed="0"/>
-    <w:lsdException w:name="Medium Shading 1" w:semiHidden="0" w:uiPriority="63" w:unhideWhenUsed="0"/>
-    <w:lsdException w:name="Medium Shading 2" w:semiHidden="0" w:uiPriority="64" w:unhideWhenUsed="0"/>
-    <w:lsdException w:name="Medium List 1" w:semiHidden="0" w:uiPriority="65" w:unhideWhenUsed="0"/>
-    <w:lsdException w:name="Medium List 2" w:semiHidden="0" w:uiPriority="66" w:unhideWhenUsed="0"/>
-    <w:lsdException w:name="Medium Grid 1" w:semiHidden="0" w:uiPriority="67" w:unhideWhenUsed="0"/>
-    <w:lsdException w:name="Medium Grid 2" w:semiHidden="0" w:uiPriority="68" w:unhideWhenUsed="0"/>
-    <w:lsdException w:name="Medium Grid 3" w:semiHidden="0" w:uiPriority="69" w:unhideWhenUsed="0"/>
-    <w:lsdException w:name="Dark List" w:semiHidden="0" w:uiPriority="70" w:unhideWhenUsed="0"/>
-    <w:lsdException w:name="Colorful Shading" w:semiHidden="0" w:uiPriority="71" w:unhideWhenUsed="0"/>
-    <w:lsdException w:name="Colorful List" w:semiHidden="0" w:uiPriority="72" w:unhideWhenUsed="0"/>
-    <w:lsdException w:name="Colorful Grid" w:semiHidden="0" w:uiPriority="73" w:unhideWhenUsed="0"/>
-    <w:lsdException w:name="Light Shading Accent 1" w:semiHidden="0" w:uiPriority="60" w:unhideWhenUsed="0"/>
-    <w:lsdException w:name="Light List Accent 1" w:semiHidden="0" w:uiPriority="61" w:unhideWhenUsed="0"/>
-    <w:lsdException w:name="Light Grid Accent 1" w:semiHidden="0" w:uiPriority="62" w:unhideWhenUsed="0"/>
-    <w:lsdException w:name="Medium Shading 1 Accent 1" w:semiHidden="0" w:uiPriority="63" w:unhideWhenUsed="0"/>
-    <w:lsdException w:name="Medium Shading 2 Accent 1" w:semiHidden="0" w:uiPriority="64" w:unhideWhenUsed="0"/>
-    <w:lsdException w:name="Medium List 1 Accent 1" w:semiHidden="0" w:uiPriority="65" w:unhideWhenUsed="0"/>
-    <w:lsdException w:name="Revision" w:unhideWhenUsed="0"/>
-    <w:lsdException w:name="List Paragraph" w:semiHidden="0" w:uiPriority="34" w:unhideWhenUsed="0" w:qFormat="1"/>
-    <w:lsdException w:name="Quote" w:semiHidden="0" w:uiPriority="29" w:unhideWhenUsed="0" w:qFormat="1"/>
-    <w:lsdException w:name="Intense Quote" w:semiHidden="0" w:uiPriority="30" w:unhideWhenUsed="0" w:qFormat="1"/>
-    <w:lsdException w:name="Medium List 2 Accent 1" w:semiHidden="0" w:uiPriority="66" w:unhideWhenUsed="0"/>
-    <w:lsdException w:name="Medium Grid 1 Accent 1" w:semiHidden="0" w:uiPriority="67" w:unhideWhenUsed="0"/>
-    <w:lsdException w:name="Medium Grid 2 Accent 1" w:semiHidden="0" w:uiPriority="68" w:unhideWhenUsed="0"/>
-    <w:lsdException w:name="Medium Grid 3 Accent 1" w:semiHidden="0" w:uiPriority="69" w:unhideWhenUsed="0"/>
-    <w:lsdException w:name="Dark List Accent 1" w:semiHidden="0" w:uiPriority="70" w:unhideWhenUsed="0"/>
-    <w:lsdException w:name="Colorful Shading Accent 1" w:semiHidden="0" w:uiPriority="71" w:unhideWhenUsed="0"/>
-    <w:lsdException w:name="Colorful List Accent 1" w:semiHidden="0" w:uiPriority="72" w:unhideWhenUsed="0"/>
-    <w:lsdException w:name="Colorful Grid Accent 1" w:semiHidden="0" w:uiPriority="73" w:unhideWhenUsed="0"/>
-    <w:lsdException w:name="Light Shading Accent 2" w:semiHidden="0" w:uiPriority="60" w:unhideWhenUsed="0"/>
-    <w:lsdException w:name="Light List Accent 2" w:semiHidden="0" w:uiPriority="61" w:unhideWhenUsed="0"/>
-    <w:lsdException w:name="Light Grid Accent 2" w:semiHidden="0" w:uiPriority="62" w:unhideWhenUsed="0"/>
-    <w:lsdException w:name="Medium Shading 1 Accent 2" w:semiHidden="0" w:uiPriority="63" w:unhideWhenUsed="0"/>
-    <w:lsdException w:name="Medium Shading 2 Accent 2" w:semiHidden="0" w:uiPriority="64" w:unhideWhenUsed="0"/>
-    <w:lsdException w:name="Medium List 1 Accent 2" w:semiHidden="0" w:uiPriority="65" w:unhideWhenUsed="0"/>
-    <w:lsdException w:name="Medium List 2 Accent 2" w:semiHidden="0" w:uiPriority="66" w:unhideWhenUsed="0"/>
-    <w:lsdException w:name="Medium Grid 1 Accent 2" w:semiHidden="0" w:uiPriority="67" w:unhideWhenUsed="0"/>
-    <w:lsdException w:name="Medium Grid 2 Accent 2" w:semiHidden="0" w:uiPriority="68" w:unhideWhenUsed="0"/>
-    <w:lsdException w:name="Medium Grid 3 Accent 2" w:semiHidden="0" w:uiPriority="69" w:unhideWhenUsed="0"/>
-    <w:lsdException w:name="Dark List Accent 2" w:semiHidden="0" w:uiPriority="70" w:unhideWhenUsed="0"/>
-    <w:lsdException w:name="Colorful Shading Accent 2" w:semiHidden="0" w:uiPriority="71" w:unhideWhenUsed="0"/>
-    <w:lsdException w:name="Colorful List Accent 2" w:semiHidden="0" w:uiPriority="72" w:unhideWhenUsed="0"/>
-    <w:lsdException w:name="Colorful Grid Accent 2" w:semiHidden="0" w:uiPriority="73" w:unhideWhenUsed="0"/>
-    <w:lsdException w:name="Light Shading Accent 3" w:semiHidden="0" w:uiPriority="60" w:unhideWhenUsed="0"/>
-    <w:lsdException w:name="Light List Accent 3" w:semiHidden="0" w:uiPriority="61" w:unhideWhenUsed="0"/>
-    <w:lsdException w:name="Light Grid Accent 3" w:semiHidden="0" w:uiPriority="62" w:unhideWhenUsed="0"/>
-    <w:lsdException w:name="Medium Shading 1 Accent 3" w:semiHidden="0" w:uiPriority="63" w:unhideWhenUsed="0"/>
-    <w:lsdException w:name="Medium Shading 2 Accent 3" w:semiHidden="0" w:uiPriority="64" w:unhideWhenUsed="0"/>
-    <w:lsdException w:name="Medium List 1 Accent 3" w:semiHidden="0" w:uiPriority="65" w:unhideWhenUsed="0"/>
-    <w:lsdException w:name="Medium List 2 Accent 3" w:semiHidden="0" w:uiPriority="66" w:unhideWhenUsed="0"/>
-    <w:lsdException w:name="Medium Grid 1 Accent 3" w:semiHidden="0" w:uiPriority="67" w:unhideWhenUsed="0"/>
-    <w:lsdException w:name="Medium Grid 2 Accent 3" w:semiHidden="0" w:uiPriority="68" w:unhideWhenUsed="0"/>
-    <w:lsdException w:name="Medium Grid 3 Accent 3" w:semiHidden="0" w:uiPriority="69" w:unhideWhenUsed="0"/>
-    <w:lsdException w:name="Dark List Accent 3" w:semiHidden="0" w:uiPriority="70" w:unhideWhenUsed="0"/>
-    <w:lsdException w:name="Colorful Shading Accent 3" w:semiHidden="0" w:uiPriority="71" w:unhideWhenUsed="0"/>
-    <w:lsdException w:name="Colorful List Accent 3" w:semiHidden="0" w:uiPriority="72" w:unhideWhenUsed="0"/>
-    <w:lsdException w:name="Colorful Grid Accent 3" w:semiHidden="0" w:uiPriority="73" w:unhideWhenUsed="0"/>
-    <w:lsdException w:name="Light Shading Accent 4" w:semiHidden="0" w:uiPriority="60" w:unhideWhenUsed="0"/>
-    <w:lsdException w:name="Light List Accent 4" w:semiHidden="0" w:uiPriority="61" w:unhideWhenUsed="0"/>
-    <w:lsdException w:name="Light Grid Accent 4" w:semiHidden="0" w:uiPriority="62" w:unhideWhenUsed="0"/>
-    <w:lsdException w:name="Medium Shading 1 Accent 4" w:semiHidden="0" w:uiPriority="63" w:unhideWhenUsed="0"/>
-    <w:lsdException w:name="Medium Shading 2 Accent 4" w:semiHidden="0" w:uiPriority="64" w:unhideWhenUsed="0"/>
-    <w:lsdException w:name="Medium List 1 Accent 4" w:semiHidden="0" w:uiPriority="65" w:unhideWhenUsed="0"/>
-    <w:lsdException w:name="Medium List 2 Accent 4" w:semiHidden="0" w:uiPriority="66" w:unhideWhenUsed="0"/>
-    <w:lsdException w:name="Medium Grid 1 Accent 4" w:semiHidden="0" w:uiPriority="67" w:unhideWhenUsed="0"/>
-    <w:lsdException w:name="Medium Grid 2 Accent 4" w:semiHidden="0" w:uiPriority="68" w:unhideWhenUsed="0"/>
-    <w:lsdException w:name="Medium Grid 3 Accent 4" w:semiHidden="0" w:uiPriority="69" w:unhideWhenUsed="0"/>
-    <w:lsdException w:name="Dark List Accent 4" w:semiHidden="0" w:uiPriority="70" w:unhideWhenUsed="0"/>
-    <w:lsdException w:name="Colorful Shading Accent 4" w:semiHidden="0" w:uiPriority="71" w:unhideWhenUsed="0"/>
-    <w:lsdException w:name="Colorful List Accent 4" w:semiHidden="0" w:uiPriority="72" w:unhideWhenUsed="0"/>
-    <w:lsdException w:name="Colorful Grid Accent 4" w:semiHidden="0" w:uiPriority="73" w:unhideWhenUsed="0"/>
-    <w:lsdException w:name="Light Shading Accent 5" w:semiHidden="0" w:uiPriority="60" w:unhideWhenUsed="0"/>
-    <w:lsdException w:name="Light List Accent 5" w:semiHidden="0" w:uiPriority="61" w:unhideWhenUsed="0"/>
-    <w:lsdException w:name="Light Grid Accent 5" w:semiHidden="0" w:uiPriority="62" w:unhideWhenUsed="0"/>
-    <w:lsdException w:name="Medium Shading 1 Accent 5" w:semiHidden="0" w:uiPriority="63" w:unhideWhenUsed="0"/>
-    <w:lsdException w:name="Medium Shading 2 Accent 5" w:semiHidden="0" w:uiPriority="64" w:unhideWhenUsed="0"/>
-    <w:lsdException w:name="Medium List 1 Accent 5" w:semiHidden="0" w:uiPriority="65" w:unhideWhenUsed="0"/>
-    <w:lsdException w:name="Medium List 2 Accent 5" w:semiHidden="0" w:uiPriority="66" w:unhideWhenUsed="0"/>
-    <w:lsdException w:name="Medium Grid 1 Accent 5" w:semiHidden="0" w:uiPriority="67" w:unhideWhenUsed="0"/>
-    <w:lsdException w:name="Medium Grid 2 Accent 5" w:semiHidden="0" w:uiPriority="68" w:unhideWhenUsed="0"/>
-    <w:lsdException w:name="Medium Grid 3 Accent 5" w:semiHidden="0" w:uiPriority="69" w:unhideWhenUsed="0"/>
-    <w:lsdException w:name="Dark List Accent 5" w:semiHidden="0" w:uiPriority="70" w:unhideWhenUsed="0"/>
-    <w:lsdException w:name="Colorful Shading Accent 5" w:semiHidden="0" w:uiPriority="71" w:unhideWhenUsed="0"/>
-    <w:lsdException w:name="Colorful List Accent 5" w:semiHidden="0" w:uiPriority="72" w:unhideWhenUsed="0"/>
-    <w:lsdException w:name="Colorful Grid Accent 5" w:semiHidden="0" w:uiPriority="73" w:unhideWhenUsed="0"/>
-    <w:lsdException w:name="Light Shading Accent 6" w:semiHidden="0" w:uiPriority="60" w:unhideWhenUsed="0"/>
-    <w:lsdException w:name="Light List Accent 6" w:semiHidden="0" w:uiPriority="61" w:unhideWhenUsed="0"/>
-    <w:lsdException w:name="Light Grid Accent 6" w:semiHidden="0" w:uiPriority="62" w:unhideWhenUsed="0"/>
-    <w:lsdException w:name="Medium Shading 1 Accent 6" w:semiHidden="0" w:uiPriority="63" w:unhideWhenUsed="0"/>
-    <w:lsdException w:name="Medium Shading 2 Accent 6" w:semiHidden="0" w:uiPriority="64" w:unhideWhenUsed="0"/>
-    <w:lsdException w:name="Medium List 1 Accent 6" w:semiHidden="0" w:uiPriority="65" w:unhideWhenUsed="0"/>
-    <w:lsdException w:name="Medium List 2 Accent 6" w:semiHidden="0" w:uiPriority="66" w:unhideWhenUsed="0"/>
-    <w:lsdException w:name="Medium Grid 1 Accent 6" w:semiHidden="0" w:uiPriority="67" w:unhideWhenUsed="0"/>
-    <w:lsdException w:name="Medium Grid 2 Accent 6" w:semiHidden="0" w:uiPriority="68" w:unhideWhenUsed="0"/>
-    <w:lsdException w:name="Medium Grid 3 Accent 6" w:semiHidden="0" w:uiPriority="69" w:unhideWhenUsed="0"/>
-    <w:lsdException w:name="Dark List Accent 6" w:semiHidden="0" w:uiPriority="70" w:unhideWhenUsed="0"/>
-    <w:lsdException w:name="Colorful Shading Accent 6" w:semiHidden="0" w:uiPriority="71" w:unhideWhenUsed="0"/>
-    <w:lsdException w:name="Colorful List Accent 6" w:semiHidden="0" w:uiPriority="72" w:unhideWhenUsed="0"/>
-    <w:lsdException w:name="Colorful Grid Accent 6" w:semiHidden="0" w:uiPriority="73" w:unhideWhenUsed="0"/>
-    <w:lsdException w:name="Subtle Emphasis" w:semiHidden="0" w:uiPriority="19" w:unhideWhenUsed="0" w:qFormat="1"/>
-    <w:lsdException w:name="Intense Emphasis" w:semiHidden="0" w:uiPriority="21" w:unhideWhenUsed="0" w:qFormat="1"/>
-    <w:lsdException w:name="Subtle Reference" w:semiHidden="0" w:uiPriority="31" w:unhideWhenUsed="0" w:qFormat="1"/>
-    <w:lsdException w:name="Intense Reference" w:semiHidden="0" w:uiPriority="32" w:unhideWhenUsed="0" w:qFormat="1"/>
-    <w:lsdException w:name="Book Title" w:semiHidden="0" w:uiPriority="33" w:unhideWhenUsed="0" w:qFormat="1"/>
-    <w:lsdException w:name="Bibliography" w:uiPriority="37"/>
-    <w:lsdException w:name="TOC Heading" w:uiPriority="39" w:qFormat="1"/>
+  <w:latentStyles w:defLockedState="0" w:defUIPriority="99" w:defSemiHidden="0" w:defUnhideWhenUsed="0" w:defQFormat="0" w:count="376">
+    <w:lsdException w:name="Normal" w:uiPriority="0" w:qFormat="1"/>
+    <w:lsdException w:name="heading 1" w:uiPriority="9" w:qFormat="1"/>
+    <w:lsdException w:name="heading 2" w:semiHidden="1" w:uiPriority="9" w:unhideWhenUsed="1" w:qFormat="1"/>
+    <w:lsdException w:name="heading 3" w:semiHidden="1" w:uiPriority="9" w:unhideWhenUsed="1" w:qFormat="1"/>
+    <w:lsdException w:name="heading 4" w:semiHidden="1" w:uiPriority="9" w:unhideWhenUsed="1" w:qFormat="1"/>
+    <w:lsdException w:name="heading 5" w:semiHidden="1" w:uiPriority="9" w:unhideWhenUsed="1" w:qFormat="1"/>
+    <w:lsdException w:name="heading 6" w:semiHidden="1" w:uiPriority="9" w:unhideWhenUsed="1" w:qFormat="1"/>
+    <w:lsdException w:name="heading 7" w:semiHidden="1" w:uiPriority="9" w:unhideWhenUsed="1" w:qFormat="1"/>
+    <w:lsdException w:name="heading 8" w:semiHidden="1" w:uiPriority="9" w:unhideWhenUsed="1" w:qFormat="1"/>
+    <w:lsdException w:name="heading 9" w:semiHidden="1" w:uiPriority="9" w:unhideWhenUsed="1" w:qFormat="1"/>
+    <w:lsdException w:name="index 1" w:semiHidden="1" w:unhideWhenUsed="1"/>
+    <w:lsdException w:name="index 2" w:semiHidden="1" w:unhideWhenUsed="1"/>
+    <w:lsdException w:name="index 3" w:semiHidden="1" w:unhideWhenUsed="1"/>
+    <w:lsdException w:name="index 4" w:semiHidden="1" w:unhideWhenUsed="1"/>
+    <w:lsdException w:name="index 5" w:semiHidden="1" w:unhideWhenUsed="1"/>
+    <w:lsdException w:name="index 6" w:semiHidden="1" w:unhideWhenUsed="1"/>
+    <w:lsdException w:name="index 7" w:semiHidden="1" w:unhideWhenUsed="1"/>
+    <w:lsdException w:name="index 8" w:semiHidden="1" w:unhideWhenUsed="1"/>
+    <w:lsdException w:name="index 9" w:semiHidden="1" w:unhideWhenUsed="1"/>
+    <w:lsdException w:name="toc 1" w:semiHidden="1" w:uiPriority="39" w:unhideWhenUsed="1"/>
+    <w:lsdException w:name="toc 2" w:semiHidden="1" w:uiPriority="39" w:unhideWhenUsed="1"/>
+    <w:lsdException w:name="toc 3" w:semiHidden="1" w:uiPriority="39" w:unhideWhenUsed="1"/>
+    <w:lsdException w:name="toc 4" w:semiHidden="1" w:uiPriority="39" w:unhideWhenUsed="1"/>
+    <w:lsdException w:name="toc 5" w:semiHidden="1" w:uiPriority="39" w:unhideWhenUsed="1"/>
+    <w:lsdException w:name="toc 6" w:semiHidden="1" w:uiPriority="39" w:unhideWhenUsed="1"/>
+    <w:lsdException w:name="toc 7" w:semiHidden="1" w:uiPriority="39" w:unhideWhenUsed="1"/>
+    <w:lsdException w:name="toc 8" w:semiHidden="1" w:uiPriority="39" w:unhideWhenUsed="1"/>
+    <w:lsdException w:name="toc 9" w:semiHidden="1" w:uiPriority="39" w:unhideWhenUsed="1"/>
+    <w:lsdException w:name="Normal Indent" w:semiHidden="1" w:unhideWhenUsed="1"/>
+    <w:lsdException w:name="footnote text" w:semiHidden="1" w:unhideWhenUsed="1"/>
+    <w:lsdException w:name="annotation text" w:semiHidden="1" w:unhideWhenUsed="1"/>
+    <w:lsdException w:name="header" w:semiHidden="1" w:unhideWhenUsed="1"/>
+    <w:lsdException w:name="footer" w:semiHidden="1" w:unhideWhenUsed="1"/>
+    <w:lsdException w:name="index heading" w:semiHidden="1" w:unhideWhenUsed="1"/>
+    <w:lsdException w:name="caption" w:semiHidden="1" w:uiPriority="35" w:unhideWhenUsed="1" w:qFormat="1"/>
+    <w:lsdException w:name="table of figures" w:semiHidden="1" w:unhideWhenUsed="1"/>
+    <w:lsdException w:name="envelope address" w:semiHidden="1" w:unhideWhenUsed="1"/>
+    <w:lsdException w:name="envelope return" w:semiHidden="1" w:unhideWhenUsed="1"/>
+    <w:lsdException w:name="footnote reference" w:semiHidden="1" w:unhideWhenUsed="1"/>
+    <w:lsdException w:name="annotation reference" w:semiHidden="1" w:unhideWhenUsed="1"/>
+    <w:lsdException w:name="line number" w:semiHidden="1" w:unhideWhenUsed="1"/>
+    <w:lsdException w:name="page number" w:semiHidden="1" w:unhideWhenUsed="1"/>
+    <w:lsdException w:name="endnote reference" w:semiHidden="1" w:unhideWhenUsed="1"/>
+    <w:lsdException w:name="endnote text" w:semiHidden="1" w:unhideWhenUsed="1"/>
+    <w:lsdException w:name="table of authorities" w:semiHidden="1" w:unhideWhenUsed="1"/>
+    <w:lsdException w:name="macro" w:semiHidden="1" w:unhideWhenUsed="1"/>
+    <w:lsdException w:name="toa heading" w:semiHidden="1" w:unhideWhenUsed="1"/>
+    <w:lsdException w:name="List" w:semiHidden="1" w:unhideWhenUsed="1"/>
+    <w:lsdException w:name="List Bullet" w:semiHidden="1" w:unhideWhenUsed="1"/>
+    <w:lsdException w:name="List Number" w:semiHidden="1" w:unhideWhenUsed="1"/>
+    <w:lsdException w:name="List 2" w:semiHidden="1" w:unhideWhenUsed="1"/>
+    <w:lsdException w:name="List 3" w:semiHidden="1" w:unhideWhenUsed="1"/>
+    <w:lsdException w:name="List 4" w:semiHidden="1" w:unhideWhenUsed="1"/>
+    <w:lsdException w:name="List 5" w:semiHidden="1" w:unhideWhenUsed="1"/>
+    <w:lsdException w:name="List Bullet 2" w:semiHidden="1" w:unhideWhenUsed="1"/>
+    <w:lsdException w:name="List Bullet 3" w:semiHidden="1" w:unhideWhenUsed="1"/>
+    <w:lsdException w:name="List Bullet 4" w:semiHidden="1" w:unhideWhenUsed="1"/>
+    <w:lsdException w:name="List Bullet 5" w:semiHidden="1" w:unhideWhenUsed="1"/>
+    <w:lsdException w:name="List Number 2" w:semiHidden="1" w:unhideWhenUsed="1"/>
+    <w:lsdException w:name="List Number 3" w:semiHidden="1" w:unhideWhenUsed="1"/>
+    <w:lsdException w:name="List Number 4" w:semiHidden="1" w:unhideWhenUsed="1"/>
+    <w:lsdException w:name="List Number 5" w:semiHidden="1" w:unhideWhenUsed="1"/>
+    <w:lsdException w:name="Title" w:uiPriority="10" w:qFormat="1"/>
+    <w:lsdException w:name="Closing" w:semiHidden="1" w:unhideWhenUsed="1"/>
+    <w:lsdException w:name="Signature" w:semiHidden="1" w:unhideWhenUsed="1"/>
+    <w:lsdException w:name="Default Paragraph Font" w:semiHidden="1" w:uiPriority="1" w:unhideWhenUsed="1"/>
+    <w:lsdException w:name="Body Text" w:semiHidden="1" w:unhideWhenUsed="1"/>
+    <w:lsdException w:name="Body Text Indent" w:semiHidden="1" w:unhideWhenUsed="1"/>
+    <w:lsdException w:name="List Continue" w:semiHidden="1" w:unhideWhenUsed="1"/>
+    <w:lsdException w:name="List Continue 2" w:semiHidden="1" w:unhideWhenUsed="1"/>
+    <w:lsdException w:name="List Continue 3" w:semiHidden="1" w:unhideWhenUsed="1"/>
+    <w:lsdException w:name="List Continue 4" w:semiHidden="1" w:unhideWhenUsed="1"/>
+    <w:lsdException w:name="List Continue 5" w:semiHidden="1" w:unhideWhenUsed="1"/>
+    <w:lsdException w:name="Message Header" w:semiHidden="1" w:unhideWhenUsed="1"/>
+    <w:lsdException w:name="Subtitle" w:uiPriority="11" w:qFormat="1"/>
+    <w:lsdException w:name="Salutation" w:semiHidden="1" w:unhideWhenUsed="1"/>
+    <w:lsdException w:name="Date" w:semiHidden="1" w:unhideWhenUsed="1"/>
+    <w:lsdException w:name="Body Text First Indent" w:semiHidden="1" w:unhideWhenUsed="1"/>
+    <w:lsdException w:name="Body Text First Indent 2" w:semiHidden="1" w:unhideWhenUsed="1"/>
+    <w:lsdException w:name="Note Heading" w:semiHidden="1" w:unhideWhenUsed="1"/>
+    <w:lsdException w:name="Body Text 2" w:semiHidden="1" w:unhideWhenUsed="1"/>
+    <w:lsdException w:name="Body Text 3" w:semiHidden="1" w:unhideWhenUsed="1"/>
+    <w:lsdException w:name="Body Text Indent 2" w:semiHidden="1" w:unhideWhenUsed="1"/>
+    <w:lsdException w:name="Body Text Indent 3" w:semiHidden="1" w:unhideWhenUsed="1"/>
+    <w:lsdException w:name="Block Text" w:semiHidden="1" w:unhideWhenUsed="1"/>
+    <w:lsdException w:name="Hyperlink" w:semiHidden="1" w:unhideWhenUsed="1"/>
+    <w:lsdException w:name="FollowedHyperlink" w:semiHidden="1" w:unhideWhenUsed="1"/>
+    <w:lsdException w:name="Strong" w:uiPriority="22" w:qFormat="1"/>
+    <w:lsdException w:name="Emphasis" w:uiPriority="20" w:qFormat="1"/>
+    <w:lsdException w:name="Document Map" w:semiHidden="1" w:unhideWhenUsed="1"/>
+    <w:lsdException w:name="Plain Text" w:semiHidden="1" w:unhideWhenUsed="1"/>
+    <w:lsdException w:name="E-mail Signature" w:semiHidden="1" w:unhideWhenUsed="1"/>
+    <w:lsdException w:name="HTML Top of Form" w:semiHidden="1" w:unhideWhenUsed="1"/>
+    <w:lsdException w:name="HTML Bottom of Form" w:semiHidden="1" w:unhideWhenUsed="1"/>
+    <w:lsdException w:name="Normal (Web)" w:semiHidden="1" w:unhideWhenUsed="1"/>
+    <w:lsdException w:name="HTML Acronym" w:semiHidden="1" w:unhideWhenUsed="1"/>
+    <w:lsdException w:name="HTML Address" w:semiHidden="1" w:unhideWhenUsed="1"/>
+    <w:lsdException w:name="HTML Cite" w:semiHidden="1" w:unhideWhenUsed="1"/>
+    <w:lsdException w:name="HTML Code" w:semiHidden="1" w:unhideWhenUsed="1"/>
+    <w:lsdException w:name="HTML Definition" w:semiHidden="1" w:unhideWhenUsed="1"/>
+    <w:lsdException w:name="HTML Keyboard" w:semiHidden="1" w:unhideWhenUsed="1"/>
+    <w:lsdException w:name="HTML Preformatted" w:semiHidden="1" w:unhideWhenUsed="1"/>
+    <w:lsdException w:name="HTML Sample" w:semiHidden="1" w:unhideWhenUsed="1"/>
+    <w:lsdException w:name="HTML Typewriter" w:semiHidden="1" w:unhideWhenUsed="1"/>
+    <w:lsdException w:name="HTML Variable" w:semiHidden="1" w:unhideWhenUsed="1"/>
+    <w:lsdException w:name="Normal Table" w:semiHidden="1" w:unhideWhenUsed="1"/>
+    <w:lsdException w:name="annotation subject" w:semiHidden="1" w:unhideWhenUsed="1"/>
+    <w:lsdException w:name="No List" w:semiHidden="1" w:unhideWhenUsed="1"/>
+    <w:lsdException w:name="Outline List 1" w:semiHidden="1" w:unhideWhenUsed="1"/>
+    <w:lsdException w:name="Outline List 2" w:semiHidden="1" w:unhideWhenUsed="1"/>
+    <w:lsdException w:name="Outline List 3" w:semiHidden="1" w:unhideWhenUsed="1"/>
+    <w:lsdException w:name="Table Simple 1" w:semiHidden="1" w:unhideWhenUsed="1"/>
+    <w:lsdException w:name="Table Simple 2" w:semiHidden="1" w:unhideWhenUsed="1"/>
+    <w:lsdException w:name="Table Simple 3" w:semiHidden="1" w:unhideWhenUsed="1"/>
+    <w:lsdException w:name="Table Classic 1" w:semiHidden="1" w:unhideWhenUsed="1"/>
+    <w:lsdException w:name="Table Classic 2" w:semiHidden="1" w:unhideWhenUsed="1"/>
+    <w:lsdException w:name="Table Classic 3" w:semiHidden="1" w:unhideWhenUsed="1"/>
+    <w:lsdException w:name="Table Classic 4" w:semiHidden="1" w:unhideWhenUsed="1"/>
+    <w:lsdException w:name="Table Colorful 1" w:semiHidden="1" w:unhideWhenUsed="1"/>
+    <w:lsdException w:name="Table Colorful 2" w:semiHidden="1" w:unhideWhenUsed="1"/>
+    <w:lsdException w:name="Table Colorful 3" w:semiHidden="1" w:unhideWhenUsed="1"/>
+    <w:lsdException w:name="Table Columns 1" w:semiHidden="1" w:unhideWhenUsed="1"/>
+    <w:lsdException w:name="Table Columns 2" w:semiHidden="1" w:unhideWhenUsed="1"/>
+    <w:lsdException w:name="Table Columns 3" w:semiHidden="1" w:unhideWhenUsed="1"/>
+    <w:lsdException w:name="Table Columns 4" w:semiHidden="1" w:unhideWhenUsed="1"/>
+    <w:lsdException w:name="Table Columns 5" w:semiHidden="1" w:unhideWhenUsed="1"/>
+    <w:lsdException w:name="Table Grid 1" w:semiHidden="1" w:unhideWhenUsed="1"/>
+    <w:lsdException w:name="Table Grid 2" w:semiHidden="1" w:unhideWhenUsed="1"/>
+    <w:lsdException w:name="Table Grid 3" w:semiHidden="1" w:unhideWhenUsed="1"/>
+    <w:lsdException w:name="Table Grid 4" w:semiHidden="1" w:unhideWhenUsed="1"/>
+    <w:lsdException w:name="Table Grid 5" w:semiHidden="1" w:unhideWhenUsed="1"/>
+    <w:lsdException w:name="Table Grid 6" w:semiHidden="1" w:unhideWhenUsed="1"/>
+    <w:lsdException w:name="Table Grid 7" w:semiHidden="1" w:unhideWhenUsed="1"/>
+    <w:lsdException w:name="Table Grid 8" w:semiHidden="1" w:unhideWhenUsed="1"/>
+    <w:lsdException w:name="Table List 1" w:semiHidden="1" w:unhideWhenUsed="1"/>
+    <w:lsdException w:name="Table List 2" w:semiHidden="1" w:unhideWhenUsed="1"/>
+    <w:lsdException w:name="Table List 3" w:semiHidden="1" w:unhideWhenUsed="1"/>
+    <w:lsdException w:name="Table List 4" w:semiHidden="1" w:unhideWhenUsed="1"/>
+    <w:lsdException w:name="Table List 5" w:semiHidden="1" w:unhideWhenUsed="1"/>
+    <w:lsdException w:name="Table List 6" w:semiHidden="1" w:unhideWhenUsed="1"/>
+    <w:lsdException w:name="Table List 7" w:semiHidden="1" w:unhideWhenUsed="1"/>
+    <w:lsdException w:name="Table List 8" w:semiHidden="1" w:unhideWhenUsed="1"/>
+    <w:lsdException w:name="Table 3D effects 1" w:semiHidden="1" w:unhideWhenUsed="1"/>
+    <w:lsdException w:name="Table 3D effects 2" w:semiHidden="1" w:unhideWhenUsed="1"/>
+    <w:lsdException w:name="Table 3D effects 3" w:semiHidden="1" w:unhideWhenUsed="1"/>
+    <w:lsdException w:name="Table Contemporary" w:semiHidden="1" w:unhideWhenUsed="1"/>
+    <w:lsdException w:name="Table Elegant" w:semiHidden="1" w:unhideWhenUsed="1"/>
+    <w:lsdException w:name="Table Professional" w:semiHidden="1" w:unhideWhenUsed="1"/>
+    <w:lsdException w:name="Table Subtle 1" w:semiHidden="1" w:unhideWhenUsed="1"/>
+    <w:lsdException w:name="Table Subtle 2" w:semiHidden="1" w:unhideWhenUsed="1"/>
+    <w:lsdException w:name="Table Web 1" w:semiHidden="1" w:unhideWhenUsed="1"/>
+    <w:lsdException w:name="Table Web 2" w:semiHidden="1" w:unhideWhenUsed="1"/>
+    <w:lsdException w:name="Table Web 3" w:semiHidden="1" w:unhideWhenUsed="1"/>
+    <w:lsdException w:name="Balloon Text" w:semiHidden="1" w:unhideWhenUsed="1"/>
+    <w:lsdException w:name="Table Grid" w:semiHidden="1" w:uiPriority="59" w:unhideWhenUsed="1"/>
+    <w:lsdException w:name="Table Theme" w:semiHidden="1" w:unhideWhenUsed="1"/>
+    <w:lsdException w:name="Placeholder Text" w:semiHidden="1"/>
+    <w:lsdException w:name="No Spacing" w:uiPriority="1" w:qFormat="1"/>
+    <w:lsdException w:name="Light Shading" w:uiPriority="60"/>
+    <w:lsdException w:name="Light List" w:uiPriority="61"/>
+    <w:lsdException w:name="Light Grid" w:uiPriority="62"/>
+    <w:lsdException w:name="Medium Shading 1" w:uiPriority="63"/>
+    <w:lsdException w:name="Medium Shading 2" w:uiPriority="64"/>
+    <w:lsdException w:name="Medium List 1" w:uiPriority="65"/>
+    <w:lsdException w:name="Medium List 2" w:uiPriority="66"/>
+    <w:lsdException w:name="Medium Grid 1" w:uiPriority="67"/>
+    <w:lsdException w:name="Medium Grid 2" w:uiPriority="68"/>
+    <w:lsdException w:name="Medium Grid 3" w:uiPriority="69"/>
+    <w:lsdException w:name="Dark List" w:uiPriority="70"/>
+    <w:lsdException w:name="Colorful Shading" w:uiPriority="71"/>
+    <w:lsdException w:name="Colorful List" w:uiPriority="72"/>
+    <w:lsdException w:name="Colorful Grid" w:uiPriority="73"/>
+    <w:lsdException w:name="Light Shading Accent 1" w:uiPriority="60"/>
+    <w:lsdException w:name="Light List Accent 1" w:uiPriority="61"/>
+    <w:lsdException w:name="Light Grid Accent 1" w:uiPriority="62"/>
+    <w:lsdException w:name="Medium Shading 1 Accent 1" w:uiPriority="63"/>
+    <w:lsdException w:name="Medium Shading 2 Accent 1" w:uiPriority="64"/>
+    <w:lsdException w:name="Medium List 1 Accent 1" w:uiPriority="65"/>
+    <w:lsdException w:name="Revision" w:semiHidden="1"/>
+    <w:lsdException w:name="List Paragraph" w:uiPriority="34" w:qFormat="1"/>
+    <w:lsdException w:name="Quote" w:uiPriority="29" w:qFormat="1"/>
+    <w:lsdException w:name="Intense Quote" w:uiPriority="30" w:qFormat="1"/>
+    <w:lsdException w:name="Medium List 2 Accent 1" w:uiPriority="66"/>
+    <w:lsdException w:name="Medium Grid 1 Accent 1" w:uiPriority="67"/>
+    <w:lsdException w:name="Medium Grid 2 Accent 1" w:uiPriority="68"/>
+    <w:lsdException w:name="Medium Grid 3 Accent 1" w:uiPriority="69"/>
+    <w:lsdException w:name="Dark List Accent 1" w:uiPriority="70"/>
+    <w:lsdException w:name="Colorful Shading Accent 1" w:uiPriority="71"/>
+    <w:lsdException w:name="Colorful List Accent 1" w:uiPriority="72"/>
+    <w:lsdException w:name="Colorful Grid Accent 1" w:uiPriority="73"/>
+    <w:lsdException w:name="Light Shading Accent 2" w:uiPriority="60"/>
+    <w:lsdException w:name="Light List Accent 2" w:uiPriority="61"/>
+    <w:lsdException w:name="Light Grid Accent 2" w:uiPriority="62"/>
+    <w:lsdException w:name="Medium Shading 1 Accent 2" w:uiPriority="63"/>
+    <w:lsdException w:name="Medium Shading 2 Accent 2" w:uiPriority="64"/>
+    <w:lsdException w:name="Medium List 1 Accent 2" w:uiPriority="65"/>
+    <w:lsdException w:name="Medium List 2 Accent 2" w:uiPriority="66"/>
+    <w:lsdException w:name="Medium Grid 1 Accent 2" w:uiPriority="67"/>
+    <w:lsdException w:name="Medium Grid 2 Accent 2" w:uiPriority="68"/>
+    <w:lsdException w:name="Medium Grid 3 Accent 2" w:uiPriority="69"/>
+    <w:lsdException w:name="Dark List Accent 2" w:uiPriority="70"/>
+    <w:lsdException w:name="Colorful Shading Accent 2" w:uiPriority="71"/>
+    <w:lsdException w:name="Colorful List Accent 2" w:uiPriority="72"/>
+    <w:lsdException w:name="Colorful Grid Accent 2" w:uiPriority="73"/>
+    <w:lsdException w:name="Light Shading Accent 3" w:uiPriority="60"/>
+    <w:lsdException w:name="Light List Accent 3" w:uiPriority="61"/>
+    <w:lsdException w:name="Light Grid Accent 3" w:uiPriority="62"/>
+    <w:lsdException w:name="Medium Shading 1 Accent 3" w:uiPriority="63"/>
+    <w:lsdException w:name="Medium Shading 2 Accent 3" w:uiPriority="64"/>
+    <w:lsdException w:name="Medium List 1 Accent 3" w:uiPriority="65"/>
+    <w:lsdException w:name="Medium List 2 Accent 3" w:uiPriority="66"/>
+    <w:lsdException w:name="Medium Grid 1 Accent 3" w:uiPriority="67"/>
+    <w:lsdException w:name="Medium Grid 2 Accent 3" w:uiPriority="68"/>
+    <w:lsdException w:name="Medium Grid 3 Accent 3" w:uiPriority="69"/>
+    <w:lsdException w:name="Dark List Accent 3" w:uiPriority="70"/>
+    <w:lsdException w:name="Colorful Shading Accent 3" w:uiPriority="71"/>
+    <w:lsdException w:name="Colorful List Accent 3" w:uiPriority="72"/>
+    <w:lsdException w:name="Colorful Grid Accent 3" w:uiPriority="73"/>
+    <w:lsdException w:name="Light Shading Accent 4" w:uiPriority="60"/>
+    <w:lsdException w:name="Light List Accent 4" w:uiPriority="61"/>
+    <w:lsdException w:name="Light Grid Accent 4" w:uiPriority="62"/>
+    <w:lsdException w:name="Medium Shading 1 Accent 4" w:uiPriority="63"/>
+    <w:lsdException w:name="Medium Shading 2 Accent 4" w:uiPriority="64"/>
+    <w:lsdException w:name="Medium List 1 Accent 4" w:uiPriority="65"/>
+    <w:lsdException w:name="Medium List 2 Accent 4" w:uiPriority="66"/>
+    <w:lsdException w:name="Medium Grid 1 Accent 4" w:uiPriority="67"/>
+    <w:lsdException w:name="Medium Grid 2 Accent 4" w:uiPriority="68"/>
+    <w:lsdException w:name="Medium Grid 3 Accent 4" w:uiPriority="69"/>
+    <w:lsdException w:name="Dark List Accent 4" w:uiPriority="70"/>
+    <w:lsdException w:name="Colorful Shading Accent 4" w:uiPriority="71"/>
+    <w:lsdException w:name="Colorful List Accent 4" w:uiPriority="72"/>
+    <w:lsdException w:name="Colorful Grid Accent 4" w:uiPriority="73"/>
+    <w:lsdException w:name="Light Shading Accent 5" w:uiPriority="60"/>
+    <w:lsdException w:name="Light List Accent 5" w:uiPriority="61"/>
+    <w:lsdException w:name="Light Grid Accent 5" w:uiPriority="62"/>
+    <w:lsdException w:name="Medium Shading 1 Accent 5" w:uiPriority="63"/>
+    <w:lsdException w:name="Medium Shading 2 Accent 5" w:uiPriority="64"/>
+    <w:lsdException w:name="Medium List 1 Accent 5" w:uiPriority="65"/>
+    <w:lsdException w:name="Medium List 2 Accent 5" w:uiPriority="66"/>
+    <w:lsdException w:name="Medium Grid 1 Accent 5" w:uiPriority="67"/>
+    <w:lsdException w:name="Medium Grid 2 Accent 5" w:uiPriority="68"/>
+    <w:lsdException w:name="Medium Grid 3 Accent 5" w:uiPriority="69"/>
+    <w:lsdException w:name="Dark List Accent 5" w:uiPriority="70"/>
+    <w:lsdException w:name="Colorful Shading Accent 5" w:uiPriority="71"/>
+    <w:lsdException w:name="Colorful List Accent 5" w:uiPriority="72"/>
+    <w:lsdException w:name="Colorful Grid Accent 5" w:uiPriority="73"/>
+    <w:lsdException w:name="Light Shading Accent 6" w:uiPriority="60"/>
+    <w:lsdException w:name="Light List Accent 6" w:uiPriority="61"/>
+    <w:lsdException w:name="Light Grid Accent 6" w:uiPriority="62"/>
+    <w:lsdException w:name="Medium Shading 1 Accent 6" w:uiPriority="63"/>
+    <w:lsdException w:name="Medium Shading 2 Accent 6" w:uiPriority="64"/>
+    <w:lsdException w:name="Medium List 1 Accent 6" w:uiPriority="65"/>
+    <w:lsdException w:name="Medium List 2 Accent 6" w:uiPriority="66"/>
+    <w:lsdException w:name="Medium Grid 1 Accent 6" w:uiPriority="67"/>
+    <w:lsdException w:name="Medium Grid 2 Accent 6" w:uiPriority="68"/>
+    <w:lsdException w:name="Medium Grid 3 Accent 6" w:uiPriority="69"/>
+    <w:lsdException w:name="Dark List Accent 6" w:uiPriority="70"/>
+    <w:lsdException w:name="Colorful Shading Accent 6" w:uiPriority="71"/>
+    <w:lsdException w:name="Colorful List Accent 6" w:uiPriority="72"/>
+    <w:lsdException w:name="Colorful Grid Accent 6" w:uiPriority="73"/>
+    <w:lsdException w:name="Subtle Emphasis" w:uiPriority="19" w:qFormat="1"/>
+    <w:lsdException w:name="Intense Emphasis" w:uiPriority="21" w:qFormat="1"/>
+    <w:lsdException w:name="Subtle Reference" w:uiPriority="31" w:qFormat="1"/>
+    <w:lsdException w:name="Intense Reference" w:uiPriority="32" w:qFormat="1"/>
+    <w:lsdException w:name="Book Title" w:uiPriority="33" w:qFormat="1"/>
+    <w:lsdException w:name="Bibliography" w:semiHidden="1" w:uiPriority="37" w:unhideWhenUsed="1"/>
+    <w:lsdException w:name="TOC Heading" w:semiHidden="1" w:uiPriority="39" w:unhideWhenUsed="1" w:qFormat="1"/>
+    <w:lsdException w:name="Plain Table 1" w:uiPriority="41"/>
+    <w:lsdException w:name="Plain Table 2" w:uiPriority="42"/>
+    <w:lsdException w:name="Plain Table 3" w:uiPriority="43"/>
+    <w:lsdException w:name="Plain Table 4" w:uiPriority="44"/>
+    <w:lsdException w:name="Plain Table 5" w:uiPriority="45"/>
+    <w:lsdException w:name="Grid Table Light" w:uiPriority="40"/>
+    <w:lsdException w:name="Grid Table 1 Light" w:uiPriority="46"/>
+    <w:lsdException w:name="Grid Table 2" w:uiPriority="47"/>
+    <w:lsdException w:name="Grid Table 3" w:uiPriority="48"/>
+    <w:lsdException w:name="Grid Table 4" w:uiPriority="49"/>
+    <w:lsdException w:name="Grid Table 5 Dark" w:uiPriority="50"/>
+    <w:lsdException w:name="Grid Table 6 Colorful" w:uiPriority="51"/>
+    <w:lsdException w:name="Grid Table 7 Colorful" w:uiPriority="52"/>
+    <w:lsdException w:name="Grid Table 1 Light Accent 1" w:uiPriority="46"/>
+    <w:lsdException w:name="Grid Table 2 Accent 1" w:uiPriority="47"/>
+    <w:lsdException w:name="Grid Table 3 Accent 1" w:uiPriority="48"/>
+    <w:lsdException w:name="Grid Table 4 Accent 1" w:uiPriority="49"/>
+    <w:lsdException w:name="Grid Table 5 Dark Accent 1" w:uiPriority="50"/>
+    <w:lsdException w:name="Grid Table 6 Colorful Accent 1" w:uiPriority="51"/>
+    <w:lsdException w:name="Grid Table 7 Colorful Accent 1" w:uiPriority="52"/>
+    <w:lsdException w:name="Grid Table 1 Light Accent 2" w:uiPriority="46"/>
+    <w:lsdException w:name="Grid Table 2 Accent 2" w:uiPriority="47"/>
+    <w:lsdException w:name="Grid Table 3 Accent 2" w:uiPriority="48"/>
+    <w:lsdException w:name="Grid Table 4 Accent 2" w:uiPriority="49"/>
+    <w:lsdException w:name="Grid Table 5 Dark Accent 2" w:uiPriority="50"/>
+    <w:lsdException w:name="Grid Table 6 Colorful Accent 2" w:uiPriority="51"/>
+    <w:lsdException w:name="Grid Table 7 Colorful Accent 2" w:uiPriority="52"/>
+    <w:lsdException w:name="Grid Table 1 Light Accent 3" w:uiPriority="46"/>
+    <w:lsdException w:name="Grid Table 2 Accent 3" w:uiPriority="47"/>
+    <w:lsdException w:name="Grid Table 3 Accent 3" w:uiPriority="48"/>
+    <w:lsdException w:name="Grid Table 4 Accent 3" w:uiPriority="49"/>
+    <w:lsdException w:name="Grid Table 5 Dark Accent 3" w:uiPriority="50"/>
+    <w:lsdException w:name="Grid Table 6 Colorful Accent 3" w:uiPriority="51"/>
+    <w:lsdException w:name="Grid Table 7 Colorful Accent 3" w:uiPriority="52"/>
+    <w:lsdException w:name="Grid Table 1 Light Accent 4" w:uiPriority="46"/>
+    <w:lsdException w:name="Grid Table 2 Accent 4" w:uiPriority="47"/>
+    <w:lsdException w:name="Grid Table 3 Accent 4" w:uiPriority="48"/>
+    <w:lsdException w:name="Grid Table 4 Accent 4" w:uiPriority="49"/>
+    <w:lsdException w:name="Grid Table 5 Dark Accent 4" w:uiPriority="50"/>
+    <w:lsdException w:name="Grid Table 6 Colorful Accent 4" w:uiPriority="51"/>
+    <w:lsdException w:name="Grid Table 7 Colorful Accent 4" w:uiPriority="52"/>
+    <w:lsdException w:name="Grid Table 1 Light Accent 5" w:uiPriority="46"/>
+    <w:lsdException w:name="Grid Table 2 Accent 5" w:uiPriority="47"/>
+    <w:lsdException w:name="Grid Table 3 Accent 5" w:uiPriority="48"/>
+    <w:lsdException w:name="Grid Table 4 Accent 5" w:uiPriority="49"/>
+    <w:lsdException w:name="Grid Table 5 Dark Accent 5" w:uiPriority="50"/>
+    <w:lsdException w:name="Grid Table 6 Colorful Accent 5" w:uiPriority="51"/>
+    <w:lsdException w:name="Grid Table 7 Colorful Accent 5" w:uiPriority="52"/>
+    <w:lsdException w:name="Grid Table 1 Light Accent 6" w:uiPriority="46"/>
+    <w:lsdException w:name="Grid Table 2 Accent 6" w:uiPriority="47"/>
+    <w:lsdException w:name="Grid Table 3 Accent 6" w:uiPriority="48"/>
+    <w:lsdException w:name="Grid Table 4 Accent 6" w:uiPriority="49"/>
+    <w:lsdException w:name="Grid Table 5 Dark Accent 6" w:uiPriority="50"/>
+    <w:lsdException w:name="Grid Table 6 Colorful Accent 6" w:uiPriority="51"/>
+    <w:lsdException w:name="Grid Table 7 Colorful Accent 6" w:uiPriority="52"/>
+    <w:lsdException w:name="List Table 1 Light" w:uiPriority="46"/>
+    <w:lsdException w:name="List Table 2" w:uiPriority="47"/>
+    <w:lsdException w:name="List Table 3" w:uiPriority="48"/>
+    <w:lsdException w:name="List Table 4" w:uiPriority="49"/>
+    <w:lsdException w:name="List Table 5 Dark" w:uiPriority="50"/>
+    <w:lsdException w:name="List Table 6 Colorful" w:uiPriority="51"/>
+    <w:lsdException w:name="List Table 7 Colorful" w:uiPriority="52"/>
+    <w:lsdException w:name="List Table 1 Light Accent 1" w:uiPriority="46"/>
+    <w:lsdException w:name="List Table 2 Accent 1" w:uiPriority="47"/>
+    <w:lsdException w:name="List Table 3 Accent 1" w:uiPriority="48"/>
+    <w:lsdException w:name="List Table 4 Accent 1" w:uiPriority="49"/>
+    <w:lsdException w:name="List Table 5 Dark Accent 1" w:uiPriority="50"/>
+    <w:lsdException w:name="List Table 6 Colorful Accent 1" w:uiPriority="51"/>
+    <w:lsdException w:name="List Table 7 Colorful Accent 1" w:uiPriority="52"/>
+    <w:lsdException w:name="List Table 1 Light Accent 2" w:uiPriority="46"/>
+    <w:lsdException w:name="List Table 2 Accent 2" w:uiPriority="47"/>
+    <w:lsdException w:name="List Table 3 Accent 2" w:uiPriority="48"/>
+    <w:lsdException w:name="List Table 4 Accent 2" w:uiPriority="49"/>
+    <w:lsdException w:name="List Table 5 Dark Accent 2" w:uiPriority="50"/>
+    <w:lsdException w:name="List Table 6 Colorful Accent 2" w:uiPriority="51"/>
+    <w:lsdException w:name="List Table 7 Colorful Accent 2" w:uiPriority="52"/>
+    <w:lsdException w:name="List Table 1 Light Accent 3" w:uiPriority="46"/>
+    <w:lsdException w:name="List Table 2 Accent 3" w:uiPriority="47"/>
+    <w:lsdException w:name="List Table 3 Accent 3" w:uiPriority="48"/>
+    <w:lsdException w:name="List Table 4 Accent 3" w:uiPriority="49"/>
+    <w:lsdException w:name="List Table 5 Dark Accent 3" w:uiPriority="50"/>
+    <w:lsdException w:name="List Table 6 Colorful Accent 3" w:uiPriority="51"/>
+    <w:lsdException w:name="List Table 7 Colorful Accent 3" w:uiPriority="52"/>
+    <w:lsdException w:name="List Table 1 Light Accent 4" w:uiPriority="46"/>
+    <w:lsdException w:name="List Table 2 Accent 4" w:uiPriority="47"/>
+    <w:lsdException w:name="List Table 3 Accent 4" w:uiPriority="48"/>
+    <w:lsdException w:name="List Table 4 Accent 4" w:uiPriority="49"/>
+    <w:lsdException w:name="List Table 5 Dark Accent 4" w:uiPriority="50"/>
+    <w:lsdException w:name="List Table 6 Colorful Accent 4" w:uiPriority="51"/>
+    <w:lsdException w:name="List Table 7 Colorful Accent 4" w:uiPriority="52"/>
+    <w:lsdException w:name="List Table 1 Light Accent 5" w:uiPriority="46"/>
+    <w:lsdException w:name="List Table 2 Accent 5" w:uiPriority="47"/>
+    <w:lsdException w:name="List Table 3 Accent 5" w:uiPriority="48"/>
+    <w:lsdException w:name="List Table 4 Accent 5" w:uiPriority="49"/>
+    <w:lsdException w:name="List Table 5 Dark Accent 5" w:uiPriority="50"/>
+    <w:lsdException w:name="List Table 6 Colorful Accent 5" w:uiPriority="51"/>
+    <w:lsdException w:name="List Table 7 Colorful Accent 5" w:uiPriority="52"/>
+    <w:lsdException w:name="List Table 1 Light Accent 6" w:uiPriority="46"/>
+    <w:lsdException w:name="List Table 2 Accent 6" w:uiPriority="47"/>
+    <w:lsdException w:name="List Table 3 Accent 6" w:uiPriority="48"/>
+    <w:lsdException w:name="List Table 4 Accent 6" w:uiPriority="49"/>
+    <w:lsdException w:name="List Table 5 Dark Accent 6" w:uiPriority="50"/>
+    <w:lsdException w:name="List Table 6 Colorful Accent 6" w:uiPriority="51"/>
+    <w:lsdException w:name="List Table 7 Colorful Accent 6" w:uiPriority="52"/>
+    <w:lsdException w:name="Mention" w:semiHidden="1" w:unhideWhenUsed="1"/>
+    <w:lsdException w:name="Smart Hyperlink" w:semiHidden="1" w:unhideWhenUsed="1"/>
+    <w:lsdException w:name="Hashtag" w:semiHidden="1" w:unhideWhenUsed="1"/>
+    <w:lsdException w:name="Unresolved Mention" w:semiHidden="1" w:unhideWhenUsed="1"/>
+    <w:lsdException w:name="Smart Link" w:semiHidden="1" w:unhideWhenUsed="1"/>
   </w:latentStyles>
   <w:style w:type="paragraph" w:default="1" w:styleId="Normal">
     <w:name w:val="Normal"/>
@@ -2277,13 +3172,13 @@
       <w:lang w:eastAsia="es-ES"/>
     </w:rPr>
   </w:style>
-  <w:style w:type="character" w:default="1" w:styleId="DefaultParagraphFont">
+  <w:style w:type="character" w:default="1" w:styleId="Fuentedeprrafopredeter">
     <w:name w:val="Default Paragraph Font"/>
     <w:uiPriority w:val="1"/>
     <w:semiHidden/>
     <w:unhideWhenUsed/>
   </w:style>
-  <w:style w:type="table" w:default="1" w:styleId="TableNormal">
+  <w:style w:type="table" w:default="1" w:styleId="Tablanormal">
     <w:name w:val="Normal Table"/>
     <w:uiPriority w:val="99"/>
     <w:semiHidden/>
@@ -2298,13 +3193,13 @@
       </w:tblCellMar>
     </w:tblPr>
   </w:style>
-  <w:style w:type="numbering" w:default="1" w:styleId="NoList">
+  <w:style w:type="numbering" w:default="1" w:styleId="Sinlista">
     <w:name w:val="No List"/>
     <w:uiPriority w:val="99"/>
     <w:semiHidden/>
     <w:unhideWhenUsed/>
   </w:style>
-  <w:style w:type="paragraph" w:styleId="ListParagraph">
+  <w:style w:type="paragraph" w:styleId="Prrafodelista">
     <w:name w:val="List Paragraph"/>
     <w:basedOn w:val="Normal"/>
     <w:uiPriority w:val="34"/>
@@ -2315,9 +3210,9 @@
       <w:contextualSpacing/>
     </w:pPr>
   </w:style>
-  <w:style w:type="character" w:styleId="Hyperlink">
+  <w:style w:type="character" w:styleId="Hipervnculo">
     <w:name w:val="Hyperlink"/>
-    <w:basedOn w:val="DefaultParagraphFont"/>
+    <w:basedOn w:val="Fuentedeprrafopredeter"/>
     <w:uiPriority w:val="99"/>
     <w:unhideWhenUsed/>
     <w:rsid w:val="00AF2F1C"/>
@@ -2326,10 +3221,10 @@
       <w:u w:val="single"/>
     </w:rPr>
   </w:style>
-  <w:style w:type="paragraph" w:styleId="BalloonText">
+  <w:style w:type="paragraph" w:styleId="Textodeglobo">
     <w:name w:val="Balloon Text"/>
     <w:basedOn w:val="Normal"/>
-    <w:link w:val="BalloonTextChar"/>
+    <w:link w:val="TextodegloboCar"/>
     <w:uiPriority w:val="99"/>
     <w:semiHidden/>
     <w:unhideWhenUsed/>
@@ -2343,10 +3238,10 @@
       <w:szCs w:val="16"/>
     </w:rPr>
   </w:style>
-  <w:style w:type="character" w:customStyle="1" w:styleId="BalloonTextChar">
-    <w:name w:val="Balloon Text Char"/>
-    <w:basedOn w:val="DefaultParagraphFont"/>
-    <w:link w:val="BalloonText"/>
+  <w:style w:type="character" w:customStyle="1" w:styleId="TextodegloboCar">
+    <w:name w:val="Texto de globo Car"/>
+    <w:basedOn w:val="Fuentedeprrafopredeter"/>
+    <w:link w:val="Textodeglobo"/>
     <w:uiPriority w:val="99"/>
     <w:semiHidden/>
     <w:rsid w:val="006634B9"/>
@@ -2357,10 +3252,10 @@
       <w:lang w:eastAsia="es-ES"/>
     </w:rPr>
   </w:style>
-  <w:style w:type="paragraph" w:styleId="Header">
+  <w:style w:type="paragraph" w:styleId="Encabezado">
     <w:name w:val="header"/>
     <w:basedOn w:val="Normal"/>
-    <w:link w:val="HeaderChar"/>
+    <w:link w:val="EncabezadoCar"/>
     <w:uiPriority w:val="99"/>
     <w:unhideWhenUsed/>
     <w:rsid w:val="00303112"/>
@@ -2372,10 +3267,10 @@
       <w:spacing w:after="0" w:line="240" w:lineRule="auto"/>
     </w:pPr>
   </w:style>
-  <w:style w:type="character" w:customStyle="1" w:styleId="HeaderChar">
-    <w:name w:val="Header Char"/>
-    <w:basedOn w:val="DefaultParagraphFont"/>
-    <w:link w:val="Header"/>
+  <w:style w:type="character" w:customStyle="1" w:styleId="EncabezadoCar">
+    <w:name w:val="Encabezado Car"/>
+    <w:basedOn w:val="Fuentedeprrafopredeter"/>
+    <w:link w:val="Encabezado"/>
     <w:uiPriority w:val="99"/>
     <w:rsid w:val="00303112"/>
     <w:rPr>
@@ -2383,10 +3278,10 @@
       <w:lang w:eastAsia="es-ES"/>
     </w:rPr>
   </w:style>
-  <w:style w:type="paragraph" w:styleId="Footer">
+  <w:style w:type="paragraph" w:styleId="Piedepgina">
     <w:name w:val="footer"/>
     <w:basedOn w:val="Normal"/>
-    <w:link w:val="FooterChar"/>
+    <w:link w:val="PiedepginaCar"/>
     <w:uiPriority w:val="99"/>
     <w:unhideWhenUsed/>
     <w:rsid w:val="00303112"/>
@@ -2398,10 +3293,10 @@
       <w:spacing w:after="0" w:line="240" w:lineRule="auto"/>
     </w:pPr>
   </w:style>
-  <w:style w:type="character" w:customStyle="1" w:styleId="FooterChar">
-    <w:name w:val="Footer Char"/>
-    <w:basedOn w:val="DefaultParagraphFont"/>
-    <w:link w:val="Footer"/>
+  <w:style w:type="character" w:customStyle="1" w:styleId="PiedepginaCar">
+    <w:name w:val="Pie de página Car"/>
+    <w:basedOn w:val="Fuentedeprrafopredeter"/>
+    <w:link w:val="Piedepgina"/>
     <w:uiPriority w:val="99"/>
     <w:rsid w:val="00303112"/>
     <w:rPr>
@@ -2409,307 +3304,16 @@
       <w:lang w:eastAsia="es-ES"/>
     </w:rPr>
   </w:style>
-</w:styles>
-</file>
-
-<file path=word/stylesWithEffects.xml><?xml version="1.0" encoding="utf-8"?>
-<w:styles xmlns:wpc="http://schemas.microsoft.com/office/word/2010/wordprocessingCanvas" xmlns:mc="http://schemas.openxmlformats.org/markup-compatibility/2006" xmlns:o="urn:schemas-microsoft-com:office:office" xmlns:r="http://schemas.openxmlformats.org/officeDocument/2006/relationships" xmlns:m="http://schemas.openxmlformats.org/officeDocument/2006/math" xmlns:v="urn:schemas-microsoft-com:vml" xmlns:wp14="http://schemas.microsoft.com/office/word/2010/wordprocessingDrawing" xmlns:wp="http://schemas.openxmlformats.org/drawingml/2006/wordprocessingDrawing" xmlns:w10="urn:schemas-microsoft-com:office:word" xmlns:w="http://schemas.openxmlformats.org/wordprocessingml/2006/main" xmlns:w14="http://schemas.microsoft.com/office/word/2010/wordml" xmlns:wpg="http://schemas.microsoft.com/office/word/2010/wordprocessingGroup" xmlns:wpi="http://schemas.microsoft.com/office/word/2010/wordprocessingInk" xmlns:wne="http://schemas.microsoft.com/office/word/2006/wordml" xmlns:wps="http://schemas.microsoft.com/office/word/2010/wordprocessingShape" mc:Ignorable="w14 wp14">
-  <w:docDefaults>
-    <w:rPrDefault>
-      <w:rPr>
-        <w:rFonts w:asciiTheme="minorHAnsi" w:eastAsiaTheme="minorHAnsi" w:hAnsiTheme="minorHAnsi" w:cstheme="minorBidi"/>
-        <w:sz w:val="22"/>
-        <w:szCs w:val="22"/>
-        <w:lang w:val="es-ES" w:eastAsia="en-US" w:bidi="ar-SA"/>
-      </w:rPr>
-    </w:rPrDefault>
-    <w:pPrDefault>
-      <w:pPr>
-        <w:spacing w:after="200" w:line="276" w:lineRule="auto"/>
-      </w:pPr>
-    </w:pPrDefault>
-  </w:docDefaults>
-  <w:latentStyles w:defLockedState="0" w:defUIPriority="99" w:defSemiHidden="1" w:defUnhideWhenUsed="1" w:defQFormat="0" w:count="267">
-    <w:lsdException w:name="Normal" w:semiHidden="0" w:uiPriority="0" w:unhideWhenUsed="0" w:qFormat="1"/>
-    <w:lsdException w:name="heading 1" w:semiHidden="0" w:uiPriority="9" w:unhideWhenUsed="0" w:qFormat="1"/>
-    <w:lsdException w:name="heading 2" w:uiPriority="9" w:qFormat="1"/>
-    <w:lsdException w:name="heading 3" w:uiPriority="9" w:qFormat="1"/>
-    <w:lsdException w:name="heading 4" w:uiPriority="9" w:qFormat="1"/>
-    <w:lsdException w:name="heading 5" w:uiPriority="9" w:qFormat="1"/>
-    <w:lsdException w:name="heading 6" w:uiPriority="9" w:qFormat="1"/>
-    <w:lsdException w:name="heading 7" w:uiPriority="9" w:qFormat="1"/>
-    <w:lsdException w:name="heading 8" w:uiPriority="9" w:qFormat="1"/>
-    <w:lsdException w:name="heading 9" w:uiPriority="9" w:qFormat="1"/>
-    <w:lsdException w:name="toc 1" w:uiPriority="39"/>
-    <w:lsdException w:name="toc 2" w:uiPriority="39"/>
-    <w:lsdException w:name="toc 3" w:uiPriority="39"/>
-    <w:lsdException w:name="toc 4" w:uiPriority="39"/>
-    <w:lsdException w:name="toc 5" w:uiPriority="39"/>
-    <w:lsdException w:name="toc 6" w:uiPriority="39"/>
-    <w:lsdException w:name="toc 7" w:uiPriority="39"/>
-    <w:lsdException w:name="toc 8" w:uiPriority="39"/>
-    <w:lsdException w:name="toc 9" w:uiPriority="39"/>
-    <w:lsdException w:name="caption" w:uiPriority="35" w:qFormat="1"/>
-    <w:lsdException w:name="Title" w:semiHidden="0" w:uiPriority="10" w:unhideWhenUsed="0" w:qFormat="1"/>
-    <w:lsdException w:name="Default Paragraph Font" w:uiPriority="1"/>
-    <w:lsdException w:name="Subtitle" w:semiHidden="0" w:uiPriority="11" w:unhideWhenUsed="0" w:qFormat="1"/>
-    <w:lsdException w:name="Strong" w:semiHidden="0" w:uiPriority="22" w:unhideWhenUsed="0" w:qFormat="1"/>
-    <w:lsdException w:name="Emphasis" w:semiHidden="0" w:uiPriority="20" w:unhideWhenUsed="0" w:qFormat="1"/>
-    <w:lsdException w:name="Table Grid" w:semiHidden="0" w:uiPriority="59" w:unhideWhenUsed="0"/>
-    <w:lsdException w:name="Placeholder Text" w:unhideWhenUsed="0"/>
-    <w:lsdException w:name="No Spacing" w:semiHidden="0" w:uiPriority="1" w:unhideWhenUsed="0" w:qFormat="1"/>
-    <w:lsdException w:name="Light Shading" w:semiHidden="0" w:uiPriority="60" w:unhideWhenUsed="0"/>
-    <w:lsdException w:name="Light List" w:semiHidden="0" w:uiPriority="61" w:unhideWhenUsed="0"/>
-    <w:lsdException w:name="Light Grid" w:semiHidden="0" w:uiPriority="62" w:unhideWhenUsed="0"/>
-    <w:lsdException w:name="Medium Shading 1" w:semiHidden="0" w:uiPriority="63" w:unhideWhenUsed="0"/>
-    <w:lsdException w:name="Medium Shading 2" w:semiHidden="0" w:uiPriority="64" w:unhideWhenUsed="0"/>
-    <w:lsdException w:name="Medium List 1" w:semiHidden="0" w:uiPriority="65" w:unhideWhenUsed="0"/>
-    <w:lsdException w:name="Medium List 2" w:semiHidden="0" w:uiPriority="66" w:unhideWhenUsed="0"/>
-    <w:lsdException w:name="Medium Grid 1" w:semiHidden="0" w:uiPriority="67" w:unhideWhenUsed="0"/>
-    <w:lsdException w:name="Medium Grid 2" w:semiHidden="0" w:uiPriority="68" w:unhideWhenUsed="0"/>
-    <w:lsdException w:name="Medium Grid 3" w:semiHidden="0" w:uiPriority="69" w:unhideWhenUsed="0"/>
-    <w:lsdException w:name="Dark List" w:semiHidden="0" w:uiPriority="70" w:unhideWhenUsed="0"/>
-    <w:lsdException w:name="Colorful Shading" w:semiHidden="0" w:uiPriority="71" w:unhideWhenUsed="0"/>
-    <w:lsdException w:name="Colorful List" w:semiHidden="0" w:uiPriority="72" w:unhideWhenUsed="0"/>
-    <w:lsdException w:name="Colorful Grid" w:semiHidden="0" w:uiPriority="73" w:unhideWhenUsed="0"/>
-    <w:lsdException w:name="Light Shading Accent 1" w:semiHidden="0" w:uiPriority="60" w:unhideWhenUsed="0"/>
-    <w:lsdException w:name="Light List Accent 1" w:semiHidden="0" w:uiPriority="61" w:unhideWhenUsed="0"/>
-    <w:lsdException w:name="Light Grid Accent 1" w:semiHidden="0" w:uiPriority="62" w:unhideWhenUsed="0"/>
-    <w:lsdException w:name="Medium Shading 1 Accent 1" w:semiHidden="0" w:uiPriority="63" w:unhideWhenUsed="0"/>
-    <w:lsdException w:name="Medium Shading 2 Accent 1" w:semiHidden="0" w:uiPriority="64" w:unhideWhenUsed="0"/>
-    <w:lsdException w:name="Medium List 1 Accent 1" w:semiHidden="0" w:uiPriority="65" w:unhideWhenUsed="0"/>
-    <w:lsdException w:name="Revision" w:unhideWhenUsed="0"/>
-    <w:lsdException w:name="List Paragraph" w:semiHidden="0" w:uiPriority="34" w:unhideWhenUsed="0" w:qFormat="1"/>
-    <w:lsdException w:name="Quote" w:semiHidden="0" w:uiPriority="29" w:unhideWhenUsed="0" w:qFormat="1"/>
-    <w:lsdException w:name="Intense Quote" w:semiHidden="0" w:uiPriority="30" w:unhideWhenUsed="0" w:qFormat="1"/>
-    <w:lsdException w:name="Medium List 2 Accent 1" w:semiHidden="0" w:uiPriority="66" w:unhideWhenUsed="0"/>
-    <w:lsdException w:name="Medium Grid 1 Accent 1" w:semiHidden="0" w:uiPriority="67" w:unhideWhenUsed="0"/>
-    <w:lsdException w:name="Medium Grid 2 Accent 1" w:semiHidden="0" w:uiPriority="68" w:unhideWhenUsed="0"/>
-    <w:lsdException w:name="Medium Grid 3 Accent 1" w:semiHidden="0" w:uiPriority="69" w:unhideWhenUsed="0"/>
-    <w:lsdException w:name="Dark List Accent 1" w:semiHidden="0" w:uiPriority="70" w:unhideWhenUsed="0"/>
-    <w:lsdException w:name="Colorful Shading Accent 1" w:semiHidden="0" w:uiPriority="71" w:unhideWhenUsed="0"/>
-    <w:lsdException w:name="Colorful List Accent 1" w:semiHidden="0" w:uiPriority="72" w:unhideWhenUsed="0"/>
-    <w:lsdException w:name="Colorful Grid Accent 1" w:semiHidden="0" w:uiPriority="73" w:unhideWhenUsed="0"/>
-    <w:lsdException w:name="Light Shading Accent 2" w:semiHidden="0" w:uiPriority="60" w:unhideWhenUsed="0"/>
-    <w:lsdException w:name="Light List Accent 2" w:semiHidden="0" w:uiPriority="61" w:unhideWhenUsed="0"/>
-    <w:lsdException w:name="Light Grid Accent 2" w:semiHidden="0" w:uiPriority="62" w:unhideWhenUsed="0"/>
-    <w:lsdException w:name="Medium Shading 1 Accent 2" w:semiHidden="0" w:uiPriority="63" w:unhideWhenUsed="0"/>
-    <w:lsdException w:name="Medium Shading 2 Accent 2" w:semiHidden="0" w:uiPriority="64" w:unhideWhenUsed="0"/>
-    <w:lsdException w:name="Medium List 1 Accent 2" w:semiHidden="0" w:uiPriority="65" w:unhideWhenUsed="0"/>
-    <w:lsdException w:name="Medium List 2 Accent 2" w:semiHidden="0" w:uiPriority="66" w:unhideWhenUsed="0"/>
-    <w:lsdException w:name="Medium Grid 1 Accent 2" w:semiHidden="0" w:uiPriority="67" w:unhideWhenUsed="0"/>
-    <w:lsdException w:name="Medium Grid 2 Accent 2" w:semiHidden="0" w:uiPriority="68" w:unhideWhenUsed="0"/>
-    <w:lsdException w:name="Medium Grid 3 Accent 2" w:semiHidden="0" w:uiPriority="69" w:unhideWhenUsed="0"/>
-    <w:lsdException w:name="Dark List Accent 2" w:semiHidden="0" w:uiPriority="70" w:unhideWhenUsed="0"/>
-    <w:lsdException w:name="Colorful Shading Accent 2" w:semiHidden="0" w:uiPriority="71" w:unhideWhenUsed="0"/>
-    <w:lsdException w:name="Colorful List Accent 2" w:semiHidden="0" w:uiPriority="72" w:unhideWhenUsed="0"/>
-    <w:lsdException w:name="Colorful Grid Accent 2" w:semiHidden="0" w:uiPriority="73" w:unhideWhenUsed="0"/>
-    <w:lsdException w:name="Light Shading Accent 3" w:semiHidden="0" w:uiPriority="60" w:unhideWhenUsed="0"/>
-    <w:lsdException w:name="Light List Accent 3" w:semiHidden="0" w:uiPriority="61" w:unhideWhenUsed="0"/>
-    <w:lsdException w:name="Light Grid Accent 3" w:semiHidden="0" w:uiPriority="62" w:unhideWhenUsed="0"/>
-    <w:lsdException w:name="Medium Shading 1 Accent 3" w:semiHidden="0" w:uiPriority="63" w:unhideWhenUsed="0"/>
-    <w:lsdException w:name="Medium Shading 2 Accent 3" w:semiHidden="0" w:uiPriority="64" w:unhideWhenUsed="0"/>
-    <w:lsdException w:name="Medium List 1 Accent 3" w:semiHidden="0" w:uiPriority="65" w:unhideWhenUsed="0"/>
-    <w:lsdException w:name="Medium List 2 Accent 3" w:semiHidden="0" w:uiPriority="66" w:unhideWhenUsed="0"/>
-    <w:lsdException w:name="Medium Grid 1 Accent 3" w:semiHidden="0" w:uiPriority="67" w:unhideWhenUsed="0"/>
-    <w:lsdException w:name="Medium Grid 2 Accent 3" w:semiHidden="0" w:uiPriority="68" w:unhideWhenUsed="0"/>
-    <w:lsdException w:name="Medium Grid 3 Accent 3" w:semiHidden="0" w:uiPriority="69" w:unhideWhenUsed="0"/>
-    <w:lsdException w:name="Dark List Accent 3" w:semiHidden="0" w:uiPriority="70" w:unhideWhenUsed="0"/>
-    <w:lsdException w:name="Colorful Shading Accent 3" w:semiHidden="0" w:uiPriority="71" w:unhideWhenUsed="0"/>
-    <w:lsdException w:name="Colorful List Accent 3" w:semiHidden="0" w:uiPriority="72" w:unhideWhenUsed="0"/>
-    <w:lsdException w:name="Colorful Grid Accent 3" w:semiHidden="0" w:uiPriority="73" w:unhideWhenUsed="0"/>
-    <w:lsdException w:name="Light Shading Accent 4" w:semiHidden="0" w:uiPriority="60" w:unhideWhenUsed="0"/>
-    <w:lsdException w:name="Light List Accent 4" w:semiHidden="0" w:uiPriority="61" w:unhideWhenUsed="0"/>
-    <w:lsdException w:name="Light Grid Accent 4" w:semiHidden="0" w:uiPriority="62" w:unhideWhenUsed="0"/>
-    <w:lsdException w:name="Medium Shading 1 Accent 4" w:semiHidden="0" w:uiPriority="63" w:unhideWhenUsed="0"/>
-    <w:lsdException w:name="Medium Shading 2 Accent 4" w:semiHidden="0" w:uiPriority="64" w:unhideWhenUsed="0"/>
-    <w:lsdException w:name="Medium List 1 Accent 4" w:semiHidden="0" w:uiPriority="65" w:unhideWhenUsed="0"/>
-    <w:lsdException w:name="Medium List 2 Accent 4" w:semiHidden="0" w:uiPriority="66" w:unhideWhenUsed="0"/>
-    <w:lsdException w:name="Medium Grid 1 Accent 4" w:semiHidden="0" w:uiPriority="67" w:unhideWhenUsed="0"/>
-    <w:lsdException w:name="Medium Grid 2 Accent 4" w:semiHidden="0" w:uiPriority="68" w:unhideWhenUsed="0"/>
-    <w:lsdException w:name="Medium Grid 3 Accent 4" w:semiHidden="0" w:uiPriority="69" w:unhideWhenUsed="0"/>
-    <w:lsdException w:name="Dark List Accent 4" w:semiHidden="0" w:uiPriority="70" w:unhideWhenUsed="0"/>
-    <w:lsdException w:name="Colorful Shading Accent 4" w:semiHidden="0" w:uiPriority="71" w:unhideWhenUsed="0"/>
-    <w:lsdException w:name="Colorful List Accent 4" w:semiHidden="0" w:uiPriority="72" w:unhideWhenUsed="0"/>
-    <w:lsdException w:name="Colorful Grid Accent 4" w:semiHidden="0" w:uiPriority="73" w:unhideWhenUsed="0"/>
-    <w:lsdException w:name="Light Shading Accent 5" w:semiHidden="0" w:uiPriority="60" w:unhideWhenUsed="0"/>
-    <w:lsdException w:name="Light List Accent 5" w:semiHidden="0" w:uiPriority="61" w:unhideWhenUsed="0"/>
-    <w:lsdException w:name="Light Grid Accent 5" w:semiHidden="0" w:uiPriority="62" w:unhideWhenUsed="0"/>
-    <w:lsdException w:name="Medium Shading 1 Accent 5" w:semiHidden="0" w:uiPriority="63" w:unhideWhenUsed="0"/>
-    <w:lsdException w:name="Medium Shading 2 Accent 5" w:semiHidden="0" w:uiPriority="64" w:unhideWhenUsed="0"/>
-    <w:lsdException w:name="Medium List 1 Accent 5" w:semiHidden="0" w:uiPriority="65" w:unhideWhenUsed="0"/>
-    <w:lsdException w:name="Medium List 2 Accent 5" w:semiHidden="0" w:uiPriority="66" w:unhideWhenUsed="0"/>
-    <w:lsdException w:name="Medium Grid 1 Accent 5" w:semiHidden="0" w:uiPriority="67" w:unhideWhenUsed="0"/>
-    <w:lsdException w:name="Medium Grid 2 Accent 5" w:semiHidden="0" w:uiPriority="68" w:unhideWhenUsed="0"/>
-    <w:lsdException w:name="Medium Grid 3 Accent 5" w:semiHidden="0" w:uiPriority="69" w:unhideWhenUsed="0"/>
-    <w:lsdException w:name="Dark List Accent 5" w:semiHidden="0" w:uiPriority="70" w:unhideWhenUsed="0"/>
-    <w:lsdException w:name="Colorful Shading Accent 5" w:semiHidden="0" w:uiPriority="71" w:unhideWhenUsed="0"/>
-    <w:lsdException w:name="Colorful List Accent 5" w:semiHidden="0" w:uiPriority="72" w:unhideWhenUsed="0"/>
-    <w:lsdException w:name="Colorful Grid Accent 5" w:semiHidden="0" w:uiPriority="73" w:unhideWhenUsed="0"/>
-    <w:lsdException w:name="Light Shading Accent 6" w:semiHidden="0" w:uiPriority="60" w:unhideWhenUsed="0"/>
-    <w:lsdException w:name="Light List Accent 6" w:semiHidden="0" w:uiPriority="61" w:unhideWhenUsed="0"/>
-    <w:lsdException w:name="Light Grid Accent 6" w:semiHidden="0" w:uiPriority="62" w:unhideWhenUsed="0"/>
-    <w:lsdException w:name="Medium Shading 1 Accent 6" w:semiHidden="0" w:uiPriority="63" w:unhideWhenUsed="0"/>
-    <w:lsdException w:name="Medium Shading 2 Accent 6" w:semiHidden="0" w:uiPriority="64" w:unhideWhenUsed="0"/>
-    <w:lsdException w:name="Medium List 1 Accent 6" w:semiHidden="0" w:uiPriority="65" w:unhideWhenUsed="0"/>
-    <w:lsdException w:name="Medium List 2 Accent 6" w:semiHidden="0" w:uiPriority="66" w:unhideWhenUsed="0"/>
-    <w:lsdException w:name="Medium Grid 1 Accent 6" w:semiHidden="0" w:uiPriority="67" w:unhideWhenUsed="0"/>
-    <w:lsdException w:name="Medium Grid 2 Accent 6" w:semiHidden="0" w:uiPriority="68" w:unhideWhenUsed="0"/>
-    <w:lsdException w:name="Medium Grid 3 Accent 6" w:semiHidden="0" w:uiPriority="69" w:unhideWhenUsed="0"/>
-    <w:lsdException w:name="Dark List Accent 6" w:semiHidden="0" w:uiPriority="70" w:unhideWhenUsed="0"/>
-    <w:lsdException w:name="Colorful Shading Accent 6" w:semiHidden="0" w:uiPriority="71" w:unhideWhenUsed="0"/>
-    <w:lsdException w:name="Colorful List Accent 6" w:semiHidden="0" w:uiPriority="72" w:unhideWhenUsed="0"/>
-    <w:lsdException w:name="Colorful Grid Accent 6" w:semiHidden="0" w:uiPriority="73" w:unhideWhenUsed="0"/>
-    <w:lsdException w:name="Subtle Emphasis" w:semiHidden="0" w:uiPriority="19" w:unhideWhenUsed="0" w:qFormat="1"/>
-    <w:lsdException w:name="Intense Emphasis" w:semiHidden="0" w:uiPriority="21" w:unhideWhenUsed="0" w:qFormat="1"/>
-    <w:lsdException w:name="Subtle Reference" w:semiHidden="0" w:uiPriority="31" w:unhideWhenUsed="0" w:qFormat="1"/>
-    <w:lsdException w:name="Intense Reference" w:semiHidden="0" w:uiPriority="32" w:unhideWhenUsed="0" w:qFormat="1"/>
-    <w:lsdException w:name="Book Title" w:semiHidden="0" w:uiPriority="33" w:unhideWhenUsed="0" w:qFormat="1"/>
-    <w:lsdException w:name="Bibliography" w:uiPriority="37"/>
-    <w:lsdException w:name="TOC Heading" w:uiPriority="39" w:qFormat="1"/>
-  </w:latentStyles>
-  <w:style w:type="paragraph" w:default="1" w:styleId="Normal">
-    <w:name w:val="Normal"/>
-    <w:qFormat/>
-    <w:rsid w:val="00085517"/>
-    <w:pPr>
-      <w:spacing w:after="160" w:line="256" w:lineRule="auto"/>
-    </w:pPr>
-    <w:rPr>
-      <w:rFonts w:ascii="Calibri" w:eastAsia="Calibri" w:hAnsi="Calibri" w:cs="Calibri"/>
-      <w:lang w:eastAsia="es-ES"/>
-    </w:rPr>
-  </w:style>
-  <w:style w:type="character" w:default="1" w:styleId="DefaultParagraphFont">
-    <w:name w:val="Default Paragraph Font"/>
-    <w:uiPriority w:val="1"/>
-    <w:semiHidden/>
-    <w:unhideWhenUsed/>
-  </w:style>
-  <w:style w:type="table" w:default="1" w:styleId="TableNormal">
-    <w:name w:val="Normal Table"/>
+  <w:style w:type="character" w:styleId="Mencinsinresolver">
+    <w:name w:val="Unresolved Mention"/>
+    <w:basedOn w:val="Fuentedeprrafopredeter"/>
     <w:uiPriority w:val="99"/>
     <w:semiHidden/>
     <w:unhideWhenUsed/>
-    <w:tblPr>
-      <w:tblInd w:w="0" w:type="dxa"/>
-      <w:tblCellMar>
-        <w:top w:w="0" w:type="dxa"/>
-        <w:left w:w="108" w:type="dxa"/>
-        <w:bottom w:w="0" w:type="dxa"/>
-        <w:right w:w="108" w:type="dxa"/>
-      </w:tblCellMar>
-    </w:tblPr>
-  </w:style>
-  <w:style w:type="numbering" w:default="1" w:styleId="NoList">
-    <w:name w:val="No List"/>
-    <w:uiPriority w:val="99"/>
-    <w:semiHidden/>
-    <w:unhideWhenUsed/>
-  </w:style>
-  <w:style w:type="paragraph" w:styleId="ListParagraph">
-    <w:name w:val="List Paragraph"/>
-    <w:basedOn w:val="Normal"/>
-    <w:uiPriority w:val="34"/>
-    <w:qFormat/>
-    <w:rsid w:val="00547573"/>
-    <w:pPr>
-      <w:ind w:left="720"/>
-      <w:contextualSpacing/>
-    </w:pPr>
-  </w:style>
-  <w:style w:type="character" w:styleId="Hyperlink">
-    <w:name w:val="Hyperlink"/>
-    <w:basedOn w:val="DefaultParagraphFont"/>
-    <w:uiPriority w:val="99"/>
-    <w:unhideWhenUsed/>
-    <w:rsid w:val="00AF2F1C"/>
+    <w:rsid w:val="00237A2C"/>
     <w:rPr>
-      <w:color w:val="0000FF" w:themeColor="hyperlink"/>
-      <w:u w:val="single"/>
-    </w:rPr>
-  </w:style>
-  <w:style w:type="paragraph" w:styleId="BalloonText">
-    <w:name w:val="Balloon Text"/>
-    <w:basedOn w:val="Normal"/>
-    <w:link w:val="BalloonTextChar"/>
-    <w:uiPriority w:val="99"/>
-    <w:semiHidden/>
-    <w:unhideWhenUsed/>
-    <w:rsid w:val="006634B9"/>
-    <w:pPr>
-      <w:spacing w:after="0" w:line="240" w:lineRule="auto"/>
-    </w:pPr>
-    <w:rPr>
-      <w:rFonts w:ascii="Tahoma" w:hAnsi="Tahoma" w:cs="Tahoma"/>
-      <w:sz w:val="16"/>
-      <w:szCs w:val="16"/>
-    </w:rPr>
-  </w:style>
-  <w:style w:type="character" w:customStyle="1" w:styleId="BalloonTextChar">
-    <w:name w:val="Balloon Text Char"/>
-    <w:basedOn w:val="DefaultParagraphFont"/>
-    <w:link w:val="BalloonText"/>
-    <w:uiPriority w:val="99"/>
-    <w:semiHidden/>
-    <w:rsid w:val="006634B9"/>
-    <w:rPr>
-      <w:rFonts w:ascii="Tahoma" w:eastAsia="Calibri" w:hAnsi="Tahoma" w:cs="Tahoma"/>
-      <w:sz w:val="16"/>
-      <w:szCs w:val="16"/>
-      <w:lang w:eastAsia="es-ES"/>
-    </w:rPr>
-  </w:style>
-  <w:style w:type="paragraph" w:styleId="Header">
-    <w:name w:val="header"/>
-    <w:basedOn w:val="Normal"/>
-    <w:link w:val="HeaderChar"/>
-    <w:uiPriority w:val="99"/>
-    <w:unhideWhenUsed/>
-    <w:rsid w:val="00303112"/>
-    <w:pPr>
-      <w:tabs>
-        <w:tab w:val="center" w:pos="4252"/>
-        <w:tab w:val="right" w:pos="8504"/>
-      </w:tabs>
-      <w:spacing w:after="0" w:line="240" w:lineRule="auto"/>
-    </w:pPr>
-  </w:style>
-  <w:style w:type="character" w:customStyle="1" w:styleId="HeaderChar">
-    <w:name w:val="Header Char"/>
-    <w:basedOn w:val="DefaultParagraphFont"/>
-    <w:link w:val="Header"/>
-    <w:uiPriority w:val="99"/>
-    <w:rsid w:val="00303112"/>
-    <w:rPr>
-      <w:rFonts w:ascii="Calibri" w:eastAsia="Calibri" w:hAnsi="Calibri" w:cs="Calibri"/>
-      <w:lang w:eastAsia="es-ES"/>
-    </w:rPr>
-  </w:style>
-  <w:style w:type="paragraph" w:styleId="Footer">
-    <w:name w:val="footer"/>
-    <w:basedOn w:val="Normal"/>
-    <w:link w:val="FooterChar"/>
-    <w:uiPriority w:val="99"/>
-    <w:unhideWhenUsed/>
-    <w:rsid w:val="00303112"/>
-    <w:pPr>
-      <w:tabs>
-        <w:tab w:val="center" w:pos="4252"/>
-        <w:tab w:val="right" w:pos="8504"/>
-      </w:tabs>
-      <w:spacing w:after="0" w:line="240" w:lineRule="auto"/>
-    </w:pPr>
-  </w:style>
-  <w:style w:type="character" w:customStyle="1" w:styleId="FooterChar">
-    <w:name w:val="Footer Char"/>
-    <w:basedOn w:val="DefaultParagraphFont"/>
-    <w:link w:val="Footer"/>
-    <w:uiPriority w:val="99"/>
-    <w:rsid w:val="00303112"/>
-    <w:rPr>
-      <w:rFonts w:ascii="Calibri" w:eastAsia="Calibri" w:hAnsi="Calibri" w:cs="Calibri"/>
-      <w:lang w:eastAsia="es-ES"/>
+      <w:color w:val="605E5C"/>
+      <w:shd w:val="clear" w:color="auto" w:fill="E1DFDD"/>
     </w:rPr>
   </w:style>
 </w:styles>

</xml_diff>